<commit_message>
Update 10 Maret 2024
Poster Praseminar Ada Di Canva
</commit_message>
<xml_diff>
--- a/13. BAB VII - KESIMPULAN.docx
+++ b/13. BAB VII - KESIMPULAN.docx
@@ -1,6 +1,6 @@
 
 <file path=word/document.xml><?xml version="1.0" encoding="utf-8"?>
-<w:document xmlns:wpc="http://schemas.microsoft.com/office/word/2010/wordprocessingCanvas" xmlns:cx="http://schemas.microsoft.com/office/drawing/2014/chartex" xmlns:cx1="http://schemas.microsoft.com/office/drawing/2015/9/8/chartex" xmlns:cx2="http://schemas.microsoft.com/office/drawing/2015/10/21/chartex" xmlns:cx3="http://schemas.microsoft.com/office/drawing/2016/5/9/chartex" xmlns:cx4="http://schemas.microsoft.com/office/drawing/2016/5/10/chartex" xmlns:cx5="http://schemas.microsoft.com/office/drawing/2016/5/11/chartex" xmlns:cx6="http://schemas.microsoft.com/office/drawing/2016/5/12/chartex" xmlns:cx7="http://schemas.microsoft.com/office/drawing/2016/5/13/chartex" xmlns:cx8="http://schemas.microsoft.com/office/drawing/2016/5/14/chartex" xmlns:mc="http://schemas.openxmlformats.org/markup-compatibility/2006" xmlns:aink="http://schemas.microsoft.com/office/drawing/2016/ink" xmlns:am3d="http://schemas.microsoft.com/office/drawing/2017/model3d" xmlns:o="urn:schemas-microsoft-com:office:office" xmlns:r="http://schemas.openxmlformats.org/officeDocument/2006/relationships" xmlns:m="http://schemas.openxmlformats.org/officeDocument/2006/math" xmlns:v="urn:schemas-microsoft-com:vml" xmlns:wp14="http://schemas.microsoft.com/office/word/2010/wordprocessingDrawing" xmlns:wp="http://schemas.openxmlformats.org/drawingml/2006/wordprocessingDrawing" xmlns:w10="urn:schemas-microsoft-com:office:word" xmlns:w="http://schemas.openxmlformats.org/wordprocessingml/2006/main" xmlns:w14="http://schemas.microsoft.com/office/word/2010/wordml" xmlns:w15="http://schemas.microsoft.com/office/word/2012/wordml" xmlns:w16cex="http://schemas.microsoft.com/office/word/2018/wordml/cex" xmlns:w16cid="http://schemas.microsoft.com/office/word/2016/wordml/cid" xmlns:w16="http://schemas.microsoft.com/office/word/2018/wordml" xmlns:w16sdtdh="http://schemas.microsoft.com/office/word/2020/wordml/sdtdatahash" xmlns:w16se="http://schemas.microsoft.com/office/word/2015/wordml/symex" xmlns:wpg="http://schemas.microsoft.com/office/word/2010/wordprocessingGroup" xmlns:wpi="http://schemas.microsoft.com/office/word/2010/wordprocessingInk" xmlns:wne="http://schemas.microsoft.com/office/word/2006/wordml" xmlns:wps="http://schemas.microsoft.com/office/word/2010/wordprocessingShape" mc:Ignorable="w14 w15 w16se w16cid w16 w16cex w16sdtdh wp14">
+<w:document xmlns:wpc="http://schemas.microsoft.com/office/word/2010/wordprocessingCanvas" xmlns:cx="http://schemas.microsoft.com/office/drawing/2014/chartex" xmlns:cx1="http://schemas.microsoft.com/office/drawing/2015/9/8/chartex" xmlns:cx2="http://schemas.microsoft.com/office/drawing/2015/10/21/chartex" xmlns:cx3="http://schemas.microsoft.com/office/drawing/2016/5/9/chartex" xmlns:cx4="http://schemas.microsoft.com/office/drawing/2016/5/10/chartex" xmlns:cx5="http://schemas.microsoft.com/office/drawing/2016/5/11/chartex" xmlns:cx6="http://schemas.microsoft.com/office/drawing/2016/5/12/chartex" xmlns:cx7="http://schemas.microsoft.com/office/drawing/2016/5/13/chartex" xmlns:cx8="http://schemas.microsoft.com/office/drawing/2016/5/14/chartex" xmlns:mc="http://schemas.openxmlformats.org/markup-compatibility/2006" xmlns:aink="http://schemas.microsoft.com/office/drawing/2016/ink" xmlns:am3d="http://schemas.microsoft.com/office/drawing/2017/model3d" xmlns:o="urn:schemas-microsoft-com:office:office" xmlns:oel="http://schemas.microsoft.com/office/2019/extlst" xmlns:r="http://schemas.openxmlformats.org/officeDocument/2006/relationships" xmlns:m="http://schemas.openxmlformats.org/officeDocument/2006/math" xmlns:v="urn:schemas-microsoft-com:vml" xmlns:wp14="http://schemas.microsoft.com/office/word/2010/wordprocessingDrawing" xmlns:wp="http://schemas.openxmlformats.org/drawingml/2006/wordprocessingDrawing" xmlns:w10="urn:schemas-microsoft-com:office:word" xmlns:w="http://schemas.openxmlformats.org/wordprocessingml/2006/main" xmlns:w14="http://schemas.microsoft.com/office/word/2010/wordml" xmlns:w15="http://schemas.microsoft.com/office/word/2012/wordml" xmlns:w16cex="http://schemas.microsoft.com/office/word/2018/wordml/cex" xmlns:w16cid="http://schemas.microsoft.com/office/word/2016/wordml/cid" xmlns:w16="http://schemas.microsoft.com/office/word/2018/wordml" xmlns:w16sdtdh="http://schemas.microsoft.com/office/word/2020/wordml/sdtdatahash" xmlns:w16se="http://schemas.microsoft.com/office/word/2015/wordml/symex" xmlns:wpg="http://schemas.microsoft.com/office/word/2010/wordprocessingGroup" xmlns:wpi="http://schemas.microsoft.com/office/word/2010/wordprocessingInk" xmlns:wne="http://schemas.microsoft.com/office/word/2006/wordml" xmlns:wps="http://schemas.microsoft.com/office/word/2010/wordprocessingShape" mc:Ignorable="w14 w15 w16se w16cid w16 w16cex w16sdtdh wp14">
   <w:body>
     <w:p>
       <w:pPr>
@@ -119,8 +119,9 @@
           <w:sz w:val="24"/>
           <w:szCs w:val="24"/>
         </w:rPr>
-        <w:t xml:space="preserve"> ini akan </w:t>
-      </w:r>
+        <w:t xml:space="preserve"> </w:t>
+      </w:r>
+      <w:proofErr w:type="spellStart"/>
       <w:r>
         <w:rPr>
           <w:rStyle w:val="markedcontent"/>
@@ -128,7 +129,517 @@
           <w:sz w:val="24"/>
           <w:szCs w:val="24"/>
         </w:rPr>
-        <w:t>membahas kesimpulan dan saran yang didapat selama pembuatan Tugas Akhir ini. Kesimpulan yang diambil dibuat berdasarkan data yang diperoleh selama pengerjaan Tugas Akhir hingga selesai. Saran diambil berdasarkan hasil masukan-masukan pemain dan data uji coba yang telah dilakukan.</w:t>
+        <w:t>ini</w:t>
+      </w:r>
+      <w:proofErr w:type="spellEnd"/>
+      <w:r>
+        <w:rPr>
+          <w:rStyle w:val="markedcontent"/>
+          <w:rFonts w:ascii="Times New Roman" w:hAnsi="Times New Roman" w:cs="Times New Roman"/>
+          <w:sz w:val="24"/>
+          <w:szCs w:val="24"/>
+        </w:rPr>
+        <w:t xml:space="preserve"> </w:t>
+      </w:r>
+      <w:proofErr w:type="spellStart"/>
+      <w:r>
+        <w:rPr>
+          <w:rStyle w:val="markedcontent"/>
+          <w:rFonts w:ascii="Times New Roman" w:hAnsi="Times New Roman" w:cs="Times New Roman"/>
+          <w:sz w:val="24"/>
+          <w:szCs w:val="24"/>
+        </w:rPr>
+        <w:t>akan</w:t>
+      </w:r>
+      <w:proofErr w:type="spellEnd"/>
+      <w:r>
+        <w:rPr>
+          <w:rStyle w:val="markedcontent"/>
+          <w:rFonts w:ascii="Times New Roman" w:hAnsi="Times New Roman" w:cs="Times New Roman"/>
+          <w:sz w:val="24"/>
+          <w:szCs w:val="24"/>
+        </w:rPr>
+        <w:t xml:space="preserve"> </w:t>
+      </w:r>
+      <w:proofErr w:type="spellStart"/>
+      <w:r>
+        <w:rPr>
+          <w:rStyle w:val="markedcontent"/>
+          <w:rFonts w:ascii="Times New Roman" w:hAnsi="Times New Roman" w:cs="Times New Roman"/>
+          <w:sz w:val="24"/>
+          <w:szCs w:val="24"/>
+        </w:rPr>
+        <w:t>membahas</w:t>
+      </w:r>
+      <w:proofErr w:type="spellEnd"/>
+      <w:r>
+        <w:rPr>
+          <w:rStyle w:val="markedcontent"/>
+          <w:rFonts w:ascii="Times New Roman" w:hAnsi="Times New Roman" w:cs="Times New Roman"/>
+          <w:sz w:val="24"/>
+          <w:szCs w:val="24"/>
+        </w:rPr>
+        <w:t xml:space="preserve"> </w:t>
+      </w:r>
+      <w:proofErr w:type="spellStart"/>
+      <w:r>
+        <w:rPr>
+          <w:rStyle w:val="markedcontent"/>
+          <w:rFonts w:ascii="Times New Roman" w:hAnsi="Times New Roman" w:cs="Times New Roman"/>
+          <w:sz w:val="24"/>
+          <w:szCs w:val="24"/>
+        </w:rPr>
+        <w:t>kesimpulan</w:t>
+      </w:r>
+      <w:proofErr w:type="spellEnd"/>
+      <w:r>
+        <w:rPr>
+          <w:rStyle w:val="markedcontent"/>
+          <w:rFonts w:ascii="Times New Roman" w:hAnsi="Times New Roman" w:cs="Times New Roman"/>
+          <w:sz w:val="24"/>
+          <w:szCs w:val="24"/>
+        </w:rPr>
+        <w:t xml:space="preserve"> dan saran yang </w:t>
+      </w:r>
+      <w:proofErr w:type="spellStart"/>
+      <w:r>
+        <w:rPr>
+          <w:rStyle w:val="markedcontent"/>
+          <w:rFonts w:ascii="Times New Roman" w:hAnsi="Times New Roman" w:cs="Times New Roman"/>
+          <w:sz w:val="24"/>
+          <w:szCs w:val="24"/>
+        </w:rPr>
+        <w:t>didapat</w:t>
+      </w:r>
+      <w:proofErr w:type="spellEnd"/>
+      <w:r>
+        <w:rPr>
+          <w:rStyle w:val="markedcontent"/>
+          <w:rFonts w:ascii="Times New Roman" w:hAnsi="Times New Roman" w:cs="Times New Roman"/>
+          <w:sz w:val="24"/>
+          <w:szCs w:val="24"/>
+        </w:rPr>
+        <w:t xml:space="preserve"> </w:t>
+      </w:r>
+      <w:proofErr w:type="spellStart"/>
+      <w:r>
+        <w:rPr>
+          <w:rStyle w:val="markedcontent"/>
+          <w:rFonts w:ascii="Times New Roman" w:hAnsi="Times New Roman" w:cs="Times New Roman"/>
+          <w:sz w:val="24"/>
+          <w:szCs w:val="24"/>
+        </w:rPr>
+        <w:t>selama</w:t>
+      </w:r>
+      <w:proofErr w:type="spellEnd"/>
+      <w:r>
+        <w:rPr>
+          <w:rStyle w:val="markedcontent"/>
+          <w:rFonts w:ascii="Times New Roman" w:hAnsi="Times New Roman" w:cs="Times New Roman"/>
+          <w:sz w:val="24"/>
+          <w:szCs w:val="24"/>
+        </w:rPr>
+        <w:t xml:space="preserve"> </w:t>
+      </w:r>
+      <w:proofErr w:type="spellStart"/>
+      <w:r>
+        <w:rPr>
+          <w:rStyle w:val="markedcontent"/>
+          <w:rFonts w:ascii="Times New Roman" w:hAnsi="Times New Roman" w:cs="Times New Roman"/>
+          <w:sz w:val="24"/>
+          <w:szCs w:val="24"/>
+        </w:rPr>
+        <w:t>pembuatan</w:t>
+      </w:r>
+      <w:proofErr w:type="spellEnd"/>
+      <w:r>
+        <w:rPr>
+          <w:rStyle w:val="markedcontent"/>
+          <w:rFonts w:ascii="Times New Roman" w:hAnsi="Times New Roman" w:cs="Times New Roman"/>
+          <w:sz w:val="24"/>
+          <w:szCs w:val="24"/>
+        </w:rPr>
+        <w:t xml:space="preserve"> </w:t>
+      </w:r>
+      <w:proofErr w:type="spellStart"/>
+      <w:r>
+        <w:rPr>
+          <w:rStyle w:val="markedcontent"/>
+          <w:rFonts w:ascii="Times New Roman" w:hAnsi="Times New Roman" w:cs="Times New Roman"/>
+          <w:sz w:val="24"/>
+          <w:szCs w:val="24"/>
+        </w:rPr>
+        <w:t>Tugas</w:t>
+      </w:r>
+      <w:proofErr w:type="spellEnd"/>
+      <w:r>
+        <w:rPr>
+          <w:rStyle w:val="markedcontent"/>
+          <w:rFonts w:ascii="Times New Roman" w:hAnsi="Times New Roman" w:cs="Times New Roman"/>
+          <w:sz w:val="24"/>
+          <w:szCs w:val="24"/>
+        </w:rPr>
+        <w:t xml:space="preserve"> Akhir </w:t>
+      </w:r>
+      <w:proofErr w:type="spellStart"/>
+      <w:r>
+        <w:rPr>
+          <w:rStyle w:val="markedcontent"/>
+          <w:rFonts w:ascii="Times New Roman" w:hAnsi="Times New Roman" w:cs="Times New Roman"/>
+          <w:sz w:val="24"/>
+          <w:szCs w:val="24"/>
+        </w:rPr>
+        <w:t>ini</w:t>
+      </w:r>
+      <w:proofErr w:type="spellEnd"/>
+      <w:r>
+        <w:rPr>
+          <w:rStyle w:val="markedcontent"/>
+          <w:rFonts w:ascii="Times New Roman" w:hAnsi="Times New Roman" w:cs="Times New Roman"/>
+          <w:sz w:val="24"/>
+          <w:szCs w:val="24"/>
+        </w:rPr>
+        <w:t xml:space="preserve">. Kesimpulan yang </w:t>
+      </w:r>
+      <w:proofErr w:type="spellStart"/>
+      <w:r>
+        <w:rPr>
+          <w:rStyle w:val="markedcontent"/>
+          <w:rFonts w:ascii="Times New Roman" w:hAnsi="Times New Roman" w:cs="Times New Roman"/>
+          <w:sz w:val="24"/>
+          <w:szCs w:val="24"/>
+        </w:rPr>
+        <w:t>diambil</w:t>
+      </w:r>
+      <w:proofErr w:type="spellEnd"/>
+      <w:r>
+        <w:rPr>
+          <w:rStyle w:val="markedcontent"/>
+          <w:rFonts w:ascii="Times New Roman" w:hAnsi="Times New Roman" w:cs="Times New Roman"/>
+          <w:sz w:val="24"/>
+          <w:szCs w:val="24"/>
+        </w:rPr>
+        <w:t xml:space="preserve"> </w:t>
+      </w:r>
+      <w:proofErr w:type="spellStart"/>
+      <w:r>
+        <w:rPr>
+          <w:rStyle w:val="markedcontent"/>
+          <w:rFonts w:ascii="Times New Roman" w:hAnsi="Times New Roman" w:cs="Times New Roman"/>
+          <w:sz w:val="24"/>
+          <w:szCs w:val="24"/>
+        </w:rPr>
+        <w:t>dibuat</w:t>
+      </w:r>
+      <w:proofErr w:type="spellEnd"/>
+      <w:r>
+        <w:rPr>
+          <w:rStyle w:val="markedcontent"/>
+          <w:rFonts w:ascii="Times New Roman" w:hAnsi="Times New Roman" w:cs="Times New Roman"/>
+          <w:sz w:val="24"/>
+          <w:szCs w:val="24"/>
+        </w:rPr>
+        <w:t xml:space="preserve"> </w:t>
+      </w:r>
+      <w:proofErr w:type="spellStart"/>
+      <w:r>
+        <w:rPr>
+          <w:rStyle w:val="markedcontent"/>
+          <w:rFonts w:ascii="Times New Roman" w:hAnsi="Times New Roman" w:cs="Times New Roman"/>
+          <w:sz w:val="24"/>
+          <w:szCs w:val="24"/>
+        </w:rPr>
+        <w:t>berdasarkan</w:t>
+      </w:r>
+      <w:proofErr w:type="spellEnd"/>
+      <w:r>
+        <w:rPr>
+          <w:rStyle w:val="markedcontent"/>
+          <w:rFonts w:ascii="Times New Roman" w:hAnsi="Times New Roman" w:cs="Times New Roman"/>
+          <w:sz w:val="24"/>
+          <w:szCs w:val="24"/>
+        </w:rPr>
+        <w:t xml:space="preserve"> data yang </w:t>
+      </w:r>
+      <w:proofErr w:type="spellStart"/>
+      <w:r>
+        <w:rPr>
+          <w:rStyle w:val="markedcontent"/>
+          <w:rFonts w:ascii="Times New Roman" w:hAnsi="Times New Roman" w:cs="Times New Roman"/>
+          <w:sz w:val="24"/>
+          <w:szCs w:val="24"/>
+        </w:rPr>
+        <w:t>diperoleh</w:t>
+      </w:r>
+      <w:proofErr w:type="spellEnd"/>
+      <w:r>
+        <w:rPr>
+          <w:rStyle w:val="markedcontent"/>
+          <w:rFonts w:ascii="Times New Roman" w:hAnsi="Times New Roman" w:cs="Times New Roman"/>
+          <w:sz w:val="24"/>
+          <w:szCs w:val="24"/>
+        </w:rPr>
+        <w:t xml:space="preserve"> </w:t>
+      </w:r>
+      <w:proofErr w:type="spellStart"/>
+      <w:r>
+        <w:rPr>
+          <w:rStyle w:val="markedcontent"/>
+          <w:rFonts w:ascii="Times New Roman" w:hAnsi="Times New Roman" w:cs="Times New Roman"/>
+          <w:sz w:val="24"/>
+          <w:szCs w:val="24"/>
+        </w:rPr>
+        <w:t>selama</w:t>
+      </w:r>
+      <w:proofErr w:type="spellEnd"/>
+      <w:r>
+        <w:rPr>
+          <w:rStyle w:val="markedcontent"/>
+          <w:rFonts w:ascii="Times New Roman" w:hAnsi="Times New Roman" w:cs="Times New Roman"/>
+          <w:sz w:val="24"/>
+          <w:szCs w:val="24"/>
+        </w:rPr>
+        <w:t xml:space="preserve"> </w:t>
+      </w:r>
+      <w:proofErr w:type="spellStart"/>
+      <w:r>
+        <w:rPr>
+          <w:rStyle w:val="markedcontent"/>
+          <w:rFonts w:ascii="Times New Roman" w:hAnsi="Times New Roman" w:cs="Times New Roman"/>
+          <w:sz w:val="24"/>
+          <w:szCs w:val="24"/>
+        </w:rPr>
+        <w:t>pengerjaan</w:t>
+      </w:r>
+      <w:proofErr w:type="spellEnd"/>
+      <w:r>
+        <w:rPr>
+          <w:rStyle w:val="markedcontent"/>
+          <w:rFonts w:ascii="Times New Roman" w:hAnsi="Times New Roman" w:cs="Times New Roman"/>
+          <w:sz w:val="24"/>
+          <w:szCs w:val="24"/>
+        </w:rPr>
+        <w:t xml:space="preserve"> </w:t>
+      </w:r>
+      <w:proofErr w:type="spellStart"/>
+      <w:r>
+        <w:rPr>
+          <w:rStyle w:val="markedcontent"/>
+          <w:rFonts w:ascii="Times New Roman" w:hAnsi="Times New Roman" w:cs="Times New Roman"/>
+          <w:sz w:val="24"/>
+          <w:szCs w:val="24"/>
+        </w:rPr>
+        <w:t>Tugas</w:t>
+      </w:r>
+      <w:proofErr w:type="spellEnd"/>
+      <w:r>
+        <w:rPr>
+          <w:rStyle w:val="markedcontent"/>
+          <w:rFonts w:ascii="Times New Roman" w:hAnsi="Times New Roman" w:cs="Times New Roman"/>
+          <w:sz w:val="24"/>
+          <w:szCs w:val="24"/>
+        </w:rPr>
+        <w:t xml:space="preserve"> Akhir </w:t>
+      </w:r>
+      <w:proofErr w:type="spellStart"/>
+      <w:r>
+        <w:rPr>
+          <w:rStyle w:val="markedcontent"/>
+          <w:rFonts w:ascii="Times New Roman" w:hAnsi="Times New Roman" w:cs="Times New Roman"/>
+          <w:sz w:val="24"/>
+          <w:szCs w:val="24"/>
+        </w:rPr>
+        <w:t>hingga</w:t>
+      </w:r>
+      <w:proofErr w:type="spellEnd"/>
+      <w:r>
+        <w:rPr>
+          <w:rStyle w:val="markedcontent"/>
+          <w:rFonts w:ascii="Times New Roman" w:hAnsi="Times New Roman" w:cs="Times New Roman"/>
+          <w:sz w:val="24"/>
+          <w:szCs w:val="24"/>
+        </w:rPr>
+        <w:t xml:space="preserve"> </w:t>
+      </w:r>
+      <w:proofErr w:type="spellStart"/>
+      <w:r>
+        <w:rPr>
+          <w:rStyle w:val="markedcontent"/>
+          <w:rFonts w:ascii="Times New Roman" w:hAnsi="Times New Roman" w:cs="Times New Roman"/>
+          <w:sz w:val="24"/>
+          <w:szCs w:val="24"/>
+        </w:rPr>
+        <w:t>selesai</w:t>
+      </w:r>
+      <w:proofErr w:type="spellEnd"/>
+      <w:r>
+        <w:rPr>
+          <w:rStyle w:val="markedcontent"/>
+          <w:rFonts w:ascii="Times New Roman" w:hAnsi="Times New Roman" w:cs="Times New Roman"/>
+          <w:sz w:val="24"/>
+          <w:szCs w:val="24"/>
+        </w:rPr>
+        <w:t xml:space="preserve">. Saran </w:t>
+      </w:r>
+      <w:proofErr w:type="spellStart"/>
+      <w:r>
+        <w:rPr>
+          <w:rStyle w:val="markedcontent"/>
+          <w:rFonts w:ascii="Times New Roman" w:hAnsi="Times New Roman" w:cs="Times New Roman"/>
+          <w:sz w:val="24"/>
+          <w:szCs w:val="24"/>
+        </w:rPr>
+        <w:t>diambil</w:t>
+      </w:r>
+      <w:proofErr w:type="spellEnd"/>
+      <w:r>
+        <w:rPr>
+          <w:rStyle w:val="markedcontent"/>
+          <w:rFonts w:ascii="Times New Roman" w:hAnsi="Times New Roman" w:cs="Times New Roman"/>
+          <w:sz w:val="24"/>
+          <w:szCs w:val="24"/>
+        </w:rPr>
+        <w:t xml:space="preserve"> </w:t>
+      </w:r>
+      <w:proofErr w:type="spellStart"/>
+      <w:r>
+        <w:rPr>
+          <w:rStyle w:val="markedcontent"/>
+          <w:rFonts w:ascii="Times New Roman" w:hAnsi="Times New Roman" w:cs="Times New Roman"/>
+          <w:sz w:val="24"/>
+          <w:szCs w:val="24"/>
+        </w:rPr>
+        <w:t>berdasarkan</w:t>
+      </w:r>
+      <w:proofErr w:type="spellEnd"/>
+      <w:r>
+        <w:rPr>
+          <w:rStyle w:val="markedcontent"/>
+          <w:rFonts w:ascii="Times New Roman" w:hAnsi="Times New Roman" w:cs="Times New Roman"/>
+          <w:sz w:val="24"/>
+          <w:szCs w:val="24"/>
+        </w:rPr>
+        <w:t xml:space="preserve"> </w:t>
+      </w:r>
+      <w:proofErr w:type="spellStart"/>
+      <w:r>
+        <w:rPr>
+          <w:rStyle w:val="markedcontent"/>
+          <w:rFonts w:ascii="Times New Roman" w:hAnsi="Times New Roman" w:cs="Times New Roman"/>
+          <w:sz w:val="24"/>
+          <w:szCs w:val="24"/>
+        </w:rPr>
+        <w:t>hasil</w:t>
+      </w:r>
+      <w:proofErr w:type="spellEnd"/>
+      <w:r>
+        <w:rPr>
+          <w:rStyle w:val="markedcontent"/>
+          <w:rFonts w:ascii="Times New Roman" w:hAnsi="Times New Roman" w:cs="Times New Roman"/>
+          <w:sz w:val="24"/>
+          <w:szCs w:val="24"/>
+        </w:rPr>
+        <w:t xml:space="preserve"> </w:t>
+      </w:r>
+      <w:proofErr w:type="spellStart"/>
+      <w:r>
+        <w:rPr>
+          <w:rStyle w:val="markedcontent"/>
+          <w:rFonts w:ascii="Times New Roman" w:hAnsi="Times New Roman" w:cs="Times New Roman"/>
+          <w:sz w:val="24"/>
+          <w:szCs w:val="24"/>
+        </w:rPr>
+        <w:t>masukan-masukan</w:t>
+      </w:r>
+      <w:proofErr w:type="spellEnd"/>
+      <w:r>
+        <w:rPr>
+          <w:rStyle w:val="markedcontent"/>
+          <w:rFonts w:ascii="Times New Roman" w:hAnsi="Times New Roman" w:cs="Times New Roman"/>
+          <w:sz w:val="24"/>
+          <w:szCs w:val="24"/>
+        </w:rPr>
+        <w:t xml:space="preserve"> </w:t>
+      </w:r>
+      <w:proofErr w:type="spellStart"/>
+      <w:r>
+        <w:rPr>
+          <w:rStyle w:val="markedcontent"/>
+          <w:rFonts w:ascii="Times New Roman" w:hAnsi="Times New Roman" w:cs="Times New Roman"/>
+          <w:sz w:val="24"/>
+          <w:szCs w:val="24"/>
+        </w:rPr>
+        <w:t>pemain</w:t>
+      </w:r>
+      <w:proofErr w:type="spellEnd"/>
+      <w:r>
+        <w:rPr>
+          <w:rStyle w:val="markedcontent"/>
+          <w:rFonts w:ascii="Times New Roman" w:hAnsi="Times New Roman" w:cs="Times New Roman"/>
+          <w:sz w:val="24"/>
+          <w:szCs w:val="24"/>
+        </w:rPr>
+        <w:t xml:space="preserve"> dan data uji </w:t>
+      </w:r>
+      <w:proofErr w:type="spellStart"/>
+      <w:r>
+        <w:rPr>
+          <w:rStyle w:val="markedcontent"/>
+          <w:rFonts w:ascii="Times New Roman" w:hAnsi="Times New Roman" w:cs="Times New Roman"/>
+          <w:sz w:val="24"/>
+          <w:szCs w:val="24"/>
+        </w:rPr>
+        <w:t>coba</w:t>
+      </w:r>
+      <w:proofErr w:type="spellEnd"/>
+      <w:r>
+        <w:rPr>
+          <w:rStyle w:val="markedcontent"/>
+          <w:rFonts w:ascii="Times New Roman" w:hAnsi="Times New Roman" w:cs="Times New Roman"/>
+          <w:sz w:val="24"/>
+          <w:szCs w:val="24"/>
+        </w:rPr>
+        <w:t xml:space="preserve"> yang </w:t>
+      </w:r>
+      <w:proofErr w:type="spellStart"/>
+      <w:r>
+        <w:rPr>
+          <w:rStyle w:val="markedcontent"/>
+          <w:rFonts w:ascii="Times New Roman" w:hAnsi="Times New Roman" w:cs="Times New Roman"/>
+          <w:sz w:val="24"/>
+          <w:szCs w:val="24"/>
+        </w:rPr>
+        <w:t>telah</w:t>
+      </w:r>
+      <w:proofErr w:type="spellEnd"/>
+      <w:r>
+        <w:rPr>
+          <w:rStyle w:val="markedcontent"/>
+          <w:rFonts w:ascii="Times New Roman" w:hAnsi="Times New Roman" w:cs="Times New Roman"/>
+          <w:sz w:val="24"/>
+          <w:szCs w:val="24"/>
+        </w:rPr>
+        <w:t xml:space="preserve"> </w:t>
+      </w:r>
+      <w:proofErr w:type="spellStart"/>
+      <w:r>
+        <w:rPr>
+          <w:rStyle w:val="markedcontent"/>
+          <w:rFonts w:ascii="Times New Roman" w:hAnsi="Times New Roman" w:cs="Times New Roman"/>
+          <w:sz w:val="24"/>
+          <w:szCs w:val="24"/>
+        </w:rPr>
+        <w:t>dilakukan</w:t>
+      </w:r>
+      <w:proofErr w:type="spellEnd"/>
+      <w:r>
+        <w:rPr>
+          <w:rStyle w:val="markedcontent"/>
+          <w:rFonts w:ascii="Times New Roman" w:hAnsi="Times New Roman" w:cs="Times New Roman"/>
+          <w:sz w:val="24"/>
+          <w:szCs w:val="24"/>
+        </w:rPr>
+        <w:t>.</w:t>
       </w:r>
     </w:p>
     <w:p>
@@ -198,8 +709,63 @@
           <w:sz w:val="24"/>
           <w:szCs w:val="24"/>
         </w:rPr>
-        <w:t xml:space="preserve"> subbab ini akan </w:t>
-      </w:r>
+        <w:t xml:space="preserve"> </w:t>
+      </w:r>
+      <w:proofErr w:type="spellStart"/>
+      <w:r>
+        <w:rPr>
+          <w:rFonts w:ascii="Times New Roman" w:hAnsi="Times New Roman" w:cs="Times New Roman"/>
+          <w:sz w:val="24"/>
+          <w:szCs w:val="24"/>
+        </w:rPr>
+        <w:t>subbab</w:t>
+      </w:r>
+      <w:proofErr w:type="spellEnd"/>
+      <w:r>
+        <w:rPr>
+          <w:rFonts w:ascii="Times New Roman" w:hAnsi="Times New Roman" w:cs="Times New Roman"/>
+          <w:sz w:val="24"/>
+          <w:szCs w:val="24"/>
+        </w:rPr>
+        <w:t xml:space="preserve"> </w:t>
+      </w:r>
+      <w:proofErr w:type="spellStart"/>
+      <w:r>
+        <w:rPr>
+          <w:rFonts w:ascii="Times New Roman" w:hAnsi="Times New Roman" w:cs="Times New Roman"/>
+          <w:sz w:val="24"/>
+          <w:szCs w:val="24"/>
+        </w:rPr>
+        <w:t>ini</w:t>
+      </w:r>
+      <w:proofErr w:type="spellEnd"/>
+      <w:r>
+        <w:rPr>
+          <w:rFonts w:ascii="Times New Roman" w:hAnsi="Times New Roman" w:cs="Times New Roman"/>
+          <w:sz w:val="24"/>
+          <w:szCs w:val="24"/>
+        </w:rPr>
+        <w:t xml:space="preserve"> </w:t>
+      </w:r>
+      <w:proofErr w:type="spellStart"/>
+      <w:r>
+        <w:rPr>
+          <w:rFonts w:ascii="Times New Roman" w:hAnsi="Times New Roman" w:cs="Times New Roman"/>
+          <w:sz w:val="24"/>
+          <w:szCs w:val="24"/>
+        </w:rPr>
+        <w:t>akan</w:t>
+      </w:r>
+      <w:proofErr w:type="spellEnd"/>
+      <w:r>
+        <w:rPr>
+          <w:rFonts w:ascii="Times New Roman" w:hAnsi="Times New Roman" w:cs="Times New Roman"/>
+          <w:sz w:val="24"/>
+          <w:szCs w:val="24"/>
+        </w:rPr>
+        <w:t xml:space="preserve"> </w:t>
+      </w:r>
+      <w:proofErr w:type="spellStart"/>
       <w:r>
         <w:rPr>
           <w:rFonts w:ascii="Times New Roman" w:hAnsi="Times New Roman" w:cs="Times New Roman"/>
@@ -208,22 +774,196 @@
         </w:rPr>
         <w:t>membahas</w:t>
       </w:r>
-      <w:r>
-        <w:rPr>
-          <w:rFonts w:ascii="Times New Roman" w:hAnsi="Times New Roman" w:cs="Times New Roman"/>
-          <w:sz w:val="24"/>
-          <w:szCs w:val="24"/>
-        </w:rPr>
-        <w:t xml:space="preserve"> mengenai kesimpulan</w:t>
-      </w:r>
-      <w:r>
-        <w:rPr>
-          <w:rFonts w:ascii="Times New Roman" w:hAnsi="Times New Roman" w:cs="Times New Roman"/>
-          <w:sz w:val="24"/>
-          <w:szCs w:val="24"/>
-        </w:rPr>
-        <w:t xml:space="preserve"> yang didapat setelah tugas akhir ini selesai dibuat. Kesimpulan yang didapatkan dari pembuatan tugas akhir ini diambil </w:t>
-      </w:r>
+      <w:proofErr w:type="spellEnd"/>
+      <w:r>
+        <w:rPr>
+          <w:rFonts w:ascii="Times New Roman" w:hAnsi="Times New Roman" w:cs="Times New Roman"/>
+          <w:sz w:val="24"/>
+          <w:szCs w:val="24"/>
+        </w:rPr>
+        <w:t xml:space="preserve"> </w:t>
+      </w:r>
+      <w:proofErr w:type="spellStart"/>
+      <w:r>
+        <w:rPr>
+          <w:rFonts w:ascii="Times New Roman" w:hAnsi="Times New Roman" w:cs="Times New Roman"/>
+          <w:sz w:val="24"/>
+          <w:szCs w:val="24"/>
+        </w:rPr>
+        <w:t>mengenai</w:t>
+      </w:r>
+      <w:proofErr w:type="spellEnd"/>
+      <w:r>
+        <w:rPr>
+          <w:rFonts w:ascii="Times New Roman" w:hAnsi="Times New Roman" w:cs="Times New Roman"/>
+          <w:sz w:val="24"/>
+          <w:szCs w:val="24"/>
+        </w:rPr>
+        <w:t xml:space="preserve"> </w:t>
+      </w:r>
+      <w:proofErr w:type="spellStart"/>
+      <w:r>
+        <w:rPr>
+          <w:rFonts w:ascii="Times New Roman" w:hAnsi="Times New Roman" w:cs="Times New Roman"/>
+          <w:sz w:val="24"/>
+          <w:szCs w:val="24"/>
+        </w:rPr>
+        <w:t>kesimpulan</w:t>
+      </w:r>
+      <w:proofErr w:type="spellEnd"/>
+      <w:r>
+        <w:rPr>
+          <w:rFonts w:ascii="Times New Roman" w:hAnsi="Times New Roman" w:cs="Times New Roman"/>
+          <w:sz w:val="24"/>
+          <w:szCs w:val="24"/>
+        </w:rPr>
+        <w:t xml:space="preserve"> yang </w:t>
+      </w:r>
+      <w:proofErr w:type="spellStart"/>
+      <w:r>
+        <w:rPr>
+          <w:rFonts w:ascii="Times New Roman" w:hAnsi="Times New Roman" w:cs="Times New Roman"/>
+          <w:sz w:val="24"/>
+          <w:szCs w:val="24"/>
+        </w:rPr>
+        <w:t>didapat</w:t>
+      </w:r>
+      <w:proofErr w:type="spellEnd"/>
+      <w:r>
+        <w:rPr>
+          <w:rFonts w:ascii="Times New Roman" w:hAnsi="Times New Roman" w:cs="Times New Roman"/>
+          <w:sz w:val="24"/>
+          <w:szCs w:val="24"/>
+        </w:rPr>
+        <w:t xml:space="preserve"> </w:t>
+      </w:r>
+      <w:proofErr w:type="spellStart"/>
+      <w:r>
+        <w:rPr>
+          <w:rFonts w:ascii="Times New Roman" w:hAnsi="Times New Roman" w:cs="Times New Roman"/>
+          <w:sz w:val="24"/>
+          <w:szCs w:val="24"/>
+        </w:rPr>
+        <w:t>setelah</w:t>
+      </w:r>
+      <w:proofErr w:type="spellEnd"/>
+      <w:r>
+        <w:rPr>
+          <w:rFonts w:ascii="Times New Roman" w:hAnsi="Times New Roman" w:cs="Times New Roman"/>
+          <w:sz w:val="24"/>
+          <w:szCs w:val="24"/>
+        </w:rPr>
+        <w:t xml:space="preserve"> </w:t>
+      </w:r>
+      <w:proofErr w:type="spellStart"/>
+      <w:r>
+        <w:rPr>
+          <w:rFonts w:ascii="Times New Roman" w:hAnsi="Times New Roman" w:cs="Times New Roman"/>
+          <w:sz w:val="24"/>
+          <w:szCs w:val="24"/>
+        </w:rPr>
+        <w:t>tugas</w:t>
+      </w:r>
+      <w:proofErr w:type="spellEnd"/>
+      <w:r>
+        <w:rPr>
+          <w:rFonts w:ascii="Times New Roman" w:hAnsi="Times New Roman" w:cs="Times New Roman"/>
+          <w:sz w:val="24"/>
+          <w:szCs w:val="24"/>
+        </w:rPr>
+        <w:t xml:space="preserve"> </w:t>
+      </w:r>
+      <w:proofErr w:type="spellStart"/>
+      <w:r>
+        <w:rPr>
+          <w:rFonts w:ascii="Times New Roman" w:hAnsi="Times New Roman" w:cs="Times New Roman"/>
+          <w:sz w:val="24"/>
+          <w:szCs w:val="24"/>
+        </w:rPr>
+        <w:t>akhir</w:t>
+      </w:r>
+      <w:proofErr w:type="spellEnd"/>
+      <w:r>
+        <w:rPr>
+          <w:rFonts w:ascii="Times New Roman" w:hAnsi="Times New Roman" w:cs="Times New Roman"/>
+          <w:sz w:val="24"/>
+          <w:szCs w:val="24"/>
+        </w:rPr>
+        <w:t xml:space="preserve"> </w:t>
+      </w:r>
+      <w:proofErr w:type="spellStart"/>
+      <w:r>
+        <w:rPr>
+          <w:rFonts w:ascii="Times New Roman" w:hAnsi="Times New Roman" w:cs="Times New Roman"/>
+          <w:sz w:val="24"/>
+          <w:szCs w:val="24"/>
+        </w:rPr>
+        <w:t>ini</w:t>
+      </w:r>
+      <w:proofErr w:type="spellEnd"/>
+      <w:r>
+        <w:rPr>
+          <w:rFonts w:ascii="Times New Roman" w:hAnsi="Times New Roman" w:cs="Times New Roman"/>
+          <w:sz w:val="24"/>
+          <w:szCs w:val="24"/>
+        </w:rPr>
+        <w:t xml:space="preserve"> </w:t>
+      </w:r>
+      <w:proofErr w:type="spellStart"/>
+      <w:r>
+        <w:rPr>
+          <w:rFonts w:ascii="Times New Roman" w:hAnsi="Times New Roman" w:cs="Times New Roman"/>
+          <w:sz w:val="24"/>
+          <w:szCs w:val="24"/>
+        </w:rPr>
+        <w:t>selesai</w:t>
+      </w:r>
+      <w:proofErr w:type="spellEnd"/>
+      <w:r>
+        <w:rPr>
+          <w:rFonts w:ascii="Times New Roman" w:hAnsi="Times New Roman" w:cs="Times New Roman"/>
+          <w:sz w:val="24"/>
+          <w:szCs w:val="24"/>
+        </w:rPr>
+        <w:t xml:space="preserve"> </w:t>
+      </w:r>
+      <w:proofErr w:type="spellStart"/>
+      <w:r>
+        <w:rPr>
+          <w:rFonts w:ascii="Times New Roman" w:hAnsi="Times New Roman" w:cs="Times New Roman"/>
+          <w:sz w:val="24"/>
+          <w:szCs w:val="24"/>
+        </w:rPr>
+        <w:t>dibuat</w:t>
+      </w:r>
+      <w:proofErr w:type="spellEnd"/>
+      <w:r>
+        <w:rPr>
+          <w:rFonts w:ascii="Times New Roman" w:hAnsi="Times New Roman" w:cs="Times New Roman"/>
+          <w:sz w:val="24"/>
+          <w:szCs w:val="24"/>
+        </w:rPr>
+        <w:t xml:space="preserve">. Kesimpulan yang </w:t>
+      </w:r>
+      <w:proofErr w:type="spellStart"/>
+      <w:r>
+        <w:rPr>
+          <w:rFonts w:ascii="Times New Roman" w:hAnsi="Times New Roman" w:cs="Times New Roman"/>
+          <w:sz w:val="24"/>
+          <w:szCs w:val="24"/>
+        </w:rPr>
+        <w:t>didapatkan</w:t>
+      </w:r>
+      <w:proofErr w:type="spellEnd"/>
+      <w:r>
+        <w:rPr>
+          <w:rFonts w:ascii="Times New Roman" w:hAnsi="Times New Roman" w:cs="Times New Roman"/>
+          <w:sz w:val="24"/>
+          <w:szCs w:val="24"/>
+        </w:rPr>
+        <w:t xml:space="preserve"> </w:t>
+      </w:r>
+      <w:proofErr w:type="spellStart"/>
       <w:r>
         <w:rPr>
           <w:rFonts w:ascii="Times New Roman" w:hAnsi="Times New Roman" w:cs="Times New Roman"/>
@@ -232,14 +972,124 @@
         </w:rPr>
         <w:t>dari</w:t>
       </w:r>
-      <w:r>
-        <w:rPr>
-          <w:rFonts w:ascii="Times New Roman" w:hAnsi="Times New Roman" w:cs="Times New Roman"/>
-          <w:sz w:val="24"/>
-          <w:szCs w:val="24"/>
-        </w:rPr>
-        <w:t xml:space="preserve"> </w:t>
-      </w:r>
+      <w:proofErr w:type="spellEnd"/>
+      <w:r>
+        <w:rPr>
+          <w:rFonts w:ascii="Times New Roman" w:hAnsi="Times New Roman" w:cs="Times New Roman"/>
+          <w:sz w:val="24"/>
+          <w:szCs w:val="24"/>
+        </w:rPr>
+        <w:t xml:space="preserve"> </w:t>
+      </w:r>
+      <w:proofErr w:type="spellStart"/>
+      <w:r>
+        <w:rPr>
+          <w:rFonts w:ascii="Times New Roman" w:hAnsi="Times New Roman" w:cs="Times New Roman"/>
+          <w:sz w:val="24"/>
+          <w:szCs w:val="24"/>
+        </w:rPr>
+        <w:t>pembuatan</w:t>
+      </w:r>
+      <w:proofErr w:type="spellEnd"/>
+      <w:r>
+        <w:rPr>
+          <w:rFonts w:ascii="Times New Roman" w:hAnsi="Times New Roman" w:cs="Times New Roman"/>
+          <w:sz w:val="24"/>
+          <w:szCs w:val="24"/>
+        </w:rPr>
+        <w:t xml:space="preserve"> </w:t>
+      </w:r>
+      <w:proofErr w:type="spellStart"/>
+      <w:r>
+        <w:rPr>
+          <w:rFonts w:ascii="Times New Roman" w:hAnsi="Times New Roman" w:cs="Times New Roman"/>
+          <w:sz w:val="24"/>
+          <w:szCs w:val="24"/>
+        </w:rPr>
+        <w:t>tugas</w:t>
+      </w:r>
+      <w:proofErr w:type="spellEnd"/>
+      <w:r>
+        <w:rPr>
+          <w:rFonts w:ascii="Times New Roman" w:hAnsi="Times New Roman" w:cs="Times New Roman"/>
+          <w:sz w:val="24"/>
+          <w:szCs w:val="24"/>
+        </w:rPr>
+        <w:t xml:space="preserve"> </w:t>
+      </w:r>
+      <w:proofErr w:type="spellStart"/>
+      <w:r>
+        <w:rPr>
+          <w:rFonts w:ascii="Times New Roman" w:hAnsi="Times New Roman" w:cs="Times New Roman"/>
+          <w:sz w:val="24"/>
+          <w:szCs w:val="24"/>
+        </w:rPr>
+        <w:t>akhir</w:t>
+      </w:r>
+      <w:proofErr w:type="spellEnd"/>
+      <w:r>
+        <w:rPr>
+          <w:rFonts w:ascii="Times New Roman" w:hAnsi="Times New Roman" w:cs="Times New Roman"/>
+          <w:sz w:val="24"/>
+          <w:szCs w:val="24"/>
+        </w:rPr>
+        <w:t xml:space="preserve"> </w:t>
+      </w:r>
+      <w:proofErr w:type="spellStart"/>
+      <w:r>
+        <w:rPr>
+          <w:rFonts w:ascii="Times New Roman" w:hAnsi="Times New Roman" w:cs="Times New Roman"/>
+          <w:sz w:val="24"/>
+          <w:szCs w:val="24"/>
+        </w:rPr>
+        <w:t>ini</w:t>
+      </w:r>
+      <w:proofErr w:type="spellEnd"/>
+      <w:r>
+        <w:rPr>
+          <w:rFonts w:ascii="Times New Roman" w:hAnsi="Times New Roman" w:cs="Times New Roman"/>
+          <w:sz w:val="24"/>
+          <w:szCs w:val="24"/>
+        </w:rPr>
+        <w:t xml:space="preserve"> </w:t>
+      </w:r>
+      <w:proofErr w:type="spellStart"/>
+      <w:r>
+        <w:rPr>
+          <w:rFonts w:ascii="Times New Roman" w:hAnsi="Times New Roman" w:cs="Times New Roman"/>
+          <w:sz w:val="24"/>
+          <w:szCs w:val="24"/>
+        </w:rPr>
+        <w:t>diambil</w:t>
+      </w:r>
+      <w:proofErr w:type="spellEnd"/>
+      <w:r>
+        <w:rPr>
+          <w:rFonts w:ascii="Times New Roman" w:hAnsi="Times New Roman" w:cs="Times New Roman"/>
+          <w:sz w:val="24"/>
+          <w:szCs w:val="24"/>
+        </w:rPr>
+        <w:t xml:space="preserve"> </w:t>
+      </w:r>
+      <w:proofErr w:type="spellStart"/>
+      <w:r>
+        <w:rPr>
+          <w:rFonts w:ascii="Times New Roman" w:hAnsi="Times New Roman" w:cs="Times New Roman"/>
+          <w:sz w:val="24"/>
+          <w:szCs w:val="24"/>
+        </w:rPr>
+        <w:t>dari</w:t>
+      </w:r>
+      <w:proofErr w:type="spellEnd"/>
+      <w:r>
+        <w:rPr>
+          <w:rFonts w:ascii="Times New Roman" w:hAnsi="Times New Roman" w:cs="Times New Roman"/>
+          <w:sz w:val="24"/>
+          <w:szCs w:val="24"/>
+        </w:rPr>
+        <w:t xml:space="preserve"> </w:t>
+      </w:r>
+      <w:proofErr w:type="spellStart"/>
       <w:r>
         <w:rPr>
           <w:rFonts w:ascii="Times New Roman" w:hAnsi="Times New Roman" w:cs="Times New Roman"/>
@@ -248,6 +1098,7 @@
         </w:rPr>
         <w:t>respon</w:t>
       </w:r>
+      <w:proofErr w:type="spellEnd"/>
       <w:r>
         <w:rPr>
           <w:rFonts w:ascii="Times New Roman" w:hAnsi="Times New Roman" w:cs="Times New Roman"/>
@@ -270,8 +1121,18 @@
           <w:sz w:val="24"/>
           <w:szCs w:val="24"/>
         </w:rPr>
-        <w:t xml:space="preserve"> responden</w:t>
-      </w:r>
+        <w:t xml:space="preserve"> </w:t>
+      </w:r>
+      <w:proofErr w:type="spellStart"/>
+      <w:r>
+        <w:rPr>
+          <w:rFonts w:ascii="Times New Roman" w:hAnsi="Times New Roman" w:cs="Times New Roman"/>
+          <w:sz w:val="24"/>
+          <w:szCs w:val="24"/>
+        </w:rPr>
+        <w:t>responden</w:t>
+      </w:r>
+      <w:proofErr w:type="spellEnd"/>
       <w:r>
         <w:rPr>
           <w:rFonts w:ascii="Times New Roman" w:hAnsi="Times New Roman" w:cs="Times New Roman"/>
@@ -288,29 +1149,103 @@
         </w:rPr>
         <w:t xml:space="preserve">Dari 27 </w:t>
       </w:r>
-      <w:r>
-        <w:rPr>
-          <w:rFonts w:ascii="Times New Roman" w:hAnsi="Times New Roman" w:cs="Times New Roman"/>
-          <w:sz w:val="24"/>
-          <w:szCs w:val="24"/>
-        </w:rPr>
-        <w:t xml:space="preserve">responden </w:t>
-      </w:r>
-      <w:r>
-        <w:rPr>
-          <w:rFonts w:ascii="Times New Roman" w:hAnsi="Times New Roman" w:cs="Times New Roman"/>
-          <w:sz w:val="24"/>
-          <w:szCs w:val="24"/>
-        </w:rPr>
-        <w:t>yang berhasil menyelesaikan 1 level</w:t>
-      </w:r>
-      <w:r>
-        <w:rPr>
-          <w:rFonts w:ascii="Times New Roman" w:hAnsi="Times New Roman" w:cs="Times New Roman"/>
-          <w:sz w:val="24"/>
-          <w:szCs w:val="24"/>
-        </w:rPr>
-        <w:t xml:space="preserve"> sebesar 70.4% atau 19 orang. </w:t>
+      <w:proofErr w:type="spellStart"/>
+      <w:r>
+        <w:rPr>
+          <w:rFonts w:ascii="Times New Roman" w:hAnsi="Times New Roman" w:cs="Times New Roman"/>
+          <w:sz w:val="24"/>
+          <w:szCs w:val="24"/>
+        </w:rPr>
+        <w:t>responden</w:t>
+      </w:r>
+      <w:proofErr w:type="spellEnd"/>
+      <w:r>
+        <w:rPr>
+          <w:rFonts w:ascii="Times New Roman" w:hAnsi="Times New Roman" w:cs="Times New Roman"/>
+          <w:sz w:val="24"/>
+          <w:szCs w:val="24"/>
+        </w:rPr>
+        <w:t xml:space="preserve"> </w:t>
+      </w:r>
+      <w:r>
+        <w:rPr>
+          <w:rFonts w:ascii="Times New Roman" w:hAnsi="Times New Roman" w:cs="Times New Roman"/>
+          <w:sz w:val="24"/>
+          <w:szCs w:val="24"/>
+        </w:rPr>
+        <w:t xml:space="preserve">yang </w:t>
+      </w:r>
+      <w:proofErr w:type="spellStart"/>
+      <w:r>
+        <w:rPr>
+          <w:rFonts w:ascii="Times New Roman" w:hAnsi="Times New Roman" w:cs="Times New Roman"/>
+          <w:sz w:val="24"/>
+          <w:szCs w:val="24"/>
+        </w:rPr>
+        <w:t>berhasil</w:t>
+      </w:r>
+      <w:proofErr w:type="spellEnd"/>
+      <w:r>
+        <w:rPr>
+          <w:rFonts w:ascii="Times New Roman" w:hAnsi="Times New Roman" w:cs="Times New Roman"/>
+          <w:sz w:val="24"/>
+          <w:szCs w:val="24"/>
+        </w:rPr>
+        <w:t xml:space="preserve"> </w:t>
+      </w:r>
+      <w:proofErr w:type="spellStart"/>
+      <w:r>
+        <w:rPr>
+          <w:rFonts w:ascii="Times New Roman" w:hAnsi="Times New Roman" w:cs="Times New Roman"/>
+          <w:sz w:val="24"/>
+          <w:szCs w:val="24"/>
+        </w:rPr>
+        <w:t>menyelesaikan</w:t>
+      </w:r>
+      <w:proofErr w:type="spellEnd"/>
+      <w:r>
+        <w:rPr>
+          <w:rFonts w:ascii="Times New Roman" w:hAnsi="Times New Roman" w:cs="Times New Roman"/>
+          <w:sz w:val="24"/>
+          <w:szCs w:val="24"/>
+        </w:rPr>
+        <w:t xml:space="preserve"> 1 level </w:t>
+      </w:r>
+      <w:proofErr w:type="spellStart"/>
+      <w:r>
+        <w:rPr>
+          <w:rFonts w:ascii="Times New Roman" w:hAnsi="Times New Roman" w:cs="Times New Roman"/>
+          <w:sz w:val="24"/>
+          <w:szCs w:val="24"/>
+        </w:rPr>
+        <w:t>sebesar</w:t>
+      </w:r>
+      <w:proofErr w:type="spellEnd"/>
+      <w:r>
+        <w:rPr>
+          <w:rFonts w:ascii="Times New Roman" w:hAnsi="Times New Roman" w:cs="Times New Roman"/>
+          <w:sz w:val="24"/>
+          <w:szCs w:val="24"/>
+        </w:rPr>
+        <w:t xml:space="preserve"> 70.4% </w:t>
+      </w:r>
+      <w:proofErr w:type="spellStart"/>
+      <w:r>
+        <w:rPr>
+          <w:rFonts w:ascii="Times New Roman" w:hAnsi="Times New Roman" w:cs="Times New Roman"/>
+          <w:sz w:val="24"/>
+          <w:szCs w:val="24"/>
+        </w:rPr>
+        <w:t>atau</w:t>
+      </w:r>
+      <w:proofErr w:type="spellEnd"/>
+      <w:r>
+        <w:rPr>
+          <w:rFonts w:ascii="Times New Roman" w:hAnsi="Times New Roman" w:cs="Times New Roman"/>
+          <w:sz w:val="24"/>
+          <w:szCs w:val="24"/>
+        </w:rPr>
+        <w:t xml:space="preserve"> 19 orang. </w:t>
       </w:r>
       <w:r>
         <w:rPr>
@@ -328,37 +1263,139 @@
         </w:rPr>
         <w:t xml:space="preserve">yang </w:t>
       </w:r>
-      <w:r>
-        <w:rPr>
-          <w:rFonts w:ascii="Times New Roman" w:hAnsi="Times New Roman" w:cs="Times New Roman"/>
-          <w:sz w:val="24"/>
-          <w:szCs w:val="24"/>
-        </w:rPr>
-        <w:t xml:space="preserve">diambil </w:t>
-      </w:r>
-      <w:r>
-        <w:rPr>
-          <w:rFonts w:ascii="Times New Roman" w:hAnsi="Times New Roman" w:cs="Times New Roman"/>
-          <w:sz w:val="24"/>
-          <w:szCs w:val="24"/>
-        </w:rPr>
-        <w:t xml:space="preserve">berasal </w:t>
-      </w:r>
-      <w:r>
-        <w:rPr>
-          <w:rFonts w:ascii="Times New Roman" w:hAnsi="Times New Roman" w:cs="Times New Roman"/>
-          <w:sz w:val="24"/>
-          <w:szCs w:val="24"/>
-        </w:rPr>
-        <w:t xml:space="preserve">dari responden sebanyak 19 orang </w:t>
-      </w:r>
-      <w:r>
-        <w:rPr>
-          <w:rFonts w:ascii="Times New Roman" w:hAnsi="Times New Roman" w:cs="Times New Roman"/>
-          <w:sz w:val="24"/>
-          <w:szCs w:val="24"/>
-        </w:rPr>
-        <w:t>yang berhasil menyelesaikan level 1 agar</w:t>
+      <w:proofErr w:type="spellStart"/>
+      <w:r>
+        <w:rPr>
+          <w:rFonts w:ascii="Times New Roman" w:hAnsi="Times New Roman" w:cs="Times New Roman"/>
+          <w:sz w:val="24"/>
+          <w:szCs w:val="24"/>
+        </w:rPr>
+        <w:t>diambil</w:t>
+      </w:r>
+      <w:proofErr w:type="spellEnd"/>
+      <w:r>
+        <w:rPr>
+          <w:rFonts w:ascii="Times New Roman" w:hAnsi="Times New Roman" w:cs="Times New Roman"/>
+          <w:sz w:val="24"/>
+          <w:szCs w:val="24"/>
+        </w:rPr>
+        <w:t xml:space="preserve"> </w:t>
+      </w:r>
+      <w:proofErr w:type="spellStart"/>
+      <w:r>
+        <w:rPr>
+          <w:rFonts w:ascii="Times New Roman" w:hAnsi="Times New Roman" w:cs="Times New Roman"/>
+          <w:sz w:val="24"/>
+          <w:szCs w:val="24"/>
+        </w:rPr>
+        <w:t>berasal</w:t>
+      </w:r>
+      <w:proofErr w:type="spellEnd"/>
+      <w:r>
+        <w:rPr>
+          <w:rFonts w:ascii="Times New Roman" w:hAnsi="Times New Roman" w:cs="Times New Roman"/>
+          <w:sz w:val="24"/>
+          <w:szCs w:val="24"/>
+        </w:rPr>
+        <w:t xml:space="preserve"> </w:t>
+      </w:r>
+      <w:proofErr w:type="spellStart"/>
+      <w:r>
+        <w:rPr>
+          <w:rFonts w:ascii="Times New Roman" w:hAnsi="Times New Roman" w:cs="Times New Roman"/>
+          <w:sz w:val="24"/>
+          <w:szCs w:val="24"/>
+        </w:rPr>
+        <w:t>dari</w:t>
+      </w:r>
+      <w:proofErr w:type="spellEnd"/>
+      <w:r>
+        <w:rPr>
+          <w:rFonts w:ascii="Times New Roman" w:hAnsi="Times New Roman" w:cs="Times New Roman"/>
+          <w:sz w:val="24"/>
+          <w:szCs w:val="24"/>
+        </w:rPr>
+        <w:t xml:space="preserve"> </w:t>
+      </w:r>
+      <w:proofErr w:type="spellStart"/>
+      <w:r>
+        <w:rPr>
+          <w:rFonts w:ascii="Times New Roman" w:hAnsi="Times New Roman" w:cs="Times New Roman"/>
+          <w:sz w:val="24"/>
+          <w:szCs w:val="24"/>
+        </w:rPr>
+        <w:t>responden</w:t>
+      </w:r>
+      <w:proofErr w:type="spellEnd"/>
+      <w:r>
+        <w:rPr>
+          <w:rFonts w:ascii="Times New Roman" w:hAnsi="Times New Roman" w:cs="Times New Roman"/>
+          <w:sz w:val="24"/>
+          <w:szCs w:val="24"/>
+        </w:rPr>
+        <w:t xml:space="preserve"> </w:t>
+      </w:r>
+      <w:proofErr w:type="spellStart"/>
+      <w:r>
+        <w:rPr>
+          <w:rFonts w:ascii="Times New Roman" w:hAnsi="Times New Roman" w:cs="Times New Roman"/>
+          <w:sz w:val="24"/>
+          <w:szCs w:val="24"/>
+        </w:rPr>
+        <w:t>sebanyak</w:t>
+      </w:r>
+      <w:proofErr w:type="spellEnd"/>
+      <w:r>
+        <w:rPr>
+          <w:rFonts w:ascii="Times New Roman" w:hAnsi="Times New Roman" w:cs="Times New Roman"/>
+          <w:sz w:val="24"/>
+          <w:szCs w:val="24"/>
+        </w:rPr>
+        <w:t xml:space="preserve"> 19 orang </w:t>
+      </w:r>
+      <w:r>
+        <w:rPr>
+          <w:rFonts w:ascii="Times New Roman" w:hAnsi="Times New Roman" w:cs="Times New Roman"/>
+          <w:sz w:val="24"/>
+          <w:szCs w:val="24"/>
+        </w:rPr>
+        <w:t xml:space="preserve">yang </w:t>
+      </w:r>
+      <w:proofErr w:type="spellStart"/>
+      <w:r>
+        <w:rPr>
+          <w:rFonts w:ascii="Times New Roman" w:hAnsi="Times New Roman" w:cs="Times New Roman"/>
+          <w:sz w:val="24"/>
+          <w:szCs w:val="24"/>
+        </w:rPr>
+        <w:t>berhasil</w:t>
+      </w:r>
+      <w:proofErr w:type="spellEnd"/>
+      <w:r>
+        <w:rPr>
+          <w:rFonts w:ascii="Times New Roman" w:hAnsi="Times New Roman" w:cs="Times New Roman"/>
+          <w:sz w:val="24"/>
+          <w:szCs w:val="24"/>
+        </w:rPr>
+        <w:t xml:space="preserve"> </w:t>
+      </w:r>
+      <w:proofErr w:type="spellStart"/>
+      <w:r>
+        <w:rPr>
+          <w:rFonts w:ascii="Times New Roman" w:hAnsi="Times New Roman" w:cs="Times New Roman"/>
+          <w:sz w:val="24"/>
+          <w:szCs w:val="24"/>
+        </w:rPr>
+        <w:t>menyelesaikan</w:t>
+      </w:r>
+      <w:proofErr w:type="spellEnd"/>
+      <w:r>
+        <w:rPr>
+          <w:rFonts w:ascii="Times New Roman" w:hAnsi="Times New Roman" w:cs="Times New Roman"/>
+          <w:sz w:val="24"/>
+          <w:szCs w:val="24"/>
+        </w:rPr>
+        <w:t xml:space="preserve"> level 1 agar</w:t>
       </w:r>
       <w:r>
         <w:rPr>
@@ -374,7 +1411,43 @@
           <w:sz w:val="24"/>
           <w:szCs w:val="24"/>
         </w:rPr>
-        <w:t xml:space="preserve"> lebih akurat.</w:t>
+        <w:t xml:space="preserve"> </w:t>
+      </w:r>
+      <w:proofErr w:type="spellStart"/>
+      <w:r>
+        <w:rPr>
+          <w:rFonts w:ascii="Times New Roman" w:hAnsi="Times New Roman" w:cs="Times New Roman"/>
+          <w:sz w:val="24"/>
+          <w:szCs w:val="24"/>
+        </w:rPr>
+        <w:t>lebih</w:t>
+      </w:r>
+      <w:proofErr w:type="spellEnd"/>
+      <w:r>
+        <w:rPr>
+          <w:rFonts w:ascii="Times New Roman" w:hAnsi="Times New Roman" w:cs="Times New Roman"/>
+          <w:sz w:val="24"/>
+          <w:szCs w:val="24"/>
+        </w:rPr>
+        <w:t xml:space="preserve"> </w:t>
+      </w:r>
+      <w:proofErr w:type="spellStart"/>
+      <w:r>
+        <w:rPr>
+          <w:rFonts w:ascii="Times New Roman" w:hAnsi="Times New Roman" w:cs="Times New Roman"/>
+          <w:sz w:val="24"/>
+          <w:szCs w:val="24"/>
+        </w:rPr>
+        <w:t>akurat</w:t>
+      </w:r>
+      <w:proofErr w:type="spellEnd"/>
+      <w:r>
+        <w:rPr>
+          <w:rFonts w:ascii="Times New Roman" w:hAnsi="Times New Roman" w:cs="Times New Roman"/>
+          <w:sz w:val="24"/>
+          <w:szCs w:val="24"/>
+        </w:rPr>
+        <w:t>.</w:t>
       </w:r>
       <w:r>
         <w:rPr>
@@ -396,6 +1469,7 @@
           <w:szCs w:val="24"/>
         </w:rPr>
       </w:pPr>
+      <w:proofErr w:type="spellStart"/>
       <w:r>
         <w:rPr>
           <w:rFonts w:ascii="Times New Roman" w:hAnsi="Times New Roman" w:cs="Times New Roman"/>
@@ -404,22 +1478,70 @@
         </w:rPr>
         <w:t>Sebanyak</w:t>
       </w:r>
-      <w:r>
-        <w:rPr>
-          <w:rFonts w:ascii="Times New Roman" w:hAnsi="Times New Roman" w:cs="Times New Roman"/>
-          <w:sz w:val="24"/>
-          <w:szCs w:val="24"/>
-        </w:rPr>
-        <w:t xml:space="preserve"> 94.7% responden setuju </w:t>
-      </w:r>
-      <w:r>
-        <w:rPr>
-          <w:rFonts w:ascii="Times New Roman" w:hAnsi="Times New Roman" w:cs="Times New Roman"/>
-          <w:sz w:val="24"/>
-          <w:szCs w:val="24"/>
-        </w:rPr>
-        <w:t xml:space="preserve">jika </w:t>
-      </w:r>
+      <w:proofErr w:type="spellEnd"/>
+      <w:r>
+        <w:rPr>
+          <w:rFonts w:ascii="Times New Roman" w:hAnsi="Times New Roman" w:cs="Times New Roman"/>
+          <w:sz w:val="24"/>
+          <w:szCs w:val="24"/>
+        </w:rPr>
+        <w:t xml:space="preserve"> 94.7% </w:t>
+      </w:r>
+      <w:proofErr w:type="spellStart"/>
+      <w:r>
+        <w:rPr>
+          <w:rFonts w:ascii="Times New Roman" w:hAnsi="Times New Roman" w:cs="Times New Roman"/>
+          <w:sz w:val="24"/>
+          <w:szCs w:val="24"/>
+        </w:rPr>
+        <w:t>responden</w:t>
+      </w:r>
+      <w:proofErr w:type="spellEnd"/>
+      <w:r>
+        <w:rPr>
+          <w:rFonts w:ascii="Times New Roman" w:hAnsi="Times New Roman" w:cs="Times New Roman"/>
+          <w:sz w:val="24"/>
+          <w:szCs w:val="24"/>
+        </w:rPr>
+        <w:t xml:space="preserve"> </w:t>
+      </w:r>
+      <w:proofErr w:type="spellStart"/>
+      <w:r>
+        <w:rPr>
+          <w:rFonts w:ascii="Times New Roman" w:hAnsi="Times New Roman" w:cs="Times New Roman"/>
+          <w:sz w:val="24"/>
+          <w:szCs w:val="24"/>
+        </w:rPr>
+        <w:t>setuju</w:t>
+      </w:r>
+      <w:proofErr w:type="spellEnd"/>
+      <w:r>
+        <w:rPr>
+          <w:rFonts w:ascii="Times New Roman" w:hAnsi="Times New Roman" w:cs="Times New Roman"/>
+          <w:sz w:val="24"/>
+          <w:szCs w:val="24"/>
+        </w:rPr>
+        <w:t xml:space="preserve"> </w:t>
+      </w:r>
+      <w:proofErr w:type="spellStart"/>
+      <w:r>
+        <w:rPr>
+          <w:rFonts w:ascii="Times New Roman" w:hAnsi="Times New Roman" w:cs="Times New Roman"/>
+          <w:sz w:val="24"/>
+          <w:szCs w:val="24"/>
+        </w:rPr>
+        <w:t>jika</w:t>
+      </w:r>
+      <w:proofErr w:type="spellEnd"/>
+      <w:r>
+        <w:rPr>
+          <w:rFonts w:ascii="Times New Roman" w:hAnsi="Times New Roman" w:cs="Times New Roman"/>
+          <w:sz w:val="24"/>
+          <w:szCs w:val="24"/>
+        </w:rPr>
+        <w:t xml:space="preserve"> </w:t>
+      </w:r>
+      <w:proofErr w:type="spellStart"/>
       <w:r>
         <w:rPr>
           <w:rFonts w:ascii="Times New Roman" w:hAnsi="Times New Roman" w:cs="Times New Roman"/>
@@ -434,64 +1556,188 @@
           <w:sz w:val="24"/>
           <w:szCs w:val="24"/>
         </w:rPr>
-        <w:t>im yang didesain</w:t>
-      </w:r>
-      <w:r>
-        <w:rPr>
-          <w:rFonts w:ascii="Times New Roman" w:hAnsi="Times New Roman" w:cs="Times New Roman"/>
-          <w:sz w:val="24"/>
-          <w:szCs w:val="24"/>
-        </w:rPr>
-        <w:t xml:space="preserve"> menjadi tidak membosankan dengan adanya penyesuaian yang dilakukan.</w:t>
-      </w:r>
-      <w:r>
-        <w:rPr>
-          <w:rFonts w:ascii="Times New Roman" w:hAnsi="Times New Roman" w:cs="Times New Roman"/>
-          <w:sz w:val="24"/>
-          <w:szCs w:val="24"/>
-        </w:rPr>
-        <w:t xml:space="preserve"> </w:t>
-      </w:r>
-      <w:r>
-        <w:rPr>
-          <w:rFonts w:ascii="Times New Roman" w:hAnsi="Times New Roman" w:cs="Times New Roman"/>
-          <w:sz w:val="24"/>
-          <w:szCs w:val="24"/>
-        </w:rPr>
-        <w:t xml:space="preserve">Kemudian 78.9% responden juga merasa pendeteksian emosi bermanfaat sebagai pengatur tingkat kesulitan. </w:t>
-      </w:r>
-      <w:r>
-        <w:rPr>
-          <w:rFonts w:ascii="Times New Roman" w:hAnsi="Times New Roman" w:cs="Times New Roman"/>
-          <w:sz w:val="24"/>
-          <w:szCs w:val="24"/>
-        </w:rPr>
-        <w:t>Gim yang dibuat juga sudah cukup baik dalam menyesuaikan tingkat kesulitan pemain</w:t>
-      </w:r>
-      <w:r>
-        <w:rPr>
-          <w:rFonts w:ascii="Times New Roman" w:hAnsi="Times New Roman" w:cs="Times New Roman"/>
-          <w:sz w:val="24"/>
-          <w:szCs w:val="24"/>
-        </w:rPr>
-        <w:t xml:space="preserve"> berdasarkan </w:t>
-      </w:r>
-      <w:r>
-        <w:rPr>
-          <w:rFonts w:ascii="Times New Roman" w:hAnsi="Times New Roman" w:cs="Times New Roman"/>
-          <w:sz w:val="24"/>
-          <w:szCs w:val="24"/>
-        </w:rPr>
-        <w:t xml:space="preserve">dari 68.4% </w:t>
-      </w:r>
-      <w:r>
-        <w:rPr>
-          <w:rFonts w:ascii="Times New Roman" w:hAnsi="Times New Roman" w:cs="Times New Roman"/>
-          <w:sz w:val="24"/>
-          <w:szCs w:val="24"/>
-        </w:rPr>
-        <w:t xml:space="preserve">respon </w:t>
-      </w:r>
+        <w:t>im</w:t>
+      </w:r>
+      <w:proofErr w:type="spellEnd"/>
+      <w:r>
+        <w:rPr>
+          <w:rFonts w:ascii="Times New Roman" w:hAnsi="Times New Roman" w:cs="Times New Roman"/>
+          <w:sz w:val="24"/>
+          <w:szCs w:val="24"/>
+        </w:rPr>
+        <w:t xml:space="preserve"> yang </w:t>
+      </w:r>
+      <w:proofErr w:type="spellStart"/>
+      <w:r>
+        <w:rPr>
+          <w:rFonts w:ascii="Times New Roman" w:hAnsi="Times New Roman" w:cs="Times New Roman"/>
+          <w:sz w:val="24"/>
+          <w:szCs w:val="24"/>
+        </w:rPr>
+        <w:t>didesain</w:t>
+      </w:r>
+      <w:proofErr w:type="spellEnd"/>
+      <w:r>
+        <w:rPr>
+          <w:rFonts w:ascii="Times New Roman" w:hAnsi="Times New Roman" w:cs="Times New Roman"/>
+          <w:sz w:val="24"/>
+          <w:szCs w:val="24"/>
+        </w:rPr>
+        <w:t xml:space="preserve"> </w:t>
+      </w:r>
+      <w:proofErr w:type="spellStart"/>
+      <w:r>
+        <w:rPr>
+          <w:rFonts w:ascii="Times New Roman" w:hAnsi="Times New Roman" w:cs="Times New Roman"/>
+          <w:sz w:val="24"/>
+          <w:szCs w:val="24"/>
+        </w:rPr>
+        <w:t>menjadi</w:t>
+      </w:r>
+      <w:proofErr w:type="spellEnd"/>
+      <w:r>
+        <w:rPr>
+          <w:rFonts w:ascii="Times New Roman" w:hAnsi="Times New Roman" w:cs="Times New Roman"/>
+          <w:sz w:val="24"/>
+          <w:szCs w:val="24"/>
+        </w:rPr>
+        <w:t xml:space="preserve"> </w:t>
+      </w:r>
+      <w:proofErr w:type="spellStart"/>
+      <w:r>
+        <w:rPr>
+          <w:rFonts w:ascii="Times New Roman" w:hAnsi="Times New Roman" w:cs="Times New Roman"/>
+          <w:sz w:val="24"/>
+          <w:szCs w:val="24"/>
+        </w:rPr>
+        <w:t>tidak</w:t>
+      </w:r>
+      <w:proofErr w:type="spellEnd"/>
+      <w:r>
+        <w:rPr>
+          <w:rFonts w:ascii="Times New Roman" w:hAnsi="Times New Roman" w:cs="Times New Roman"/>
+          <w:sz w:val="24"/>
+          <w:szCs w:val="24"/>
+        </w:rPr>
+        <w:t xml:space="preserve"> </w:t>
+      </w:r>
+      <w:proofErr w:type="spellStart"/>
+      <w:r>
+        <w:rPr>
+          <w:rFonts w:ascii="Times New Roman" w:hAnsi="Times New Roman" w:cs="Times New Roman"/>
+          <w:sz w:val="24"/>
+          <w:szCs w:val="24"/>
+        </w:rPr>
+        <w:t>membosankan</w:t>
+      </w:r>
+      <w:proofErr w:type="spellEnd"/>
+      <w:r>
+        <w:rPr>
+          <w:rFonts w:ascii="Times New Roman" w:hAnsi="Times New Roman" w:cs="Times New Roman"/>
+          <w:sz w:val="24"/>
+          <w:szCs w:val="24"/>
+        </w:rPr>
+        <w:t xml:space="preserve"> </w:t>
+      </w:r>
+      <w:proofErr w:type="spellStart"/>
+      <w:r>
+        <w:rPr>
+          <w:rFonts w:ascii="Times New Roman" w:hAnsi="Times New Roman" w:cs="Times New Roman"/>
+          <w:sz w:val="24"/>
+          <w:szCs w:val="24"/>
+        </w:rPr>
+        <w:t>dengan</w:t>
+      </w:r>
+      <w:proofErr w:type="spellEnd"/>
+      <w:r>
+        <w:rPr>
+          <w:rFonts w:ascii="Times New Roman" w:hAnsi="Times New Roman" w:cs="Times New Roman"/>
+          <w:sz w:val="24"/>
+          <w:szCs w:val="24"/>
+        </w:rPr>
+        <w:t xml:space="preserve"> </w:t>
+      </w:r>
+      <w:proofErr w:type="spellStart"/>
+      <w:r>
+        <w:rPr>
+          <w:rFonts w:ascii="Times New Roman" w:hAnsi="Times New Roman" w:cs="Times New Roman"/>
+          <w:sz w:val="24"/>
+          <w:szCs w:val="24"/>
+        </w:rPr>
+        <w:t>adanya</w:t>
+      </w:r>
+      <w:proofErr w:type="spellEnd"/>
+      <w:r>
+        <w:rPr>
+          <w:rFonts w:ascii="Times New Roman" w:hAnsi="Times New Roman" w:cs="Times New Roman"/>
+          <w:sz w:val="24"/>
+          <w:szCs w:val="24"/>
+        </w:rPr>
+        <w:t xml:space="preserve"> </w:t>
+      </w:r>
+      <w:proofErr w:type="spellStart"/>
+      <w:r>
+        <w:rPr>
+          <w:rFonts w:ascii="Times New Roman" w:hAnsi="Times New Roman" w:cs="Times New Roman"/>
+          <w:sz w:val="24"/>
+          <w:szCs w:val="24"/>
+        </w:rPr>
+        <w:t>penyesuaian</w:t>
+      </w:r>
+      <w:proofErr w:type="spellEnd"/>
+      <w:r>
+        <w:rPr>
+          <w:rFonts w:ascii="Times New Roman" w:hAnsi="Times New Roman" w:cs="Times New Roman"/>
+          <w:sz w:val="24"/>
+          <w:szCs w:val="24"/>
+        </w:rPr>
+        <w:t xml:space="preserve"> yang </w:t>
+      </w:r>
+      <w:proofErr w:type="spellStart"/>
+      <w:r>
+        <w:rPr>
+          <w:rFonts w:ascii="Times New Roman" w:hAnsi="Times New Roman" w:cs="Times New Roman"/>
+          <w:sz w:val="24"/>
+          <w:szCs w:val="24"/>
+        </w:rPr>
+        <w:t>dilakukan</w:t>
+      </w:r>
+      <w:proofErr w:type="spellEnd"/>
+      <w:r>
+        <w:rPr>
+          <w:rFonts w:ascii="Times New Roman" w:hAnsi="Times New Roman" w:cs="Times New Roman"/>
+          <w:sz w:val="24"/>
+          <w:szCs w:val="24"/>
+        </w:rPr>
+        <w:t>.</w:t>
+      </w:r>
+      <w:r>
+        <w:rPr>
+          <w:rFonts w:ascii="Times New Roman" w:hAnsi="Times New Roman" w:cs="Times New Roman"/>
+          <w:sz w:val="24"/>
+          <w:szCs w:val="24"/>
+        </w:rPr>
+        <w:t xml:space="preserve"> </w:t>
+      </w:r>
+      <w:proofErr w:type="spellStart"/>
+      <w:r>
+        <w:rPr>
+          <w:rFonts w:ascii="Times New Roman" w:hAnsi="Times New Roman" w:cs="Times New Roman"/>
+          <w:sz w:val="24"/>
+          <w:szCs w:val="24"/>
+        </w:rPr>
+        <w:t>Kemudian</w:t>
+      </w:r>
+      <w:proofErr w:type="spellEnd"/>
+      <w:r>
+        <w:rPr>
+          <w:rFonts w:ascii="Times New Roman" w:hAnsi="Times New Roman" w:cs="Times New Roman"/>
+          <w:sz w:val="24"/>
+          <w:szCs w:val="24"/>
+        </w:rPr>
+        <w:t xml:space="preserve"> 78.9% </w:t>
+      </w:r>
+      <w:proofErr w:type="spellStart"/>
       <w:r>
         <w:rPr>
           <w:rFonts w:ascii="Times New Roman" w:hAnsi="Times New Roman" w:cs="Times New Roman"/>
@@ -500,6 +1746,403 @@
         </w:rPr>
         <w:t>responden</w:t>
       </w:r>
+      <w:proofErr w:type="spellEnd"/>
+      <w:r>
+        <w:rPr>
+          <w:rFonts w:ascii="Times New Roman" w:hAnsi="Times New Roman" w:cs="Times New Roman"/>
+          <w:sz w:val="24"/>
+          <w:szCs w:val="24"/>
+        </w:rPr>
+        <w:t xml:space="preserve"> juga </w:t>
+      </w:r>
+      <w:proofErr w:type="spellStart"/>
+      <w:r>
+        <w:rPr>
+          <w:rFonts w:ascii="Times New Roman" w:hAnsi="Times New Roman" w:cs="Times New Roman"/>
+          <w:sz w:val="24"/>
+          <w:szCs w:val="24"/>
+        </w:rPr>
+        <w:t>merasa</w:t>
+      </w:r>
+      <w:proofErr w:type="spellEnd"/>
+      <w:r>
+        <w:rPr>
+          <w:rFonts w:ascii="Times New Roman" w:hAnsi="Times New Roman" w:cs="Times New Roman"/>
+          <w:sz w:val="24"/>
+          <w:szCs w:val="24"/>
+        </w:rPr>
+        <w:t xml:space="preserve"> </w:t>
+      </w:r>
+      <w:proofErr w:type="spellStart"/>
+      <w:r>
+        <w:rPr>
+          <w:rFonts w:ascii="Times New Roman" w:hAnsi="Times New Roman" w:cs="Times New Roman"/>
+          <w:sz w:val="24"/>
+          <w:szCs w:val="24"/>
+        </w:rPr>
+        <w:t>pendeteksian</w:t>
+      </w:r>
+      <w:proofErr w:type="spellEnd"/>
+      <w:r>
+        <w:rPr>
+          <w:rFonts w:ascii="Times New Roman" w:hAnsi="Times New Roman" w:cs="Times New Roman"/>
+          <w:sz w:val="24"/>
+          <w:szCs w:val="24"/>
+        </w:rPr>
+        <w:t xml:space="preserve"> </w:t>
+      </w:r>
+      <w:proofErr w:type="spellStart"/>
+      <w:r>
+        <w:rPr>
+          <w:rFonts w:ascii="Times New Roman" w:hAnsi="Times New Roman" w:cs="Times New Roman"/>
+          <w:sz w:val="24"/>
+          <w:szCs w:val="24"/>
+        </w:rPr>
+        <w:t>emosi</w:t>
+      </w:r>
+      <w:proofErr w:type="spellEnd"/>
+      <w:r>
+        <w:rPr>
+          <w:rFonts w:ascii="Times New Roman" w:hAnsi="Times New Roman" w:cs="Times New Roman"/>
+          <w:sz w:val="24"/>
+          <w:szCs w:val="24"/>
+        </w:rPr>
+        <w:t xml:space="preserve"> </w:t>
+      </w:r>
+      <w:proofErr w:type="spellStart"/>
+      <w:r>
+        <w:rPr>
+          <w:rFonts w:ascii="Times New Roman" w:hAnsi="Times New Roman" w:cs="Times New Roman"/>
+          <w:sz w:val="24"/>
+          <w:szCs w:val="24"/>
+        </w:rPr>
+        <w:t>bermanfaat</w:t>
+      </w:r>
+      <w:proofErr w:type="spellEnd"/>
+      <w:r>
+        <w:rPr>
+          <w:rFonts w:ascii="Times New Roman" w:hAnsi="Times New Roman" w:cs="Times New Roman"/>
+          <w:sz w:val="24"/>
+          <w:szCs w:val="24"/>
+        </w:rPr>
+        <w:t xml:space="preserve"> </w:t>
+      </w:r>
+      <w:proofErr w:type="spellStart"/>
+      <w:r>
+        <w:rPr>
+          <w:rFonts w:ascii="Times New Roman" w:hAnsi="Times New Roman" w:cs="Times New Roman"/>
+          <w:sz w:val="24"/>
+          <w:szCs w:val="24"/>
+        </w:rPr>
+        <w:t>sebagai</w:t>
+      </w:r>
+      <w:proofErr w:type="spellEnd"/>
+      <w:r>
+        <w:rPr>
+          <w:rFonts w:ascii="Times New Roman" w:hAnsi="Times New Roman" w:cs="Times New Roman"/>
+          <w:sz w:val="24"/>
+          <w:szCs w:val="24"/>
+        </w:rPr>
+        <w:t xml:space="preserve"> </w:t>
+      </w:r>
+      <w:proofErr w:type="spellStart"/>
+      <w:r>
+        <w:rPr>
+          <w:rFonts w:ascii="Times New Roman" w:hAnsi="Times New Roman" w:cs="Times New Roman"/>
+          <w:sz w:val="24"/>
+          <w:szCs w:val="24"/>
+        </w:rPr>
+        <w:t>pengatur</w:t>
+      </w:r>
+      <w:proofErr w:type="spellEnd"/>
+      <w:r>
+        <w:rPr>
+          <w:rFonts w:ascii="Times New Roman" w:hAnsi="Times New Roman" w:cs="Times New Roman"/>
+          <w:sz w:val="24"/>
+          <w:szCs w:val="24"/>
+        </w:rPr>
+        <w:t xml:space="preserve"> </w:t>
+      </w:r>
+      <w:proofErr w:type="spellStart"/>
+      <w:r>
+        <w:rPr>
+          <w:rFonts w:ascii="Times New Roman" w:hAnsi="Times New Roman" w:cs="Times New Roman"/>
+          <w:sz w:val="24"/>
+          <w:szCs w:val="24"/>
+        </w:rPr>
+        <w:t>tingkat</w:t>
+      </w:r>
+      <w:proofErr w:type="spellEnd"/>
+      <w:r>
+        <w:rPr>
+          <w:rFonts w:ascii="Times New Roman" w:hAnsi="Times New Roman" w:cs="Times New Roman"/>
+          <w:sz w:val="24"/>
+          <w:szCs w:val="24"/>
+        </w:rPr>
+        <w:t xml:space="preserve"> </w:t>
+      </w:r>
+      <w:proofErr w:type="spellStart"/>
+      <w:r>
+        <w:rPr>
+          <w:rFonts w:ascii="Times New Roman" w:hAnsi="Times New Roman" w:cs="Times New Roman"/>
+          <w:sz w:val="24"/>
+          <w:szCs w:val="24"/>
+        </w:rPr>
+        <w:t>kesulitan</w:t>
+      </w:r>
+      <w:proofErr w:type="spellEnd"/>
+      <w:r>
+        <w:rPr>
+          <w:rFonts w:ascii="Times New Roman" w:hAnsi="Times New Roman" w:cs="Times New Roman"/>
+          <w:sz w:val="24"/>
+          <w:szCs w:val="24"/>
+        </w:rPr>
+        <w:t xml:space="preserve">. </w:t>
+      </w:r>
+      <w:proofErr w:type="spellStart"/>
+      <w:r>
+        <w:rPr>
+          <w:rFonts w:ascii="Times New Roman" w:hAnsi="Times New Roman" w:cs="Times New Roman"/>
+          <w:sz w:val="24"/>
+          <w:szCs w:val="24"/>
+        </w:rPr>
+        <w:t>Gim</w:t>
+      </w:r>
+      <w:proofErr w:type="spellEnd"/>
+      <w:r>
+        <w:rPr>
+          <w:rFonts w:ascii="Times New Roman" w:hAnsi="Times New Roman" w:cs="Times New Roman"/>
+          <w:sz w:val="24"/>
+          <w:szCs w:val="24"/>
+        </w:rPr>
+        <w:t xml:space="preserve"> yang </w:t>
+      </w:r>
+      <w:proofErr w:type="spellStart"/>
+      <w:r>
+        <w:rPr>
+          <w:rFonts w:ascii="Times New Roman" w:hAnsi="Times New Roman" w:cs="Times New Roman"/>
+          <w:sz w:val="24"/>
+          <w:szCs w:val="24"/>
+        </w:rPr>
+        <w:t>dibuat</w:t>
+      </w:r>
+      <w:proofErr w:type="spellEnd"/>
+      <w:r>
+        <w:rPr>
+          <w:rFonts w:ascii="Times New Roman" w:hAnsi="Times New Roman" w:cs="Times New Roman"/>
+          <w:sz w:val="24"/>
+          <w:szCs w:val="24"/>
+        </w:rPr>
+        <w:t xml:space="preserve"> juga </w:t>
+      </w:r>
+      <w:proofErr w:type="spellStart"/>
+      <w:r>
+        <w:rPr>
+          <w:rFonts w:ascii="Times New Roman" w:hAnsi="Times New Roman" w:cs="Times New Roman"/>
+          <w:sz w:val="24"/>
+          <w:szCs w:val="24"/>
+        </w:rPr>
+        <w:t>sudah</w:t>
+      </w:r>
+      <w:proofErr w:type="spellEnd"/>
+      <w:r>
+        <w:rPr>
+          <w:rFonts w:ascii="Times New Roman" w:hAnsi="Times New Roman" w:cs="Times New Roman"/>
+          <w:sz w:val="24"/>
+          <w:szCs w:val="24"/>
+        </w:rPr>
+        <w:t xml:space="preserve"> </w:t>
+      </w:r>
+      <w:proofErr w:type="spellStart"/>
+      <w:r>
+        <w:rPr>
+          <w:rFonts w:ascii="Times New Roman" w:hAnsi="Times New Roman" w:cs="Times New Roman"/>
+          <w:sz w:val="24"/>
+          <w:szCs w:val="24"/>
+        </w:rPr>
+        <w:t>cukup</w:t>
+      </w:r>
+      <w:proofErr w:type="spellEnd"/>
+      <w:r>
+        <w:rPr>
+          <w:rFonts w:ascii="Times New Roman" w:hAnsi="Times New Roman" w:cs="Times New Roman"/>
+          <w:sz w:val="24"/>
+          <w:szCs w:val="24"/>
+        </w:rPr>
+        <w:t xml:space="preserve"> </w:t>
+      </w:r>
+      <w:proofErr w:type="spellStart"/>
+      <w:r>
+        <w:rPr>
+          <w:rFonts w:ascii="Times New Roman" w:hAnsi="Times New Roman" w:cs="Times New Roman"/>
+          <w:sz w:val="24"/>
+          <w:szCs w:val="24"/>
+        </w:rPr>
+        <w:t>baik</w:t>
+      </w:r>
+      <w:proofErr w:type="spellEnd"/>
+      <w:r>
+        <w:rPr>
+          <w:rFonts w:ascii="Times New Roman" w:hAnsi="Times New Roman" w:cs="Times New Roman"/>
+          <w:sz w:val="24"/>
+          <w:szCs w:val="24"/>
+        </w:rPr>
+        <w:t xml:space="preserve"> </w:t>
+      </w:r>
+      <w:proofErr w:type="spellStart"/>
+      <w:r>
+        <w:rPr>
+          <w:rFonts w:ascii="Times New Roman" w:hAnsi="Times New Roman" w:cs="Times New Roman"/>
+          <w:sz w:val="24"/>
+          <w:szCs w:val="24"/>
+        </w:rPr>
+        <w:t>dalam</w:t>
+      </w:r>
+      <w:proofErr w:type="spellEnd"/>
+      <w:r>
+        <w:rPr>
+          <w:rFonts w:ascii="Times New Roman" w:hAnsi="Times New Roman" w:cs="Times New Roman"/>
+          <w:sz w:val="24"/>
+          <w:szCs w:val="24"/>
+        </w:rPr>
+        <w:t xml:space="preserve"> </w:t>
+      </w:r>
+      <w:proofErr w:type="spellStart"/>
+      <w:r>
+        <w:rPr>
+          <w:rFonts w:ascii="Times New Roman" w:hAnsi="Times New Roman" w:cs="Times New Roman"/>
+          <w:sz w:val="24"/>
+          <w:szCs w:val="24"/>
+        </w:rPr>
+        <w:t>menyesuaikan</w:t>
+      </w:r>
+      <w:proofErr w:type="spellEnd"/>
+      <w:r>
+        <w:rPr>
+          <w:rFonts w:ascii="Times New Roman" w:hAnsi="Times New Roman" w:cs="Times New Roman"/>
+          <w:sz w:val="24"/>
+          <w:szCs w:val="24"/>
+        </w:rPr>
+        <w:t xml:space="preserve"> </w:t>
+      </w:r>
+      <w:proofErr w:type="spellStart"/>
+      <w:r>
+        <w:rPr>
+          <w:rFonts w:ascii="Times New Roman" w:hAnsi="Times New Roman" w:cs="Times New Roman"/>
+          <w:sz w:val="24"/>
+          <w:szCs w:val="24"/>
+        </w:rPr>
+        <w:t>tingkat</w:t>
+      </w:r>
+      <w:proofErr w:type="spellEnd"/>
+      <w:r>
+        <w:rPr>
+          <w:rFonts w:ascii="Times New Roman" w:hAnsi="Times New Roman" w:cs="Times New Roman"/>
+          <w:sz w:val="24"/>
+          <w:szCs w:val="24"/>
+        </w:rPr>
+        <w:t xml:space="preserve"> </w:t>
+      </w:r>
+      <w:proofErr w:type="spellStart"/>
+      <w:r>
+        <w:rPr>
+          <w:rFonts w:ascii="Times New Roman" w:hAnsi="Times New Roman" w:cs="Times New Roman"/>
+          <w:sz w:val="24"/>
+          <w:szCs w:val="24"/>
+        </w:rPr>
+        <w:t>kesulitan</w:t>
+      </w:r>
+      <w:proofErr w:type="spellEnd"/>
+      <w:r>
+        <w:rPr>
+          <w:rFonts w:ascii="Times New Roman" w:hAnsi="Times New Roman" w:cs="Times New Roman"/>
+          <w:sz w:val="24"/>
+          <w:szCs w:val="24"/>
+        </w:rPr>
+        <w:t xml:space="preserve"> </w:t>
+      </w:r>
+      <w:proofErr w:type="spellStart"/>
+      <w:r>
+        <w:rPr>
+          <w:rFonts w:ascii="Times New Roman" w:hAnsi="Times New Roman" w:cs="Times New Roman"/>
+          <w:sz w:val="24"/>
+          <w:szCs w:val="24"/>
+        </w:rPr>
+        <w:t>pemain</w:t>
+      </w:r>
+      <w:proofErr w:type="spellEnd"/>
+      <w:r>
+        <w:rPr>
+          <w:rFonts w:ascii="Times New Roman" w:hAnsi="Times New Roman" w:cs="Times New Roman"/>
+          <w:sz w:val="24"/>
+          <w:szCs w:val="24"/>
+        </w:rPr>
+        <w:t xml:space="preserve"> </w:t>
+      </w:r>
+      <w:proofErr w:type="spellStart"/>
+      <w:r>
+        <w:rPr>
+          <w:rFonts w:ascii="Times New Roman" w:hAnsi="Times New Roman" w:cs="Times New Roman"/>
+          <w:sz w:val="24"/>
+          <w:szCs w:val="24"/>
+        </w:rPr>
+        <w:t>berdasarkan</w:t>
+      </w:r>
+      <w:proofErr w:type="spellEnd"/>
+      <w:r>
+        <w:rPr>
+          <w:rFonts w:ascii="Times New Roman" w:hAnsi="Times New Roman" w:cs="Times New Roman"/>
+          <w:sz w:val="24"/>
+          <w:szCs w:val="24"/>
+        </w:rPr>
+        <w:t xml:space="preserve"> </w:t>
+      </w:r>
+      <w:proofErr w:type="spellStart"/>
+      <w:r>
+        <w:rPr>
+          <w:rFonts w:ascii="Times New Roman" w:hAnsi="Times New Roman" w:cs="Times New Roman"/>
+          <w:sz w:val="24"/>
+          <w:szCs w:val="24"/>
+        </w:rPr>
+        <w:t>dari</w:t>
+      </w:r>
+      <w:proofErr w:type="spellEnd"/>
+      <w:r>
+        <w:rPr>
+          <w:rFonts w:ascii="Times New Roman" w:hAnsi="Times New Roman" w:cs="Times New Roman"/>
+          <w:sz w:val="24"/>
+          <w:szCs w:val="24"/>
+        </w:rPr>
+        <w:t xml:space="preserve"> 68.4% </w:t>
+      </w:r>
+      <w:proofErr w:type="spellStart"/>
+      <w:r>
+        <w:rPr>
+          <w:rFonts w:ascii="Times New Roman" w:hAnsi="Times New Roman" w:cs="Times New Roman"/>
+          <w:sz w:val="24"/>
+          <w:szCs w:val="24"/>
+        </w:rPr>
+        <w:t>respon</w:t>
+      </w:r>
+      <w:proofErr w:type="spellEnd"/>
+      <w:r>
+        <w:rPr>
+          <w:rFonts w:ascii="Times New Roman" w:hAnsi="Times New Roman" w:cs="Times New Roman"/>
+          <w:sz w:val="24"/>
+          <w:szCs w:val="24"/>
+        </w:rPr>
+        <w:t xml:space="preserve"> </w:t>
+      </w:r>
+      <w:proofErr w:type="spellStart"/>
+      <w:r>
+        <w:rPr>
+          <w:rFonts w:ascii="Times New Roman" w:hAnsi="Times New Roman" w:cs="Times New Roman"/>
+          <w:sz w:val="24"/>
+          <w:szCs w:val="24"/>
+        </w:rPr>
+        <w:t>responden</w:t>
+      </w:r>
+      <w:proofErr w:type="spellEnd"/>
       <w:r>
         <w:rPr>
           <w:rFonts w:ascii="Times New Roman" w:hAnsi="Times New Roman" w:cs="Times New Roman"/>
@@ -522,7 +2165,97 @@
           <w:sz w:val="24"/>
           <w:szCs w:val="24"/>
         </w:rPr>
-        <w:t>Hasil yang didapatkan dapat diverifikasi melalui item pertanyaan pada section post</w:t>
+        <w:t xml:space="preserve">Hasil yang </w:t>
+      </w:r>
+      <w:proofErr w:type="spellStart"/>
+      <w:r>
+        <w:rPr>
+          <w:rFonts w:ascii="Times New Roman" w:hAnsi="Times New Roman" w:cs="Times New Roman"/>
+          <w:sz w:val="24"/>
+          <w:szCs w:val="24"/>
+        </w:rPr>
+        <w:t>didapatkan</w:t>
+      </w:r>
+      <w:proofErr w:type="spellEnd"/>
+      <w:r>
+        <w:rPr>
+          <w:rFonts w:ascii="Times New Roman" w:hAnsi="Times New Roman" w:cs="Times New Roman"/>
+          <w:sz w:val="24"/>
+          <w:szCs w:val="24"/>
+        </w:rPr>
+        <w:t xml:space="preserve"> </w:t>
+      </w:r>
+      <w:proofErr w:type="spellStart"/>
+      <w:r>
+        <w:rPr>
+          <w:rFonts w:ascii="Times New Roman" w:hAnsi="Times New Roman" w:cs="Times New Roman"/>
+          <w:sz w:val="24"/>
+          <w:szCs w:val="24"/>
+        </w:rPr>
+        <w:t>dapat</w:t>
+      </w:r>
+      <w:proofErr w:type="spellEnd"/>
+      <w:r>
+        <w:rPr>
+          <w:rFonts w:ascii="Times New Roman" w:hAnsi="Times New Roman" w:cs="Times New Roman"/>
+          <w:sz w:val="24"/>
+          <w:szCs w:val="24"/>
+        </w:rPr>
+        <w:t xml:space="preserve"> </w:t>
+      </w:r>
+      <w:proofErr w:type="spellStart"/>
+      <w:r>
+        <w:rPr>
+          <w:rFonts w:ascii="Times New Roman" w:hAnsi="Times New Roman" w:cs="Times New Roman"/>
+          <w:sz w:val="24"/>
+          <w:szCs w:val="24"/>
+        </w:rPr>
+        <w:t>diverifikasi</w:t>
+      </w:r>
+      <w:proofErr w:type="spellEnd"/>
+      <w:r>
+        <w:rPr>
+          <w:rFonts w:ascii="Times New Roman" w:hAnsi="Times New Roman" w:cs="Times New Roman"/>
+          <w:sz w:val="24"/>
+          <w:szCs w:val="24"/>
+        </w:rPr>
+        <w:t xml:space="preserve"> </w:t>
+      </w:r>
+      <w:proofErr w:type="spellStart"/>
+      <w:r>
+        <w:rPr>
+          <w:rFonts w:ascii="Times New Roman" w:hAnsi="Times New Roman" w:cs="Times New Roman"/>
+          <w:sz w:val="24"/>
+          <w:szCs w:val="24"/>
+        </w:rPr>
+        <w:t>melalui</w:t>
+      </w:r>
+      <w:proofErr w:type="spellEnd"/>
+      <w:r>
+        <w:rPr>
+          <w:rFonts w:ascii="Times New Roman" w:hAnsi="Times New Roman" w:cs="Times New Roman"/>
+          <w:sz w:val="24"/>
+          <w:szCs w:val="24"/>
+        </w:rPr>
+        <w:t xml:space="preserve"> item </w:t>
+      </w:r>
+      <w:proofErr w:type="spellStart"/>
+      <w:r>
+        <w:rPr>
+          <w:rFonts w:ascii="Times New Roman" w:hAnsi="Times New Roman" w:cs="Times New Roman"/>
+          <w:sz w:val="24"/>
+          <w:szCs w:val="24"/>
+        </w:rPr>
+        <w:t>pertanyaan</w:t>
+      </w:r>
+      <w:proofErr w:type="spellEnd"/>
+      <w:r>
+        <w:rPr>
+          <w:rFonts w:ascii="Times New Roman" w:hAnsi="Times New Roman" w:cs="Times New Roman"/>
+          <w:sz w:val="24"/>
+          <w:szCs w:val="24"/>
+        </w:rPr>
+        <w:t xml:space="preserve"> pada section post</w:t>
       </w:r>
       <w:r>
         <w:rPr>
@@ -554,24 +2287,369 @@
           <w:sz w:val="24"/>
           <w:szCs w:val="24"/>
         </w:rPr>
-        <w:t xml:space="preserve">Dimana pada item pertanyaan nomor 8, persentase jawaban pemain yang setuju jika rintangan akan menjadi lebih mudah ketika mendapatkkan skor ‘Pemula’ </w:t>
-      </w:r>
-      <w:r>
-        <w:rPr>
-          <w:rFonts w:ascii="Times New Roman" w:hAnsi="Times New Roman" w:cs="Times New Roman"/>
-          <w:sz w:val="24"/>
-          <w:szCs w:val="24"/>
-        </w:rPr>
-        <w:t xml:space="preserve">sebesar 44.4% yang </w:t>
-      </w:r>
-      <w:r>
-        <w:rPr>
-          <w:rFonts w:ascii="Times New Roman" w:hAnsi="Times New Roman" w:cs="Times New Roman"/>
-          <w:sz w:val="24"/>
-          <w:szCs w:val="24"/>
-        </w:rPr>
-        <w:t xml:space="preserve">lebih besar dibandingkan </w:t>
-      </w:r>
+        <w:t xml:space="preserve">Dimana pada item </w:t>
+      </w:r>
+      <w:proofErr w:type="spellStart"/>
+      <w:r>
+        <w:rPr>
+          <w:rFonts w:ascii="Times New Roman" w:hAnsi="Times New Roman" w:cs="Times New Roman"/>
+          <w:sz w:val="24"/>
+          <w:szCs w:val="24"/>
+        </w:rPr>
+        <w:t>pertanyaan</w:t>
+      </w:r>
+      <w:proofErr w:type="spellEnd"/>
+      <w:r>
+        <w:rPr>
+          <w:rFonts w:ascii="Times New Roman" w:hAnsi="Times New Roman" w:cs="Times New Roman"/>
+          <w:sz w:val="24"/>
+          <w:szCs w:val="24"/>
+        </w:rPr>
+        <w:t xml:space="preserve"> </w:t>
+      </w:r>
+      <w:proofErr w:type="spellStart"/>
+      <w:r>
+        <w:rPr>
+          <w:rFonts w:ascii="Times New Roman" w:hAnsi="Times New Roman" w:cs="Times New Roman"/>
+          <w:sz w:val="24"/>
+          <w:szCs w:val="24"/>
+        </w:rPr>
+        <w:t>nomor</w:t>
+      </w:r>
+      <w:proofErr w:type="spellEnd"/>
+      <w:r>
+        <w:rPr>
+          <w:rFonts w:ascii="Times New Roman" w:hAnsi="Times New Roman" w:cs="Times New Roman"/>
+          <w:sz w:val="24"/>
+          <w:szCs w:val="24"/>
+        </w:rPr>
+        <w:t xml:space="preserve"> 8, </w:t>
+      </w:r>
+      <w:proofErr w:type="spellStart"/>
+      <w:r>
+        <w:rPr>
+          <w:rFonts w:ascii="Times New Roman" w:hAnsi="Times New Roman" w:cs="Times New Roman"/>
+          <w:sz w:val="24"/>
+          <w:szCs w:val="24"/>
+        </w:rPr>
+        <w:t>persentase</w:t>
+      </w:r>
+      <w:proofErr w:type="spellEnd"/>
+      <w:r>
+        <w:rPr>
+          <w:rFonts w:ascii="Times New Roman" w:hAnsi="Times New Roman" w:cs="Times New Roman"/>
+          <w:sz w:val="24"/>
+          <w:szCs w:val="24"/>
+        </w:rPr>
+        <w:t xml:space="preserve"> </w:t>
+      </w:r>
+      <w:proofErr w:type="spellStart"/>
+      <w:r>
+        <w:rPr>
+          <w:rFonts w:ascii="Times New Roman" w:hAnsi="Times New Roman" w:cs="Times New Roman"/>
+          <w:sz w:val="24"/>
+          <w:szCs w:val="24"/>
+        </w:rPr>
+        <w:t>jawaban</w:t>
+      </w:r>
+      <w:proofErr w:type="spellEnd"/>
+      <w:r>
+        <w:rPr>
+          <w:rFonts w:ascii="Times New Roman" w:hAnsi="Times New Roman" w:cs="Times New Roman"/>
+          <w:sz w:val="24"/>
+          <w:szCs w:val="24"/>
+        </w:rPr>
+        <w:t xml:space="preserve"> </w:t>
+      </w:r>
+      <w:proofErr w:type="spellStart"/>
+      <w:r>
+        <w:rPr>
+          <w:rFonts w:ascii="Times New Roman" w:hAnsi="Times New Roman" w:cs="Times New Roman"/>
+          <w:sz w:val="24"/>
+          <w:szCs w:val="24"/>
+        </w:rPr>
+        <w:t>pemain</w:t>
+      </w:r>
+      <w:proofErr w:type="spellEnd"/>
+      <w:r>
+        <w:rPr>
+          <w:rFonts w:ascii="Times New Roman" w:hAnsi="Times New Roman" w:cs="Times New Roman"/>
+          <w:sz w:val="24"/>
+          <w:szCs w:val="24"/>
+        </w:rPr>
+        <w:t xml:space="preserve"> yang </w:t>
+      </w:r>
+      <w:proofErr w:type="spellStart"/>
+      <w:r>
+        <w:rPr>
+          <w:rFonts w:ascii="Times New Roman" w:hAnsi="Times New Roman" w:cs="Times New Roman"/>
+          <w:sz w:val="24"/>
+          <w:szCs w:val="24"/>
+        </w:rPr>
+        <w:t>setuju</w:t>
+      </w:r>
+      <w:proofErr w:type="spellEnd"/>
+      <w:r>
+        <w:rPr>
+          <w:rFonts w:ascii="Times New Roman" w:hAnsi="Times New Roman" w:cs="Times New Roman"/>
+          <w:sz w:val="24"/>
+          <w:szCs w:val="24"/>
+        </w:rPr>
+        <w:t xml:space="preserve"> </w:t>
+      </w:r>
+      <w:proofErr w:type="spellStart"/>
+      <w:r>
+        <w:rPr>
+          <w:rFonts w:ascii="Times New Roman" w:hAnsi="Times New Roman" w:cs="Times New Roman"/>
+          <w:sz w:val="24"/>
+          <w:szCs w:val="24"/>
+        </w:rPr>
+        <w:t>jika</w:t>
+      </w:r>
+      <w:proofErr w:type="spellEnd"/>
+      <w:r>
+        <w:rPr>
+          <w:rFonts w:ascii="Times New Roman" w:hAnsi="Times New Roman" w:cs="Times New Roman"/>
+          <w:sz w:val="24"/>
+          <w:szCs w:val="24"/>
+        </w:rPr>
+        <w:t xml:space="preserve"> </w:t>
+      </w:r>
+      <w:proofErr w:type="spellStart"/>
+      <w:r>
+        <w:rPr>
+          <w:rFonts w:ascii="Times New Roman" w:hAnsi="Times New Roman" w:cs="Times New Roman"/>
+          <w:sz w:val="24"/>
+          <w:szCs w:val="24"/>
+        </w:rPr>
+        <w:t>rintangan</w:t>
+      </w:r>
+      <w:proofErr w:type="spellEnd"/>
+      <w:r>
+        <w:rPr>
+          <w:rFonts w:ascii="Times New Roman" w:hAnsi="Times New Roman" w:cs="Times New Roman"/>
+          <w:sz w:val="24"/>
+          <w:szCs w:val="24"/>
+        </w:rPr>
+        <w:t xml:space="preserve"> </w:t>
+      </w:r>
+      <w:proofErr w:type="spellStart"/>
+      <w:r>
+        <w:rPr>
+          <w:rFonts w:ascii="Times New Roman" w:hAnsi="Times New Roman" w:cs="Times New Roman"/>
+          <w:sz w:val="24"/>
+          <w:szCs w:val="24"/>
+        </w:rPr>
+        <w:t>akan</w:t>
+      </w:r>
+      <w:proofErr w:type="spellEnd"/>
+      <w:r>
+        <w:rPr>
+          <w:rFonts w:ascii="Times New Roman" w:hAnsi="Times New Roman" w:cs="Times New Roman"/>
+          <w:sz w:val="24"/>
+          <w:szCs w:val="24"/>
+        </w:rPr>
+        <w:t xml:space="preserve"> </w:t>
+      </w:r>
+      <w:proofErr w:type="spellStart"/>
+      <w:r>
+        <w:rPr>
+          <w:rFonts w:ascii="Times New Roman" w:hAnsi="Times New Roman" w:cs="Times New Roman"/>
+          <w:sz w:val="24"/>
+          <w:szCs w:val="24"/>
+        </w:rPr>
+        <w:t>menjadi</w:t>
+      </w:r>
+      <w:proofErr w:type="spellEnd"/>
+      <w:r>
+        <w:rPr>
+          <w:rFonts w:ascii="Times New Roman" w:hAnsi="Times New Roman" w:cs="Times New Roman"/>
+          <w:sz w:val="24"/>
+          <w:szCs w:val="24"/>
+        </w:rPr>
+        <w:t xml:space="preserve"> </w:t>
+      </w:r>
+      <w:proofErr w:type="spellStart"/>
+      <w:r>
+        <w:rPr>
+          <w:rFonts w:ascii="Times New Roman" w:hAnsi="Times New Roman" w:cs="Times New Roman"/>
+          <w:sz w:val="24"/>
+          <w:szCs w:val="24"/>
+        </w:rPr>
+        <w:t>lebih</w:t>
+      </w:r>
+      <w:proofErr w:type="spellEnd"/>
+      <w:r>
+        <w:rPr>
+          <w:rFonts w:ascii="Times New Roman" w:hAnsi="Times New Roman" w:cs="Times New Roman"/>
+          <w:sz w:val="24"/>
+          <w:szCs w:val="24"/>
+        </w:rPr>
+        <w:t xml:space="preserve"> </w:t>
+      </w:r>
+      <w:proofErr w:type="spellStart"/>
+      <w:r>
+        <w:rPr>
+          <w:rFonts w:ascii="Times New Roman" w:hAnsi="Times New Roman" w:cs="Times New Roman"/>
+          <w:sz w:val="24"/>
+          <w:szCs w:val="24"/>
+        </w:rPr>
+        <w:t>mudah</w:t>
+      </w:r>
+      <w:proofErr w:type="spellEnd"/>
+      <w:r>
+        <w:rPr>
+          <w:rFonts w:ascii="Times New Roman" w:hAnsi="Times New Roman" w:cs="Times New Roman"/>
+          <w:sz w:val="24"/>
+          <w:szCs w:val="24"/>
+        </w:rPr>
+        <w:t xml:space="preserve"> </w:t>
+      </w:r>
+      <w:proofErr w:type="spellStart"/>
+      <w:r>
+        <w:rPr>
+          <w:rFonts w:ascii="Times New Roman" w:hAnsi="Times New Roman" w:cs="Times New Roman"/>
+          <w:sz w:val="24"/>
+          <w:szCs w:val="24"/>
+        </w:rPr>
+        <w:t>ketika</w:t>
+      </w:r>
+      <w:proofErr w:type="spellEnd"/>
+      <w:r>
+        <w:rPr>
+          <w:rFonts w:ascii="Times New Roman" w:hAnsi="Times New Roman" w:cs="Times New Roman"/>
+          <w:sz w:val="24"/>
+          <w:szCs w:val="24"/>
+        </w:rPr>
+        <w:t xml:space="preserve"> </w:t>
+      </w:r>
+      <w:proofErr w:type="spellStart"/>
+      <w:r>
+        <w:rPr>
+          <w:rFonts w:ascii="Times New Roman" w:hAnsi="Times New Roman" w:cs="Times New Roman"/>
+          <w:sz w:val="24"/>
+          <w:szCs w:val="24"/>
+        </w:rPr>
+        <w:t>mendapatkkan</w:t>
+      </w:r>
+      <w:proofErr w:type="spellEnd"/>
+      <w:r>
+        <w:rPr>
+          <w:rFonts w:ascii="Times New Roman" w:hAnsi="Times New Roman" w:cs="Times New Roman"/>
+          <w:sz w:val="24"/>
+          <w:szCs w:val="24"/>
+        </w:rPr>
+        <w:t xml:space="preserve"> </w:t>
+      </w:r>
+      <w:proofErr w:type="spellStart"/>
+      <w:r>
+        <w:rPr>
+          <w:rFonts w:ascii="Times New Roman" w:hAnsi="Times New Roman" w:cs="Times New Roman"/>
+          <w:sz w:val="24"/>
+          <w:szCs w:val="24"/>
+        </w:rPr>
+        <w:t>skor</w:t>
+      </w:r>
+      <w:proofErr w:type="spellEnd"/>
+      <w:r>
+        <w:rPr>
+          <w:rFonts w:ascii="Times New Roman" w:hAnsi="Times New Roman" w:cs="Times New Roman"/>
+          <w:sz w:val="24"/>
+          <w:szCs w:val="24"/>
+        </w:rPr>
+        <w:t xml:space="preserve"> ‘</w:t>
+      </w:r>
+      <w:proofErr w:type="spellStart"/>
+      <w:r>
+        <w:rPr>
+          <w:rFonts w:ascii="Times New Roman" w:hAnsi="Times New Roman" w:cs="Times New Roman"/>
+          <w:sz w:val="24"/>
+          <w:szCs w:val="24"/>
+        </w:rPr>
+        <w:t>Pemula</w:t>
+      </w:r>
+      <w:proofErr w:type="spellEnd"/>
+      <w:r>
+        <w:rPr>
+          <w:rFonts w:ascii="Times New Roman" w:hAnsi="Times New Roman" w:cs="Times New Roman"/>
+          <w:sz w:val="24"/>
+          <w:szCs w:val="24"/>
+        </w:rPr>
+        <w:t xml:space="preserve">’ </w:t>
+      </w:r>
+      <w:proofErr w:type="spellStart"/>
+      <w:r>
+        <w:rPr>
+          <w:rFonts w:ascii="Times New Roman" w:hAnsi="Times New Roman" w:cs="Times New Roman"/>
+          <w:sz w:val="24"/>
+          <w:szCs w:val="24"/>
+        </w:rPr>
+        <w:t>sebesar</w:t>
+      </w:r>
+      <w:proofErr w:type="spellEnd"/>
+      <w:r>
+        <w:rPr>
+          <w:rFonts w:ascii="Times New Roman" w:hAnsi="Times New Roman" w:cs="Times New Roman"/>
+          <w:sz w:val="24"/>
+          <w:szCs w:val="24"/>
+        </w:rPr>
+        <w:t xml:space="preserve"> 44.4% yang </w:t>
+      </w:r>
+      <w:proofErr w:type="spellStart"/>
+      <w:r>
+        <w:rPr>
+          <w:rFonts w:ascii="Times New Roman" w:hAnsi="Times New Roman" w:cs="Times New Roman"/>
+          <w:sz w:val="24"/>
+          <w:szCs w:val="24"/>
+        </w:rPr>
+        <w:t>lebih</w:t>
+      </w:r>
+      <w:proofErr w:type="spellEnd"/>
+      <w:r>
+        <w:rPr>
+          <w:rFonts w:ascii="Times New Roman" w:hAnsi="Times New Roman" w:cs="Times New Roman"/>
+          <w:sz w:val="24"/>
+          <w:szCs w:val="24"/>
+        </w:rPr>
+        <w:t xml:space="preserve"> </w:t>
+      </w:r>
+      <w:proofErr w:type="spellStart"/>
+      <w:r>
+        <w:rPr>
+          <w:rFonts w:ascii="Times New Roman" w:hAnsi="Times New Roman" w:cs="Times New Roman"/>
+          <w:sz w:val="24"/>
+          <w:szCs w:val="24"/>
+        </w:rPr>
+        <w:t>besar</w:t>
+      </w:r>
+      <w:proofErr w:type="spellEnd"/>
+      <w:r>
+        <w:rPr>
+          <w:rFonts w:ascii="Times New Roman" w:hAnsi="Times New Roman" w:cs="Times New Roman"/>
+          <w:sz w:val="24"/>
+          <w:szCs w:val="24"/>
+        </w:rPr>
+        <w:t xml:space="preserve"> </w:t>
+      </w:r>
+      <w:proofErr w:type="spellStart"/>
+      <w:r>
+        <w:rPr>
+          <w:rFonts w:ascii="Times New Roman" w:hAnsi="Times New Roman" w:cs="Times New Roman"/>
+          <w:sz w:val="24"/>
+          <w:szCs w:val="24"/>
+        </w:rPr>
+        <w:t>dibandingkan</w:t>
+      </w:r>
+      <w:proofErr w:type="spellEnd"/>
+      <w:r>
+        <w:rPr>
+          <w:rFonts w:ascii="Times New Roman" w:hAnsi="Times New Roman" w:cs="Times New Roman"/>
+          <w:sz w:val="24"/>
+          <w:szCs w:val="24"/>
+        </w:rPr>
+        <w:t xml:space="preserve"> </w:t>
+      </w:r>
+      <w:proofErr w:type="spellStart"/>
       <w:r>
         <w:rPr>
           <w:rFonts w:ascii="Times New Roman" w:hAnsi="Times New Roman" w:cs="Times New Roman"/>
@@ -580,30 +2658,654 @@
         </w:rPr>
         <w:t>dengan</w:t>
       </w:r>
-      <w:r>
-        <w:rPr>
-          <w:rFonts w:ascii="Times New Roman" w:hAnsi="Times New Roman" w:cs="Times New Roman"/>
-          <w:sz w:val="24"/>
-          <w:szCs w:val="24"/>
-        </w:rPr>
-        <w:t xml:space="preserve"> tidak setuju yang hanya 11.1%. </w:t>
-      </w:r>
-      <w:r>
-        <w:rPr>
-          <w:rFonts w:ascii="Times New Roman" w:hAnsi="Times New Roman" w:cs="Times New Roman"/>
-          <w:sz w:val="24"/>
-          <w:szCs w:val="24"/>
-        </w:rPr>
-        <w:t xml:space="preserve">Sedangkan pada item pertanyaan nomor 9, sebesar 55.6% responden setuju jika skor yang didapatkan “Mahir” maka rintangan akan menjadi lebih sulit. </w:t>
-      </w:r>
-      <w:r>
-        <w:rPr>
-          <w:rFonts w:ascii="Times New Roman" w:hAnsi="Times New Roman" w:cs="Times New Roman"/>
-          <w:sz w:val="24"/>
-          <w:szCs w:val="24"/>
-        </w:rPr>
-        <w:t xml:space="preserve">Dan yang terakhir item pertanyaan nomor 10, sebesar 47.4% setuju jika permainan akan dijaga tingkatan kesulitannya jika mendapat skor “Normal” dan sebesar 31.6% responden menjawab </w:t>
-      </w:r>
+      <w:proofErr w:type="spellEnd"/>
+      <w:r>
+        <w:rPr>
+          <w:rFonts w:ascii="Times New Roman" w:hAnsi="Times New Roman" w:cs="Times New Roman"/>
+          <w:sz w:val="24"/>
+          <w:szCs w:val="24"/>
+        </w:rPr>
+        <w:t xml:space="preserve"> </w:t>
+      </w:r>
+      <w:proofErr w:type="spellStart"/>
+      <w:r>
+        <w:rPr>
+          <w:rFonts w:ascii="Times New Roman" w:hAnsi="Times New Roman" w:cs="Times New Roman"/>
+          <w:sz w:val="24"/>
+          <w:szCs w:val="24"/>
+        </w:rPr>
+        <w:t>tidak</w:t>
+      </w:r>
+      <w:proofErr w:type="spellEnd"/>
+      <w:r>
+        <w:rPr>
+          <w:rFonts w:ascii="Times New Roman" w:hAnsi="Times New Roman" w:cs="Times New Roman"/>
+          <w:sz w:val="24"/>
+          <w:szCs w:val="24"/>
+        </w:rPr>
+        <w:t xml:space="preserve"> </w:t>
+      </w:r>
+      <w:proofErr w:type="spellStart"/>
+      <w:r>
+        <w:rPr>
+          <w:rFonts w:ascii="Times New Roman" w:hAnsi="Times New Roman" w:cs="Times New Roman"/>
+          <w:sz w:val="24"/>
+          <w:szCs w:val="24"/>
+        </w:rPr>
+        <w:t>setuju</w:t>
+      </w:r>
+      <w:proofErr w:type="spellEnd"/>
+      <w:r>
+        <w:rPr>
+          <w:rFonts w:ascii="Times New Roman" w:hAnsi="Times New Roman" w:cs="Times New Roman"/>
+          <w:sz w:val="24"/>
+          <w:szCs w:val="24"/>
+        </w:rPr>
+        <w:t xml:space="preserve"> yang </w:t>
+      </w:r>
+      <w:proofErr w:type="spellStart"/>
+      <w:r>
+        <w:rPr>
+          <w:rFonts w:ascii="Times New Roman" w:hAnsi="Times New Roman" w:cs="Times New Roman"/>
+          <w:sz w:val="24"/>
+          <w:szCs w:val="24"/>
+        </w:rPr>
+        <w:t>hanya</w:t>
+      </w:r>
+      <w:proofErr w:type="spellEnd"/>
+      <w:r>
+        <w:rPr>
+          <w:rFonts w:ascii="Times New Roman" w:hAnsi="Times New Roman" w:cs="Times New Roman"/>
+          <w:sz w:val="24"/>
+          <w:szCs w:val="24"/>
+        </w:rPr>
+        <w:t xml:space="preserve"> 11.1%. </w:t>
+      </w:r>
+      <w:proofErr w:type="spellStart"/>
+      <w:r>
+        <w:rPr>
+          <w:rFonts w:ascii="Times New Roman" w:hAnsi="Times New Roman" w:cs="Times New Roman"/>
+          <w:sz w:val="24"/>
+          <w:szCs w:val="24"/>
+        </w:rPr>
+        <w:t>Sedangkan</w:t>
+      </w:r>
+      <w:proofErr w:type="spellEnd"/>
+      <w:r>
+        <w:rPr>
+          <w:rFonts w:ascii="Times New Roman" w:hAnsi="Times New Roman" w:cs="Times New Roman"/>
+          <w:sz w:val="24"/>
+          <w:szCs w:val="24"/>
+        </w:rPr>
+        <w:t xml:space="preserve"> pada item </w:t>
+      </w:r>
+      <w:proofErr w:type="spellStart"/>
+      <w:r>
+        <w:rPr>
+          <w:rFonts w:ascii="Times New Roman" w:hAnsi="Times New Roman" w:cs="Times New Roman"/>
+          <w:sz w:val="24"/>
+          <w:szCs w:val="24"/>
+        </w:rPr>
+        <w:t>pertanyaan</w:t>
+      </w:r>
+      <w:proofErr w:type="spellEnd"/>
+      <w:r>
+        <w:rPr>
+          <w:rFonts w:ascii="Times New Roman" w:hAnsi="Times New Roman" w:cs="Times New Roman"/>
+          <w:sz w:val="24"/>
+          <w:szCs w:val="24"/>
+        </w:rPr>
+        <w:t xml:space="preserve"> </w:t>
+      </w:r>
+      <w:proofErr w:type="spellStart"/>
+      <w:r>
+        <w:rPr>
+          <w:rFonts w:ascii="Times New Roman" w:hAnsi="Times New Roman" w:cs="Times New Roman"/>
+          <w:sz w:val="24"/>
+          <w:szCs w:val="24"/>
+        </w:rPr>
+        <w:t>nomor</w:t>
+      </w:r>
+      <w:proofErr w:type="spellEnd"/>
+      <w:r>
+        <w:rPr>
+          <w:rFonts w:ascii="Times New Roman" w:hAnsi="Times New Roman" w:cs="Times New Roman"/>
+          <w:sz w:val="24"/>
+          <w:szCs w:val="24"/>
+        </w:rPr>
+        <w:t xml:space="preserve"> 9, </w:t>
+      </w:r>
+      <w:proofErr w:type="spellStart"/>
+      <w:r>
+        <w:rPr>
+          <w:rFonts w:ascii="Times New Roman" w:hAnsi="Times New Roman" w:cs="Times New Roman"/>
+          <w:sz w:val="24"/>
+          <w:szCs w:val="24"/>
+        </w:rPr>
+        <w:t>sebesar</w:t>
+      </w:r>
+      <w:proofErr w:type="spellEnd"/>
+      <w:r>
+        <w:rPr>
+          <w:rFonts w:ascii="Times New Roman" w:hAnsi="Times New Roman" w:cs="Times New Roman"/>
+          <w:sz w:val="24"/>
+          <w:szCs w:val="24"/>
+        </w:rPr>
+        <w:t xml:space="preserve"> 55.6% </w:t>
+      </w:r>
+      <w:proofErr w:type="spellStart"/>
+      <w:r>
+        <w:rPr>
+          <w:rFonts w:ascii="Times New Roman" w:hAnsi="Times New Roman" w:cs="Times New Roman"/>
+          <w:sz w:val="24"/>
+          <w:szCs w:val="24"/>
+        </w:rPr>
+        <w:t>responden</w:t>
+      </w:r>
+      <w:proofErr w:type="spellEnd"/>
+      <w:r>
+        <w:rPr>
+          <w:rFonts w:ascii="Times New Roman" w:hAnsi="Times New Roman" w:cs="Times New Roman"/>
+          <w:sz w:val="24"/>
+          <w:szCs w:val="24"/>
+        </w:rPr>
+        <w:t xml:space="preserve"> </w:t>
+      </w:r>
+      <w:proofErr w:type="spellStart"/>
+      <w:r>
+        <w:rPr>
+          <w:rFonts w:ascii="Times New Roman" w:hAnsi="Times New Roman" w:cs="Times New Roman"/>
+          <w:sz w:val="24"/>
+          <w:szCs w:val="24"/>
+        </w:rPr>
+        <w:t>setuju</w:t>
+      </w:r>
+      <w:proofErr w:type="spellEnd"/>
+      <w:r>
+        <w:rPr>
+          <w:rFonts w:ascii="Times New Roman" w:hAnsi="Times New Roman" w:cs="Times New Roman"/>
+          <w:sz w:val="24"/>
+          <w:szCs w:val="24"/>
+        </w:rPr>
+        <w:t xml:space="preserve"> </w:t>
+      </w:r>
+      <w:proofErr w:type="spellStart"/>
+      <w:r>
+        <w:rPr>
+          <w:rFonts w:ascii="Times New Roman" w:hAnsi="Times New Roman" w:cs="Times New Roman"/>
+          <w:sz w:val="24"/>
+          <w:szCs w:val="24"/>
+        </w:rPr>
+        <w:t>jika</w:t>
+      </w:r>
+      <w:proofErr w:type="spellEnd"/>
+      <w:r>
+        <w:rPr>
+          <w:rFonts w:ascii="Times New Roman" w:hAnsi="Times New Roman" w:cs="Times New Roman"/>
+          <w:sz w:val="24"/>
+          <w:szCs w:val="24"/>
+        </w:rPr>
+        <w:t xml:space="preserve"> </w:t>
+      </w:r>
+      <w:proofErr w:type="spellStart"/>
+      <w:r>
+        <w:rPr>
+          <w:rFonts w:ascii="Times New Roman" w:hAnsi="Times New Roman" w:cs="Times New Roman"/>
+          <w:sz w:val="24"/>
+          <w:szCs w:val="24"/>
+        </w:rPr>
+        <w:t>skor</w:t>
+      </w:r>
+      <w:proofErr w:type="spellEnd"/>
+      <w:r>
+        <w:rPr>
+          <w:rFonts w:ascii="Times New Roman" w:hAnsi="Times New Roman" w:cs="Times New Roman"/>
+          <w:sz w:val="24"/>
+          <w:szCs w:val="24"/>
+        </w:rPr>
+        <w:t xml:space="preserve"> yang </w:t>
+      </w:r>
+      <w:proofErr w:type="spellStart"/>
+      <w:r>
+        <w:rPr>
+          <w:rFonts w:ascii="Times New Roman" w:hAnsi="Times New Roman" w:cs="Times New Roman"/>
+          <w:sz w:val="24"/>
+          <w:szCs w:val="24"/>
+        </w:rPr>
+        <w:t>didapatkan</w:t>
+      </w:r>
+      <w:proofErr w:type="spellEnd"/>
+      <w:r>
+        <w:rPr>
+          <w:rFonts w:ascii="Times New Roman" w:hAnsi="Times New Roman" w:cs="Times New Roman"/>
+          <w:sz w:val="24"/>
+          <w:szCs w:val="24"/>
+        </w:rPr>
+        <w:t xml:space="preserve"> “Mahir” </w:t>
+      </w:r>
+      <w:proofErr w:type="spellStart"/>
+      <w:r>
+        <w:rPr>
+          <w:rFonts w:ascii="Times New Roman" w:hAnsi="Times New Roman" w:cs="Times New Roman"/>
+          <w:sz w:val="24"/>
+          <w:szCs w:val="24"/>
+        </w:rPr>
+        <w:t>maka</w:t>
+      </w:r>
+      <w:proofErr w:type="spellEnd"/>
+      <w:r>
+        <w:rPr>
+          <w:rFonts w:ascii="Times New Roman" w:hAnsi="Times New Roman" w:cs="Times New Roman"/>
+          <w:sz w:val="24"/>
+          <w:szCs w:val="24"/>
+        </w:rPr>
+        <w:t xml:space="preserve"> </w:t>
+      </w:r>
+      <w:proofErr w:type="spellStart"/>
+      <w:r>
+        <w:rPr>
+          <w:rFonts w:ascii="Times New Roman" w:hAnsi="Times New Roman" w:cs="Times New Roman"/>
+          <w:sz w:val="24"/>
+          <w:szCs w:val="24"/>
+        </w:rPr>
+        <w:t>rintangan</w:t>
+      </w:r>
+      <w:proofErr w:type="spellEnd"/>
+      <w:r>
+        <w:rPr>
+          <w:rFonts w:ascii="Times New Roman" w:hAnsi="Times New Roman" w:cs="Times New Roman"/>
+          <w:sz w:val="24"/>
+          <w:szCs w:val="24"/>
+        </w:rPr>
+        <w:t xml:space="preserve"> </w:t>
+      </w:r>
+      <w:proofErr w:type="spellStart"/>
+      <w:r>
+        <w:rPr>
+          <w:rFonts w:ascii="Times New Roman" w:hAnsi="Times New Roman" w:cs="Times New Roman"/>
+          <w:sz w:val="24"/>
+          <w:szCs w:val="24"/>
+        </w:rPr>
+        <w:t>akan</w:t>
+      </w:r>
+      <w:proofErr w:type="spellEnd"/>
+      <w:r>
+        <w:rPr>
+          <w:rFonts w:ascii="Times New Roman" w:hAnsi="Times New Roman" w:cs="Times New Roman"/>
+          <w:sz w:val="24"/>
+          <w:szCs w:val="24"/>
+        </w:rPr>
+        <w:t xml:space="preserve"> </w:t>
+      </w:r>
+      <w:proofErr w:type="spellStart"/>
+      <w:r>
+        <w:rPr>
+          <w:rFonts w:ascii="Times New Roman" w:hAnsi="Times New Roman" w:cs="Times New Roman"/>
+          <w:sz w:val="24"/>
+          <w:szCs w:val="24"/>
+        </w:rPr>
+        <w:t>menjadi</w:t>
+      </w:r>
+      <w:proofErr w:type="spellEnd"/>
+      <w:r>
+        <w:rPr>
+          <w:rFonts w:ascii="Times New Roman" w:hAnsi="Times New Roman" w:cs="Times New Roman"/>
+          <w:sz w:val="24"/>
+          <w:szCs w:val="24"/>
+        </w:rPr>
+        <w:t xml:space="preserve"> </w:t>
+      </w:r>
+      <w:proofErr w:type="spellStart"/>
+      <w:r>
+        <w:rPr>
+          <w:rFonts w:ascii="Times New Roman" w:hAnsi="Times New Roman" w:cs="Times New Roman"/>
+          <w:sz w:val="24"/>
+          <w:szCs w:val="24"/>
+        </w:rPr>
+        <w:t>lebih</w:t>
+      </w:r>
+      <w:proofErr w:type="spellEnd"/>
+      <w:r>
+        <w:rPr>
+          <w:rFonts w:ascii="Times New Roman" w:hAnsi="Times New Roman" w:cs="Times New Roman"/>
+          <w:sz w:val="24"/>
+          <w:szCs w:val="24"/>
+        </w:rPr>
+        <w:t xml:space="preserve"> </w:t>
+      </w:r>
+      <w:proofErr w:type="spellStart"/>
+      <w:r>
+        <w:rPr>
+          <w:rFonts w:ascii="Times New Roman" w:hAnsi="Times New Roman" w:cs="Times New Roman"/>
+          <w:sz w:val="24"/>
+          <w:szCs w:val="24"/>
+        </w:rPr>
+        <w:t>sulit</w:t>
+      </w:r>
+      <w:proofErr w:type="spellEnd"/>
+      <w:r>
+        <w:rPr>
+          <w:rFonts w:ascii="Times New Roman" w:hAnsi="Times New Roman" w:cs="Times New Roman"/>
+          <w:sz w:val="24"/>
+          <w:szCs w:val="24"/>
+        </w:rPr>
+        <w:t xml:space="preserve">. </w:t>
+      </w:r>
+      <w:r>
+        <w:rPr>
+          <w:rFonts w:ascii="Times New Roman" w:hAnsi="Times New Roman" w:cs="Times New Roman"/>
+          <w:sz w:val="24"/>
+          <w:szCs w:val="24"/>
+        </w:rPr>
+        <w:t xml:space="preserve">Dan yang </w:t>
+      </w:r>
+      <w:proofErr w:type="spellStart"/>
+      <w:r>
+        <w:rPr>
+          <w:rFonts w:ascii="Times New Roman" w:hAnsi="Times New Roman" w:cs="Times New Roman"/>
+          <w:sz w:val="24"/>
+          <w:szCs w:val="24"/>
+        </w:rPr>
+        <w:t>terakhir</w:t>
+      </w:r>
+      <w:proofErr w:type="spellEnd"/>
+      <w:r>
+        <w:rPr>
+          <w:rFonts w:ascii="Times New Roman" w:hAnsi="Times New Roman" w:cs="Times New Roman"/>
+          <w:sz w:val="24"/>
+          <w:szCs w:val="24"/>
+        </w:rPr>
+        <w:t xml:space="preserve"> item </w:t>
+      </w:r>
+      <w:proofErr w:type="spellStart"/>
+      <w:r>
+        <w:rPr>
+          <w:rFonts w:ascii="Times New Roman" w:hAnsi="Times New Roman" w:cs="Times New Roman"/>
+          <w:sz w:val="24"/>
+          <w:szCs w:val="24"/>
+        </w:rPr>
+        <w:t>pertanyaan</w:t>
+      </w:r>
+      <w:proofErr w:type="spellEnd"/>
+      <w:r>
+        <w:rPr>
+          <w:rFonts w:ascii="Times New Roman" w:hAnsi="Times New Roman" w:cs="Times New Roman"/>
+          <w:sz w:val="24"/>
+          <w:szCs w:val="24"/>
+        </w:rPr>
+        <w:t xml:space="preserve"> </w:t>
+      </w:r>
+      <w:proofErr w:type="spellStart"/>
+      <w:r>
+        <w:rPr>
+          <w:rFonts w:ascii="Times New Roman" w:hAnsi="Times New Roman" w:cs="Times New Roman"/>
+          <w:sz w:val="24"/>
+          <w:szCs w:val="24"/>
+        </w:rPr>
+        <w:t>nomor</w:t>
+      </w:r>
+      <w:proofErr w:type="spellEnd"/>
+      <w:r>
+        <w:rPr>
+          <w:rFonts w:ascii="Times New Roman" w:hAnsi="Times New Roman" w:cs="Times New Roman"/>
+          <w:sz w:val="24"/>
+          <w:szCs w:val="24"/>
+        </w:rPr>
+        <w:t xml:space="preserve"> 10, </w:t>
+      </w:r>
+      <w:proofErr w:type="spellStart"/>
+      <w:r>
+        <w:rPr>
+          <w:rFonts w:ascii="Times New Roman" w:hAnsi="Times New Roman" w:cs="Times New Roman"/>
+          <w:sz w:val="24"/>
+          <w:szCs w:val="24"/>
+        </w:rPr>
+        <w:t>sebesar</w:t>
+      </w:r>
+      <w:proofErr w:type="spellEnd"/>
+      <w:r>
+        <w:rPr>
+          <w:rFonts w:ascii="Times New Roman" w:hAnsi="Times New Roman" w:cs="Times New Roman"/>
+          <w:sz w:val="24"/>
+          <w:szCs w:val="24"/>
+        </w:rPr>
+        <w:t xml:space="preserve"> 47.4% </w:t>
+      </w:r>
+      <w:proofErr w:type="spellStart"/>
+      <w:r>
+        <w:rPr>
+          <w:rFonts w:ascii="Times New Roman" w:hAnsi="Times New Roman" w:cs="Times New Roman"/>
+          <w:sz w:val="24"/>
+          <w:szCs w:val="24"/>
+        </w:rPr>
+        <w:t>setuju</w:t>
+      </w:r>
+      <w:proofErr w:type="spellEnd"/>
+      <w:r>
+        <w:rPr>
+          <w:rFonts w:ascii="Times New Roman" w:hAnsi="Times New Roman" w:cs="Times New Roman"/>
+          <w:sz w:val="24"/>
+          <w:szCs w:val="24"/>
+        </w:rPr>
+        <w:t xml:space="preserve"> </w:t>
+      </w:r>
+      <w:proofErr w:type="spellStart"/>
+      <w:r>
+        <w:rPr>
+          <w:rFonts w:ascii="Times New Roman" w:hAnsi="Times New Roman" w:cs="Times New Roman"/>
+          <w:sz w:val="24"/>
+          <w:szCs w:val="24"/>
+        </w:rPr>
+        <w:t>jika</w:t>
+      </w:r>
+      <w:proofErr w:type="spellEnd"/>
+      <w:r>
+        <w:rPr>
+          <w:rFonts w:ascii="Times New Roman" w:hAnsi="Times New Roman" w:cs="Times New Roman"/>
+          <w:sz w:val="24"/>
+          <w:szCs w:val="24"/>
+        </w:rPr>
+        <w:t xml:space="preserve"> </w:t>
+      </w:r>
+      <w:proofErr w:type="spellStart"/>
+      <w:r>
+        <w:rPr>
+          <w:rFonts w:ascii="Times New Roman" w:hAnsi="Times New Roman" w:cs="Times New Roman"/>
+          <w:sz w:val="24"/>
+          <w:szCs w:val="24"/>
+        </w:rPr>
+        <w:t>permainan</w:t>
+      </w:r>
+      <w:proofErr w:type="spellEnd"/>
+      <w:r>
+        <w:rPr>
+          <w:rFonts w:ascii="Times New Roman" w:hAnsi="Times New Roman" w:cs="Times New Roman"/>
+          <w:sz w:val="24"/>
+          <w:szCs w:val="24"/>
+        </w:rPr>
+        <w:t xml:space="preserve"> </w:t>
+      </w:r>
+      <w:proofErr w:type="spellStart"/>
+      <w:r>
+        <w:rPr>
+          <w:rFonts w:ascii="Times New Roman" w:hAnsi="Times New Roman" w:cs="Times New Roman"/>
+          <w:sz w:val="24"/>
+          <w:szCs w:val="24"/>
+        </w:rPr>
+        <w:t>akan</w:t>
+      </w:r>
+      <w:proofErr w:type="spellEnd"/>
+      <w:r>
+        <w:rPr>
+          <w:rFonts w:ascii="Times New Roman" w:hAnsi="Times New Roman" w:cs="Times New Roman"/>
+          <w:sz w:val="24"/>
+          <w:szCs w:val="24"/>
+        </w:rPr>
+        <w:t xml:space="preserve"> </w:t>
+      </w:r>
+      <w:proofErr w:type="spellStart"/>
+      <w:r>
+        <w:rPr>
+          <w:rFonts w:ascii="Times New Roman" w:hAnsi="Times New Roman" w:cs="Times New Roman"/>
+          <w:sz w:val="24"/>
+          <w:szCs w:val="24"/>
+        </w:rPr>
+        <w:t>dijaga</w:t>
+      </w:r>
+      <w:proofErr w:type="spellEnd"/>
+      <w:r>
+        <w:rPr>
+          <w:rFonts w:ascii="Times New Roman" w:hAnsi="Times New Roman" w:cs="Times New Roman"/>
+          <w:sz w:val="24"/>
+          <w:szCs w:val="24"/>
+        </w:rPr>
+        <w:t xml:space="preserve"> </w:t>
+      </w:r>
+      <w:proofErr w:type="spellStart"/>
+      <w:r>
+        <w:rPr>
+          <w:rFonts w:ascii="Times New Roman" w:hAnsi="Times New Roman" w:cs="Times New Roman"/>
+          <w:sz w:val="24"/>
+          <w:szCs w:val="24"/>
+        </w:rPr>
+        <w:t>tingkatan</w:t>
+      </w:r>
+      <w:proofErr w:type="spellEnd"/>
+      <w:r>
+        <w:rPr>
+          <w:rFonts w:ascii="Times New Roman" w:hAnsi="Times New Roman" w:cs="Times New Roman"/>
+          <w:sz w:val="24"/>
+          <w:szCs w:val="24"/>
+        </w:rPr>
+        <w:t xml:space="preserve"> </w:t>
+      </w:r>
+      <w:proofErr w:type="spellStart"/>
+      <w:r>
+        <w:rPr>
+          <w:rFonts w:ascii="Times New Roman" w:hAnsi="Times New Roman" w:cs="Times New Roman"/>
+          <w:sz w:val="24"/>
+          <w:szCs w:val="24"/>
+        </w:rPr>
+        <w:t>kesulitannya</w:t>
+      </w:r>
+      <w:proofErr w:type="spellEnd"/>
+      <w:r>
+        <w:rPr>
+          <w:rFonts w:ascii="Times New Roman" w:hAnsi="Times New Roman" w:cs="Times New Roman"/>
+          <w:sz w:val="24"/>
+          <w:szCs w:val="24"/>
+        </w:rPr>
+        <w:t xml:space="preserve"> </w:t>
+      </w:r>
+      <w:proofErr w:type="spellStart"/>
+      <w:r>
+        <w:rPr>
+          <w:rFonts w:ascii="Times New Roman" w:hAnsi="Times New Roman" w:cs="Times New Roman"/>
+          <w:sz w:val="24"/>
+          <w:szCs w:val="24"/>
+        </w:rPr>
+        <w:t>jika</w:t>
+      </w:r>
+      <w:proofErr w:type="spellEnd"/>
+      <w:r>
+        <w:rPr>
+          <w:rFonts w:ascii="Times New Roman" w:hAnsi="Times New Roman" w:cs="Times New Roman"/>
+          <w:sz w:val="24"/>
+          <w:szCs w:val="24"/>
+        </w:rPr>
+        <w:t xml:space="preserve"> </w:t>
+      </w:r>
+      <w:proofErr w:type="spellStart"/>
+      <w:r>
+        <w:rPr>
+          <w:rFonts w:ascii="Times New Roman" w:hAnsi="Times New Roman" w:cs="Times New Roman"/>
+          <w:sz w:val="24"/>
+          <w:szCs w:val="24"/>
+        </w:rPr>
+        <w:t>mendapat</w:t>
+      </w:r>
+      <w:proofErr w:type="spellEnd"/>
+      <w:r>
+        <w:rPr>
+          <w:rFonts w:ascii="Times New Roman" w:hAnsi="Times New Roman" w:cs="Times New Roman"/>
+          <w:sz w:val="24"/>
+          <w:szCs w:val="24"/>
+        </w:rPr>
+        <w:t xml:space="preserve"> </w:t>
+      </w:r>
+      <w:proofErr w:type="spellStart"/>
+      <w:r>
+        <w:rPr>
+          <w:rFonts w:ascii="Times New Roman" w:hAnsi="Times New Roman" w:cs="Times New Roman"/>
+          <w:sz w:val="24"/>
+          <w:szCs w:val="24"/>
+        </w:rPr>
+        <w:t>skor</w:t>
+      </w:r>
+      <w:proofErr w:type="spellEnd"/>
+      <w:r>
+        <w:rPr>
+          <w:rFonts w:ascii="Times New Roman" w:hAnsi="Times New Roman" w:cs="Times New Roman"/>
+          <w:sz w:val="24"/>
+          <w:szCs w:val="24"/>
+        </w:rPr>
+        <w:t xml:space="preserve"> “Normal” dan </w:t>
+      </w:r>
+      <w:proofErr w:type="spellStart"/>
+      <w:r>
+        <w:rPr>
+          <w:rFonts w:ascii="Times New Roman" w:hAnsi="Times New Roman" w:cs="Times New Roman"/>
+          <w:sz w:val="24"/>
+          <w:szCs w:val="24"/>
+        </w:rPr>
+        <w:t>sebesar</w:t>
+      </w:r>
+      <w:proofErr w:type="spellEnd"/>
+      <w:r>
+        <w:rPr>
+          <w:rFonts w:ascii="Times New Roman" w:hAnsi="Times New Roman" w:cs="Times New Roman"/>
+          <w:sz w:val="24"/>
+          <w:szCs w:val="24"/>
+        </w:rPr>
+        <w:t xml:space="preserve"> 31.6% </w:t>
+      </w:r>
+      <w:proofErr w:type="spellStart"/>
+      <w:r>
+        <w:rPr>
+          <w:rFonts w:ascii="Times New Roman" w:hAnsi="Times New Roman" w:cs="Times New Roman"/>
+          <w:sz w:val="24"/>
+          <w:szCs w:val="24"/>
+        </w:rPr>
+        <w:t>responden</w:t>
+      </w:r>
+      <w:proofErr w:type="spellEnd"/>
+      <w:r>
+        <w:rPr>
+          <w:rFonts w:ascii="Times New Roman" w:hAnsi="Times New Roman" w:cs="Times New Roman"/>
+          <w:sz w:val="24"/>
+          <w:szCs w:val="24"/>
+        </w:rPr>
+        <w:t xml:space="preserve"> </w:t>
+      </w:r>
+      <w:proofErr w:type="spellStart"/>
+      <w:r>
+        <w:rPr>
+          <w:rFonts w:ascii="Times New Roman" w:hAnsi="Times New Roman" w:cs="Times New Roman"/>
+          <w:sz w:val="24"/>
+          <w:szCs w:val="24"/>
+        </w:rPr>
+        <w:t>menjawab</w:t>
+      </w:r>
+      <w:proofErr w:type="spellEnd"/>
+      <w:r>
+        <w:rPr>
+          <w:rFonts w:ascii="Times New Roman" w:hAnsi="Times New Roman" w:cs="Times New Roman"/>
+          <w:sz w:val="24"/>
+          <w:szCs w:val="24"/>
+        </w:rPr>
+        <w:t xml:space="preserve"> </w:t>
+      </w:r>
+      <w:proofErr w:type="spellStart"/>
       <w:r>
         <w:rPr>
           <w:rFonts w:ascii="Times New Roman" w:hAnsi="Times New Roman" w:cs="Times New Roman"/>
@@ -611,23 +3313,312 @@
           <w:szCs w:val="24"/>
         </w:rPr>
         <w:lastRenderedPageBreak/>
-        <w:t xml:space="preserve">mungkin karena tidak merasakan adanya perbedaan tingkat kesulitan. </w:t>
-      </w:r>
-      <w:r>
-        <w:rPr>
-          <w:rFonts w:ascii="Times New Roman" w:hAnsi="Times New Roman" w:cs="Times New Roman"/>
-          <w:sz w:val="24"/>
-          <w:szCs w:val="24"/>
-        </w:rPr>
-        <w:t>Dengann d</w:t>
-      </w:r>
-      <w:r>
-        <w:rPr>
-          <w:rFonts w:ascii="Times New Roman" w:hAnsi="Times New Roman" w:cs="Times New Roman"/>
-          <w:sz w:val="24"/>
-          <w:szCs w:val="24"/>
-        </w:rPr>
-        <w:t>emikian tujuan dari pembuatan tugas ini terpenuhi seluruhnya.</w:t>
+        <w:t>mungkin</w:t>
+      </w:r>
+      <w:proofErr w:type="spellEnd"/>
+      <w:r>
+        <w:rPr>
+          <w:rFonts w:ascii="Times New Roman" w:hAnsi="Times New Roman" w:cs="Times New Roman"/>
+          <w:sz w:val="24"/>
+          <w:szCs w:val="24"/>
+        </w:rPr>
+        <w:t xml:space="preserve"> </w:t>
+      </w:r>
+      <w:proofErr w:type="spellStart"/>
+      <w:r>
+        <w:rPr>
+          <w:rFonts w:ascii="Times New Roman" w:hAnsi="Times New Roman" w:cs="Times New Roman"/>
+          <w:sz w:val="24"/>
+          <w:szCs w:val="24"/>
+        </w:rPr>
+        <w:t>karena</w:t>
+      </w:r>
+      <w:proofErr w:type="spellEnd"/>
+      <w:r>
+        <w:rPr>
+          <w:rFonts w:ascii="Times New Roman" w:hAnsi="Times New Roman" w:cs="Times New Roman"/>
+          <w:sz w:val="24"/>
+          <w:szCs w:val="24"/>
+        </w:rPr>
+        <w:t xml:space="preserve"> </w:t>
+      </w:r>
+      <w:proofErr w:type="spellStart"/>
+      <w:r>
+        <w:rPr>
+          <w:rFonts w:ascii="Times New Roman" w:hAnsi="Times New Roman" w:cs="Times New Roman"/>
+          <w:sz w:val="24"/>
+          <w:szCs w:val="24"/>
+        </w:rPr>
+        <w:t>tidak</w:t>
+      </w:r>
+      <w:proofErr w:type="spellEnd"/>
+      <w:r>
+        <w:rPr>
+          <w:rFonts w:ascii="Times New Roman" w:hAnsi="Times New Roman" w:cs="Times New Roman"/>
+          <w:sz w:val="24"/>
+          <w:szCs w:val="24"/>
+        </w:rPr>
+        <w:t xml:space="preserve"> </w:t>
+      </w:r>
+      <w:proofErr w:type="spellStart"/>
+      <w:r>
+        <w:rPr>
+          <w:rFonts w:ascii="Times New Roman" w:hAnsi="Times New Roman" w:cs="Times New Roman"/>
+          <w:sz w:val="24"/>
+          <w:szCs w:val="24"/>
+        </w:rPr>
+        <w:t>merasakan</w:t>
+      </w:r>
+      <w:proofErr w:type="spellEnd"/>
+      <w:r>
+        <w:rPr>
+          <w:rFonts w:ascii="Times New Roman" w:hAnsi="Times New Roman" w:cs="Times New Roman"/>
+          <w:sz w:val="24"/>
+          <w:szCs w:val="24"/>
+        </w:rPr>
+        <w:t xml:space="preserve"> </w:t>
+      </w:r>
+      <w:proofErr w:type="spellStart"/>
+      <w:r>
+        <w:rPr>
+          <w:rFonts w:ascii="Times New Roman" w:hAnsi="Times New Roman" w:cs="Times New Roman"/>
+          <w:sz w:val="24"/>
+          <w:szCs w:val="24"/>
+        </w:rPr>
+        <w:t>adanya</w:t>
+      </w:r>
+      <w:proofErr w:type="spellEnd"/>
+      <w:r>
+        <w:rPr>
+          <w:rFonts w:ascii="Times New Roman" w:hAnsi="Times New Roman" w:cs="Times New Roman"/>
+          <w:sz w:val="24"/>
+          <w:szCs w:val="24"/>
+        </w:rPr>
+        <w:t xml:space="preserve"> </w:t>
+      </w:r>
+      <w:proofErr w:type="spellStart"/>
+      <w:r>
+        <w:rPr>
+          <w:rFonts w:ascii="Times New Roman" w:hAnsi="Times New Roman" w:cs="Times New Roman"/>
+          <w:sz w:val="24"/>
+          <w:szCs w:val="24"/>
+        </w:rPr>
+        <w:t>perbedaan</w:t>
+      </w:r>
+      <w:proofErr w:type="spellEnd"/>
+      <w:r>
+        <w:rPr>
+          <w:rFonts w:ascii="Times New Roman" w:hAnsi="Times New Roman" w:cs="Times New Roman"/>
+          <w:sz w:val="24"/>
+          <w:szCs w:val="24"/>
+        </w:rPr>
+        <w:t xml:space="preserve"> </w:t>
+      </w:r>
+      <w:proofErr w:type="spellStart"/>
+      <w:r>
+        <w:rPr>
+          <w:rFonts w:ascii="Times New Roman" w:hAnsi="Times New Roman" w:cs="Times New Roman"/>
+          <w:sz w:val="24"/>
+          <w:szCs w:val="24"/>
+        </w:rPr>
+        <w:t>tingkat</w:t>
+      </w:r>
+      <w:proofErr w:type="spellEnd"/>
+      <w:r>
+        <w:rPr>
+          <w:rFonts w:ascii="Times New Roman" w:hAnsi="Times New Roman" w:cs="Times New Roman"/>
+          <w:sz w:val="24"/>
+          <w:szCs w:val="24"/>
+        </w:rPr>
+        <w:t xml:space="preserve"> </w:t>
+      </w:r>
+      <w:proofErr w:type="spellStart"/>
+      <w:r>
+        <w:rPr>
+          <w:rFonts w:ascii="Times New Roman" w:hAnsi="Times New Roman" w:cs="Times New Roman"/>
+          <w:sz w:val="24"/>
+          <w:szCs w:val="24"/>
+        </w:rPr>
+        <w:t>kesulitan</w:t>
+      </w:r>
+      <w:proofErr w:type="spellEnd"/>
+      <w:r>
+        <w:rPr>
+          <w:rFonts w:ascii="Times New Roman" w:hAnsi="Times New Roman" w:cs="Times New Roman"/>
+          <w:sz w:val="24"/>
+          <w:szCs w:val="24"/>
+        </w:rPr>
+        <w:t xml:space="preserve">. </w:t>
+      </w:r>
+      <w:proofErr w:type="spellStart"/>
+      <w:r>
+        <w:rPr>
+          <w:rFonts w:ascii="Times New Roman" w:hAnsi="Times New Roman" w:cs="Times New Roman"/>
+          <w:sz w:val="24"/>
+          <w:szCs w:val="24"/>
+        </w:rPr>
+        <w:t>Dengan</w:t>
+      </w:r>
+      <w:proofErr w:type="spellEnd"/>
+      <w:r>
+        <w:rPr>
+          <w:rFonts w:ascii="Times New Roman" w:hAnsi="Times New Roman" w:cs="Times New Roman"/>
+          <w:sz w:val="24"/>
+          <w:szCs w:val="24"/>
+        </w:rPr>
+        <w:t xml:space="preserve"> </w:t>
+      </w:r>
+      <w:proofErr w:type="spellStart"/>
+      <w:r>
+        <w:rPr>
+          <w:rFonts w:ascii="Times New Roman" w:hAnsi="Times New Roman" w:cs="Times New Roman"/>
+          <w:sz w:val="24"/>
+          <w:szCs w:val="24"/>
+        </w:rPr>
+        <w:t>d</w:t>
+      </w:r>
+      <w:r>
+        <w:rPr>
+          <w:rFonts w:ascii="Times New Roman" w:hAnsi="Times New Roman" w:cs="Times New Roman"/>
+          <w:sz w:val="24"/>
+          <w:szCs w:val="24"/>
+        </w:rPr>
+        <w:t>emikian</w:t>
+      </w:r>
+      <w:proofErr w:type="spellEnd"/>
+      <w:r>
+        <w:rPr>
+          <w:rFonts w:ascii="Times New Roman" w:hAnsi="Times New Roman" w:cs="Times New Roman"/>
+          <w:sz w:val="24"/>
+          <w:szCs w:val="24"/>
+        </w:rPr>
+        <w:t xml:space="preserve"> </w:t>
+      </w:r>
+      <w:proofErr w:type="spellStart"/>
+      <w:r>
+        <w:rPr>
+          <w:rFonts w:ascii="Times New Roman" w:hAnsi="Times New Roman" w:cs="Times New Roman"/>
+          <w:sz w:val="24"/>
+          <w:szCs w:val="24"/>
+        </w:rPr>
+        <w:t>tujuan</w:t>
+      </w:r>
+      <w:proofErr w:type="spellEnd"/>
+      <w:r>
+        <w:rPr>
+          <w:rFonts w:ascii="Times New Roman" w:hAnsi="Times New Roman" w:cs="Times New Roman"/>
+          <w:sz w:val="24"/>
+          <w:szCs w:val="24"/>
+        </w:rPr>
+        <w:t xml:space="preserve"> </w:t>
+      </w:r>
+      <w:proofErr w:type="spellStart"/>
+      <w:r>
+        <w:rPr>
+          <w:rFonts w:ascii="Times New Roman" w:hAnsi="Times New Roman" w:cs="Times New Roman"/>
+          <w:sz w:val="24"/>
+          <w:szCs w:val="24"/>
+        </w:rPr>
+        <w:t>dari</w:t>
+      </w:r>
+      <w:proofErr w:type="spellEnd"/>
+      <w:r>
+        <w:rPr>
+          <w:rFonts w:ascii="Times New Roman" w:hAnsi="Times New Roman" w:cs="Times New Roman"/>
+          <w:sz w:val="24"/>
+          <w:szCs w:val="24"/>
+        </w:rPr>
+        <w:t xml:space="preserve"> </w:t>
+      </w:r>
+      <w:proofErr w:type="spellStart"/>
+      <w:r>
+        <w:rPr>
+          <w:rFonts w:ascii="Times New Roman" w:hAnsi="Times New Roman" w:cs="Times New Roman"/>
+          <w:sz w:val="24"/>
+          <w:szCs w:val="24"/>
+        </w:rPr>
+        <w:t>pembuatan</w:t>
+      </w:r>
+      <w:proofErr w:type="spellEnd"/>
+      <w:r>
+        <w:rPr>
+          <w:rFonts w:ascii="Times New Roman" w:hAnsi="Times New Roman" w:cs="Times New Roman"/>
+          <w:sz w:val="24"/>
+          <w:szCs w:val="24"/>
+        </w:rPr>
+        <w:t xml:space="preserve"> </w:t>
+      </w:r>
+      <w:proofErr w:type="spellStart"/>
+      <w:r>
+        <w:rPr>
+          <w:rFonts w:ascii="Times New Roman" w:hAnsi="Times New Roman" w:cs="Times New Roman"/>
+          <w:sz w:val="24"/>
+          <w:szCs w:val="24"/>
+        </w:rPr>
+        <w:t>tugas</w:t>
+      </w:r>
+      <w:proofErr w:type="spellEnd"/>
+      <w:r>
+        <w:rPr>
+          <w:rFonts w:ascii="Times New Roman" w:hAnsi="Times New Roman" w:cs="Times New Roman"/>
+          <w:sz w:val="24"/>
+          <w:szCs w:val="24"/>
+        </w:rPr>
+        <w:t xml:space="preserve"> </w:t>
+      </w:r>
+      <w:proofErr w:type="spellStart"/>
+      <w:r>
+        <w:rPr>
+          <w:rFonts w:ascii="Times New Roman" w:hAnsi="Times New Roman" w:cs="Times New Roman"/>
+          <w:sz w:val="24"/>
+          <w:szCs w:val="24"/>
+        </w:rPr>
+        <w:t>ini</w:t>
+      </w:r>
+      <w:proofErr w:type="spellEnd"/>
+      <w:r>
+        <w:rPr>
+          <w:rFonts w:ascii="Times New Roman" w:hAnsi="Times New Roman" w:cs="Times New Roman"/>
+          <w:sz w:val="24"/>
+          <w:szCs w:val="24"/>
+        </w:rPr>
+        <w:t xml:space="preserve"> </w:t>
+      </w:r>
+      <w:proofErr w:type="spellStart"/>
+      <w:r>
+        <w:rPr>
+          <w:rFonts w:ascii="Times New Roman" w:hAnsi="Times New Roman" w:cs="Times New Roman"/>
+          <w:sz w:val="24"/>
+          <w:szCs w:val="24"/>
+        </w:rPr>
+        <w:t>terpenuhi</w:t>
+      </w:r>
+      <w:proofErr w:type="spellEnd"/>
+      <w:r>
+        <w:rPr>
+          <w:rFonts w:ascii="Times New Roman" w:hAnsi="Times New Roman" w:cs="Times New Roman"/>
+          <w:sz w:val="24"/>
+          <w:szCs w:val="24"/>
+        </w:rPr>
+        <w:t xml:space="preserve"> </w:t>
+      </w:r>
+      <w:proofErr w:type="spellStart"/>
+      <w:r>
+        <w:rPr>
+          <w:rFonts w:ascii="Times New Roman" w:hAnsi="Times New Roman" w:cs="Times New Roman"/>
+          <w:sz w:val="24"/>
+          <w:szCs w:val="24"/>
+        </w:rPr>
+        <w:t>seluruhnya</w:t>
+      </w:r>
+      <w:proofErr w:type="spellEnd"/>
+      <w:r>
+        <w:rPr>
+          <w:rFonts w:ascii="Times New Roman" w:hAnsi="Times New Roman" w:cs="Times New Roman"/>
+          <w:sz w:val="24"/>
+          <w:szCs w:val="24"/>
+        </w:rPr>
+        <w:t>.</w:t>
       </w:r>
     </w:p>
     <w:p>
@@ -693,21 +3684,365 @@
           <w:szCs w:val="24"/>
         </w:rPr>
       </w:pPr>
-      <w:r>
-        <w:rPr>
-          <w:rFonts w:ascii="Times New Roman" w:hAnsi="Times New Roman" w:cs="Times New Roman"/>
-          <w:sz w:val="24"/>
-          <w:szCs w:val="24"/>
-        </w:rPr>
-        <w:t>Setelah pengerjaan Tugas Akhir ini selesai, terdapat saran yang diberikan oleh pemain</w:t>
-      </w:r>
-      <w:r>
-        <w:rPr>
-          <w:rFonts w:ascii="Times New Roman" w:hAnsi="Times New Roman" w:cs="Times New Roman"/>
-          <w:sz w:val="24"/>
-          <w:szCs w:val="24"/>
-        </w:rPr>
-        <w:t xml:space="preserve"> agar gim berkembang menjadi lebih matang dan lebih baik. Saran-saran yang didapat akan diuraikan sebagai berikut :</w:t>
+      <w:proofErr w:type="spellStart"/>
+      <w:r>
+        <w:rPr>
+          <w:rFonts w:ascii="Times New Roman" w:hAnsi="Times New Roman" w:cs="Times New Roman"/>
+          <w:sz w:val="24"/>
+          <w:szCs w:val="24"/>
+        </w:rPr>
+        <w:t>Setelah</w:t>
+      </w:r>
+      <w:proofErr w:type="spellEnd"/>
+      <w:r>
+        <w:rPr>
+          <w:rFonts w:ascii="Times New Roman" w:hAnsi="Times New Roman" w:cs="Times New Roman"/>
+          <w:sz w:val="24"/>
+          <w:szCs w:val="24"/>
+        </w:rPr>
+        <w:t xml:space="preserve"> </w:t>
+      </w:r>
+      <w:proofErr w:type="spellStart"/>
+      <w:r>
+        <w:rPr>
+          <w:rFonts w:ascii="Times New Roman" w:hAnsi="Times New Roman" w:cs="Times New Roman"/>
+          <w:sz w:val="24"/>
+          <w:szCs w:val="24"/>
+        </w:rPr>
+        <w:t>pengerjaan</w:t>
+      </w:r>
+      <w:proofErr w:type="spellEnd"/>
+      <w:r>
+        <w:rPr>
+          <w:rFonts w:ascii="Times New Roman" w:hAnsi="Times New Roman" w:cs="Times New Roman"/>
+          <w:sz w:val="24"/>
+          <w:szCs w:val="24"/>
+        </w:rPr>
+        <w:t xml:space="preserve"> </w:t>
+      </w:r>
+      <w:proofErr w:type="spellStart"/>
+      <w:r>
+        <w:rPr>
+          <w:rFonts w:ascii="Times New Roman" w:hAnsi="Times New Roman" w:cs="Times New Roman"/>
+          <w:sz w:val="24"/>
+          <w:szCs w:val="24"/>
+        </w:rPr>
+        <w:t>Tugas</w:t>
+      </w:r>
+      <w:proofErr w:type="spellEnd"/>
+      <w:r>
+        <w:rPr>
+          <w:rFonts w:ascii="Times New Roman" w:hAnsi="Times New Roman" w:cs="Times New Roman"/>
+          <w:sz w:val="24"/>
+          <w:szCs w:val="24"/>
+        </w:rPr>
+        <w:t xml:space="preserve"> Akhir </w:t>
+      </w:r>
+      <w:proofErr w:type="spellStart"/>
+      <w:r>
+        <w:rPr>
+          <w:rFonts w:ascii="Times New Roman" w:hAnsi="Times New Roman" w:cs="Times New Roman"/>
+          <w:sz w:val="24"/>
+          <w:szCs w:val="24"/>
+        </w:rPr>
+        <w:t>ini</w:t>
+      </w:r>
+      <w:proofErr w:type="spellEnd"/>
+      <w:r>
+        <w:rPr>
+          <w:rFonts w:ascii="Times New Roman" w:hAnsi="Times New Roman" w:cs="Times New Roman"/>
+          <w:sz w:val="24"/>
+          <w:szCs w:val="24"/>
+        </w:rPr>
+        <w:t xml:space="preserve"> </w:t>
+      </w:r>
+      <w:proofErr w:type="spellStart"/>
+      <w:r>
+        <w:rPr>
+          <w:rFonts w:ascii="Times New Roman" w:hAnsi="Times New Roman" w:cs="Times New Roman"/>
+          <w:sz w:val="24"/>
+          <w:szCs w:val="24"/>
+        </w:rPr>
+        <w:t>selesai</w:t>
+      </w:r>
+      <w:proofErr w:type="spellEnd"/>
+      <w:r>
+        <w:rPr>
+          <w:rFonts w:ascii="Times New Roman" w:hAnsi="Times New Roman" w:cs="Times New Roman"/>
+          <w:sz w:val="24"/>
+          <w:szCs w:val="24"/>
+        </w:rPr>
+        <w:t xml:space="preserve">, </w:t>
+      </w:r>
+      <w:proofErr w:type="spellStart"/>
+      <w:r>
+        <w:rPr>
+          <w:rFonts w:ascii="Times New Roman" w:hAnsi="Times New Roman" w:cs="Times New Roman"/>
+          <w:sz w:val="24"/>
+          <w:szCs w:val="24"/>
+        </w:rPr>
+        <w:t>terdapat</w:t>
+      </w:r>
+      <w:proofErr w:type="spellEnd"/>
+      <w:r>
+        <w:rPr>
+          <w:rFonts w:ascii="Times New Roman" w:hAnsi="Times New Roman" w:cs="Times New Roman"/>
+          <w:sz w:val="24"/>
+          <w:szCs w:val="24"/>
+        </w:rPr>
+        <w:t xml:space="preserve"> saran yang </w:t>
+      </w:r>
+      <w:proofErr w:type="spellStart"/>
+      <w:r>
+        <w:rPr>
+          <w:rFonts w:ascii="Times New Roman" w:hAnsi="Times New Roman" w:cs="Times New Roman"/>
+          <w:sz w:val="24"/>
+          <w:szCs w:val="24"/>
+        </w:rPr>
+        <w:t>diberikan</w:t>
+      </w:r>
+      <w:proofErr w:type="spellEnd"/>
+      <w:r>
+        <w:rPr>
+          <w:rFonts w:ascii="Times New Roman" w:hAnsi="Times New Roman" w:cs="Times New Roman"/>
+          <w:sz w:val="24"/>
+          <w:szCs w:val="24"/>
+        </w:rPr>
+        <w:t xml:space="preserve"> oleh </w:t>
+      </w:r>
+      <w:proofErr w:type="spellStart"/>
+      <w:r>
+        <w:rPr>
+          <w:rFonts w:ascii="Times New Roman" w:hAnsi="Times New Roman" w:cs="Times New Roman"/>
+          <w:sz w:val="24"/>
+          <w:szCs w:val="24"/>
+        </w:rPr>
+        <w:t>pemain</w:t>
+      </w:r>
+      <w:proofErr w:type="spellEnd"/>
+      <w:r>
+        <w:rPr>
+          <w:rFonts w:ascii="Times New Roman" w:hAnsi="Times New Roman" w:cs="Times New Roman"/>
+          <w:sz w:val="24"/>
+          <w:szCs w:val="24"/>
+        </w:rPr>
+        <w:t xml:space="preserve"> agar </w:t>
+      </w:r>
+      <w:proofErr w:type="spellStart"/>
+      <w:r>
+        <w:rPr>
+          <w:rFonts w:ascii="Times New Roman" w:hAnsi="Times New Roman" w:cs="Times New Roman"/>
+          <w:sz w:val="24"/>
+          <w:szCs w:val="24"/>
+        </w:rPr>
+        <w:t>gim</w:t>
+      </w:r>
+      <w:proofErr w:type="spellEnd"/>
+      <w:r>
+        <w:rPr>
+          <w:rFonts w:ascii="Times New Roman" w:hAnsi="Times New Roman" w:cs="Times New Roman"/>
+          <w:sz w:val="24"/>
+          <w:szCs w:val="24"/>
+        </w:rPr>
+        <w:t xml:space="preserve"> </w:t>
+      </w:r>
+      <w:proofErr w:type="spellStart"/>
+      <w:r>
+        <w:rPr>
+          <w:rFonts w:ascii="Times New Roman" w:hAnsi="Times New Roman" w:cs="Times New Roman"/>
+          <w:sz w:val="24"/>
+          <w:szCs w:val="24"/>
+        </w:rPr>
+        <w:t>berkembang</w:t>
+      </w:r>
+      <w:proofErr w:type="spellEnd"/>
+      <w:r>
+        <w:rPr>
+          <w:rFonts w:ascii="Times New Roman" w:hAnsi="Times New Roman" w:cs="Times New Roman"/>
+          <w:sz w:val="24"/>
+          <w:szCs w:val="24"/>
+        </w:rPr>
+        <w:t xml:space="preserve"> </w:t>
+      </w:r>
+      <w:proofErr w:type="spellStart"/>
+      <w:r>
+        <w:rPr>
+          <w:rFonts w:ascii="Times New Roman" w:hAnsi="Times New Roman" w:cs="Times New Roman"/>
+          <w:sz w:val="24"/>
+          <w:szCs w:val="24"/>
+        </w:rPr>
+        <w:t>menjadi</w:t>
+      </w:r>
+      <w:proofErr w:type="spellEnd"/>
+      <w:r>
+        <w:rPr>
+          <w:rFonts w:ascii="Times New Roman" w:hAnsi="Times New Roman" w:cs="Times New Roman"/>
+          <w:sz w:val="24"/>
+          <w:szCs w:val="24"/>
+        </w:rPr>
+        <w:t xml:space="preserve"> </w:t>
+      </w:r>
+      <w:proofErr w:type="spellStart"/>
+      <w:r>
+        <w:rPr>
+          <w:rFonts w:ascii="Times New Roman" w:hAnsi="Times New Roman" w:cs="Times New Roman"/>
+          <w:sz w:val="24"/>
+          <w:szCs w:val="24"/>
+        </w:rPr>
+        <w:t>lebih</w:t>
+      </w:r>
+      <w:proofErr w:type="spellEnd"/>
+      <w:r>
+        <w:rPr>
+          <w:rFonts w:ascii="Times New Roman" w:hAnsi="Times New Roman" w:cs="Times New Roman"/>
+          <w:sz w:val="24"/>
+          <w:szCs w:val="24"/>
+        </w:rPr>
+        <w:t xml:space="preserve"> </w:t>
+      </w:r>
+      <w:proofErr w:type="spellStart"/>
+      <w:r>
+        <w:rPr>
+          <w:rFonts w:ascii="Times New Roman" w:hAnsi="Times New Roman" w:cs="Times New Roman"/>
+          <w:sz w:val="24"/>
+          <w:szCs w:val="24"/>
+        </w:rPr>
+        <w:t>matang</w:t>
+      </w:r>
+      <w:proofErr w:type="spellEnd"/>
+      <w:r>
+        <w:rPr>
+          <w:rFonts w:ascii="Times New Roman" w:hAnsi="Times New Roman" w:cs="Times New Roman"/>
+          <w:sz w:val="24"/>
+          <w:szCs w:val="24"/>
+        </w:rPr>
+        <w:t xml:space="preserve"> dan </w:t>
+      </w:r>
+      <w:proofErr w:type="spellStart"/>
+      <w:r>
+        <w:rPr>
+          <w:rFonts w:ascii="Times New Roman" w:hAnsi="Times New Roman" w:cs="Times New Roman"/>
+          <w:sz w:val="24"/>
+          <w:szCs w:val="24"/>
+        </w:rPr>
+        <w:t>lebih</w:t>
+      </w:r>
+      <w:proofErr w:type="spellEnd"/>
+      <w:r>
+        <w:rPr>
+          <w:rFonts w:ascii="Times New Roman" w:hAnsi="Times New Roman" w:cs="Times New Roman"/>
+          <w:sz w:val="24"/>
+          <w:szCs w:val="24"/>
+        </w:rPr>
+        <w:t xml:space="preserve"> </w:t>
+      </w:r>
+      <w:proofErr w:type="spellStart"/>
+      <w:r>
+        <w:rPr>
+          <w:rFonts w:ascii="Times New Roman" w:hAnsi="Times New Roman" w:cs="Times New Roman"/>
+          <w:sz w:val="24"/>
+          <w:szCs w:val="24"/>
+        </w:rPr>
+        <w:t>baik</w:t>
+      </w:r>
+      <w:proofErr w:type="spellEnd"/>
+      <w:r>
+        <w:rPr>
+          <w:rFonts w:ascii="Times New Roman" w:hAnsi="Times New Roman" w:cs="Times New Roman"/>
+          <w:sz w:val="24"/>
+          <w:szCs w:val="24"/>
+        </w:rPr>
+        <w:t xml:space="preserve">. Saran-saran yang </w:t>
+      </w:r>
+      <w:proofErr w:type="spellStart"/>
+      <w:r>
+        <w:rPr>
+          <w:rFonts w:ascii="Times New Roman" w:hAnsi="Times New Roman" w:cs="Times New Roman"/>
+          <w:sz w:val="24"/>
+          <w:szCs w:val="24"/>
+        </w:rPr>
+        <w:t>didapat</w:t>
+      </w:r>
+      <w:proofErr w:type="spellEnd"/>
+      <w:r>
+        <w:rPr>
+          <w:rFonts w:ascii="Times New Roman" w:hAnsi="Times New Roman" w:cs="Times New Roman"/>
+          <w:sz w:val="24"/>
+          <w:szCs w:val="24"/>
+        </w:rPr>
+        <w:t xml:space="preserve"> </w:t>
+      </w:r>
+      <w:proofErr w:type="spellStart"/>
+      <w:r>
+        <w:rPr>
+          <w:rFonts w:ascii="Times New Roman" w:hAnsi="Times New Roman" w:cs="Times New Roman"/>
+          <w:sz w:val="24"/>
+          <w:szCs w:val="24"/>
+        </w:rPr>
+        <w:t>akan</w:t>
+      </w:r>
+      <w:proofErr w:type="spellEnd"/>
+      <w:r>
+        <w:rPr>
+          <w:rFonts w:ascii="Times New Roman" w:hAnsi="Times New Roman" w:cs="Times New Roman"/>
+          <w:sz w:val="24"/>
+          <w:szCs w:val="24"/>
+        </w:rPr>
+        <w:t xml:space="preserve"> </w:t>
+      </w:r>
+      <w:proofErr w:type="spellStart"/>
+      <w:r>
+        <w:rPr>
+          <w:rFonts w:ascii="Times New Roman" w:hAnsi="Times New Roman" w:cs="Times New Roman"/>
+          <w:sz w:val="24"/>
+          <w:szCs w:val="24"/>
+        </w:rPr>
+        <w:t>diuraikan</w:t>
+      </w:r>
+      <w:proofErr w:type="spellEnd"/>
+      <w:r>
+        <w:rPr>
+          <w:rFonts w:ascii="Times New Roman" w:hAnsi="Times New Roman" w:cs="Times New Roman"/>
+          <w:sz w:val="24"/>
+          <w:szCs w:val="24"/>
+        </w:rPr>
+        <w:t xml:space="preserve"> </w:t>
+      </w:r>
+      <w:proofErr w:type="spellStart"/>
+      <w:r>
+        <w:rPr>
+          <w:rFonts w:ascii="Times New Roman" w:hAnsi="Times New Roman" w:cs="Times New Roman"/>
+          <w:sz w:val="24"/>
+          <w:szCs w:val="24"/>
+        </w:rPr>
+        <w:t>sebagai</w:t>
+      </w:r>
+      <w:proofErr w:type="spellEnd"/>
+      <w:r>
+        <w:rPr>
+          <w:rFonts w:ascii="Times New Roman" w:hAnsi="Times New Roman" w:cs="Times New Roman"/>
+          <w:sz w:val="24"/>
+          <w:szCs w:val="24"/>
+        </w:rPr>
+        <w:t xml:space="preserve"> </w:t>
+      </w:r>
+      <w:proofErr w:type="spellStart"/>
+      <w:r>
+        <w:rPr>
+          <w:rFonts w:ascii="Times New Roman" w:hAnsi="Times New Roman" w:cs="Times New Roman"/>
+          <w:sz w:val="24"/>
+          <w:szCs w:val="24"/>
+        </w:rPr>
+        <w:t>berikut</w:t>
+      </w:r>
+      <w:proofErr w:type="spellEnd"/>
+      <w:r>
+        <w:rPr>
+          <w:rFonts w:ascii="Times New Roman" w:hAnsi="Times New Roman" w:cs="Times New Roman"/>
+          <w:sz w:val="24"/>
+          <w:szCs w:val="24"/>
+        </w:rPr>
+        <w:t xml:space="preserve"> :</w:t>
       </w:r>
     </w:p>
     <w:p>
@@ -736,7 +4071,294 @@
           <w:szCs w:val="24"/>
         </w:rPr>
         <w:tab/>
-        <w:t>Tampilan user interface diperbaiki sehingga desainnya menjadi lebih fresh dan menarik bagi calon pemain serta mempermudah pemain dalam menavigasi gim.</w:t>
+      </w:r>
+      <w:proofErr w:type="spellStart"/>
+      <w:r>
+        <w:rPr>
+          <w:rFonts w:ascii="Times New Roman" w:hAnsi="Times New Roman" w:cs="Times New Roman"/>
+          <w:sz w:val="24"/>
+          <w:szCs w:val="24"/>
+        </w:rPr>
+        <w:t>Tampilan</w:t>
+      </w:r>
+      <w:proofErr w:type="spellEnd"/>
+      <w:r>
+        <w:rPr>
+          <w:rFonts w:ascii="Times New Roman" w:hAnsi="Times New Roman" w:cs="Times New Roman"/>
+          <w:sz w:val="24"/>
+          <w:szCs w:val="24"/>
+        </w:rPr>
+        <w:t xml:space="preserve"> user interface </w:t>
+      </w:r>
+      <w:proofErr w:type="spellStart"/>
+      <w:r>
+        <w:rPr>
+          <w:rFonts w:ascii="Times New Roman" w:hAnsi="Times New Roman" w:cs="Times New Roman"/>
+          <w:sz w:val="24"/>
+          <w:szCs w:val="24"/>
+        </w:rPr>
+        <w:t>diperbaiki</w:t>
+      </w:r>
+      <w:proofErr w:type="spellEnd"/>
+      <w:r>
+        <w:rPr>
+          <w:rFonts w:ascii="Times New Roman" w:hAnsi="Times New Roman" w:cs="Times New Roman"/>
+          <w:sz w:val="24"/>
+          <w:szCs w:val="24"/>
+        </w:rPr>
+        <w:t xml:space="preserve"> </w:t>
+      </w:r>
+      <w:proofErr w:type="spellStart"/>
+      <w:r>
+        <w:rPr>
+          <w:rFonts w:ascii="Times New Roman" w:hAnsi="Times New Roman" w:cs="Times New Roman"/>
+          <w:sz w:val="24"/>
+          <w:szCs w:val="24"/>
+        </w:rPr>
+        <w:t>sehingga</w:t>
+      </w:r>
+      <w:proofErr w:type="spellEnd"/>
+      <w:r>
+        <w:rPr>
+          <w:rFonts w:ascii="Times New Roman" w:hAnsi="Times New Roman" w:cs="Times New Roman"/>
+          <w:sz w:val="24"/>
+          <w:szCs w:val="24"/>
+        </w:rPr>
+        <w:t xml:space="preserve"> </w:t>
+      </w:r>
+      <w:proofErr w:type="spellStart"/>
+      <w:r>
+        <w:rPr>
+          <w:rFonts w:ascii="Times New Roman" w:hAnsi="Times New Roman" w:cs="Times New Roman"/>
+          <w:sz w:val="24"/>
+          <w:szCs w:val="24"/>
+        </w:rPr>
+        <w:t>desainnya</w:t>
+      </w:r>
+      <w:proofErr w:type="spellEnd"/>
+      <w:r>
+        <w:rPr>
+          <w:rFonts w:ascii="Times New Roman" w:hAnsi="Times New Roman" w:cs="Times New Roman"/>
+          <w:sz w:val="24"/>
+          <w:szCs w:val="24"/>
+        </w:rPr>
+        <w:t xml:space="preserve"> </w:t>
+      </w:r>
+      <w:proofErr w:type="spellStart"/>
+      <w:r>
+        <w:rPr>
+          <w:rFonts w:ascii="Times New Roman" w:hAnsi="Times New Roman" w:cs="Times New Roman"/>
+          <w:sz w:val="24"/>
+          <w:szCs w:val="24"/>
+        </w:rPr>
+        <w:t>menjadi</w:t>
+      </w:r>
+      <w:proofErr w:type="spellEnd"/>
+      <w:r>
+        <w:rPr>
+          <w:rFonts w:ascii="Times New Roman" w:hAnsi="Times New Roman" w:cs="Times New Roman"/>
+          <w:sz w:val="24"/>
+          <w:szCs w:val="24"/>
+        </w:rPr>
+        <w:t xml:space="preserve"> </w:t>
+      </w:r>
+      <w:proofErr w:type="spellStart"/>
+      <w:r>
+        <w:rPr>
+          <w:rFonts w:ascii="Times New Roman" w:hAnsi="Times New Roman" w:cs="Times New Roman"/>
+          <w:sz w:val="24"/>
+          <w:szCs w:val="24"/>
+        </w:rPr>
+        <w:t>lebih</w:t>
+      </w:r>
+      <w:proofErr w:type="spellEnd"/>
+      <w:r>
+        <w:rPr>
+          <w:rFonts w:ascii="Times New Roman" w:hAnsi="Times New Roman" w:cs="Times New Roman"/>
+          <w:sz w:val="24"/>
+          <w:szCs w:val="24"/>
+        </w:rPr>
+        <w:t xml:space="preserve"> fresh dan </w:t>
+      </w:r>
+      <w:proofErr w:type="spellStart"/>
+      <w:r>
+        <w:rPr>
+          <w:rFonts w:ascii="Times New Roman" w:hAnsi="Times New Roman" w:cs="Times New Roman"/>
+          <w:sz w:val="24"/>
+          <w:szCs w:val="24"/>
+        </w:rPr>
+        <w:t>menarik</w:t>
+      </w:r>
+      <w:proofErr w:type="spellEnd"/>
+      <w:r>
+        <w:rPr>
+          <w:rFonts w:ascii="Times New Roman" w:hAnsi="Times New Roman" w:cs="Times New Roman"/>
+          <w:sz w:val="24"/>
+          <w:szCs w:val="24"/>
+        </w:rPr>
+        <w:t xml:space="preserve"> </w:t>
+      </w:r>
+      <w:proofErr w:type="spellStart"/>
+      <w:r>
+        <w:rPr>
+          <w:rFonts w:ascii="Times New Roman" w:hAnsi="Times New Roman" w:cs="Times New Roman"/>
+          <w:sz w:val="24"/>
+          <w:szCs w:val="24"/>
+        </w:rPr>
+        <w:t>bagi</w:t>
+      </w:r>
+      <w:proofErr w:type="spellEnd"/>
+      <w:r>
+        <w:rPr>
+          <w:rFonts w:ascii="Times New Roman" w:hAnsi="Times New Roman" w:cs="Times New Roman"/>
+          <w:sz w:val="24"/>
+          <w:szCs w:val="24"/>
+        </w:rPr>
+        <w:t xml:space="preserve"> </w:t>
+      </w:r>
+      <w:proofErr w:type="spellStart"/>
+      <w:r>
+        <w:rPr>
+          <w:rFonts w:ascii="Times New Roman" w:hAnsi="Times New Roman" w:cs="Times New Roman"/>
+          <w:sz w:val="24"/>
+          <w:szCs w:val="24"/>
+        </w:rPr>
+        <w:t>calon</w:t>
+      </w:r>
+      <w:proofErr w:type="spellEnd"/>
+      <w:r>
+        <w:rPr>
+          <w:rFonts w:ascii="Times New Roman" w:hAnsi="Times New Roman" w:cs="Times New Roman"/>
+          <w:sz w:val="24"/>
+          <w:szCs w:val="24"/>
+        </w:rPr>
+        <w:t xml:space="preserve"> </w:t>
+      </w:r>
+      <w:proofErr w:type="spellStart"/>
+      <w:r>
+        <w:rPr>
+          <w:rFonts w:ascii="Times New Roman" w:hAnsi="Times New Roman" w:cs="Times New Roman"/>
+          <w:sz w:val="24"/>
+          <w:szCs w:val="24"/>
+        </w:rPr>
+        <w:t>pemain</w:t>
+      </w:r>
+      <w:proofErr w:type="spellEnd"/>
+      <w:r>
+        <w:rPr>
+          <w:rFonts w:ascii="Times New Roman" w:hAnsi="Times New Roman" w:cs="Times New Roman"/>
+          <w:sz w:val="24"/>
+          <w:szCs w:val="24"/>
+        </w:rPr>
+        <w:t xml:space="preserve"> </w:t>
+      </w:r>
+      <w:proofErr w:type="spellStart"/>
+      <w:r>
+        <w:rPr>
+          <w:rFonts w:ascii="Times New Roman" w:hAnsi="Times New Roman" w:cs="Times New Roman"/>
+          <w:sz w:val="24"/>
+          <w:szCs w:val="24"/>
+        </w:rPr>
+        <w:t>serta</w:t>
+      </w:r>
+      <w:proofErr w:type="spellEnd"/>
+      <w:r>
+        <w:rPr>
+          <w:rFonts w:ascii="Times New Roman" w:hAnsi="Times New Roman" w:cs="Times New Roman"/>
+          <w:sz w:val="24"/>
+          <w:szCs w:val="24"/>
+        </w:rPr>
+        <w:t xml:space="preserve"> </w:t>
+      </w:r>
+      <w:proofErr w:type="spellStart"/>
+      <w:r>
+        <w:rPr>
+          <w:rFonts w:ascii="Times New Roman" w:hAnsi="Times New Roman" w:cs="Times New Roman"/>
+          <w:sz w:val="24"/>
+          <w:szCs w:val="24"/>
+        </w:rPr>
+        <w:t>mempermudah</w:t>
+      </w:r>
+      <w:proofErr w:type="spellEnd"/>
+      <w:r>
+        <w:rPr>
+          <w:rFonts w:ascii="Times New Roman" w:hAnsi="Times New Roman" w:cs="Times New Roman"/>
+          <w:sz w:val="24"/>
+          <w:szCs w:val="24"/>
+        </w:rPr>
+        <w:t xml:space="preserve"> </w:t>
+      </w:r>
+      <w:proofErr w:type="spellStart"/>
+      <w:r>
+        <w:rPr>
+          <w:rFonts w:ascii="Times New Roman" w:hAnsi="Times New Roman" w:cs="Times New Roman"/>
+          <w:sz w:val="24"/>
+          <w:szCs w:val="24"/>
+        </w:rPr>
+        <w:t>pemain</w:t>
+      </w:r>
+      <w:proofErr w:type="spellEnd"/>
+      <w:r>
+        <w:rPr>
+          <w:rFonts w:ascii="Times New Roman" w:hAnsi="Times New Roman" w:cs="Times New Roman"/>
+          <w:sz w:val="24"/>
+          <w:szCs w:val="24"/>
+        </w:rPr>
+        <w:t xml:space="preserve"> </w:t>
+      </w:r>
+      <w:proofErr w:type="spellStart"/>
+      <w:r>
+        <w:rPr>
+          <w:rFonts w:ascii="Times New Roman" w:hAnsi="Times New Roman" w:cs="Times New Roman"/>
+          <w:sz w:val="24"/>
+          <w:szCs w:val="24"/>
+        </w:rPr>
+        <w:t>dalam</w:t>
+      </w:r>
+      <w:proofErr w:type="spellEnd"/>
+      <w:r>
+        <w:rPr>
+          <w:rFonts w:ascii="Times New Roman" w:hAnsi="Times New Roman" w:cs="Times New Roman"/>
+          <w:sz w:val="24"/>
+          <w:szCs w:val="24"/>
+        </w:rPr>
+        <w:t xml:space="preserve"> </w:t>
+      </w:r>
+      <w:proofErr w:type="spellStart"/>
+      <w:r>
+        <w:rPr>
+          <w:rFonts w:ascii="Times New Roman" w:hAnsi="Times New Roman" w:cs="Times New Roman"/>
+          <w:sz w:val="24"/>
+          <w:szCs w:val="24"/>
+        </w:rPr>
+        <w:t>menavigasi</w:t>
+      </w:r>
+      <w:proofErr w:type="spellEnd"/>
+      <w:r>
+        <w:rPr>
+          <w:rFonts w:ascii="Times New Roman" w:hAnsi="Times New Roman" w:cs="Times New Roman"/>
+          <w:sz w:val="24"/>
+          <w:szCs w:val="24"/>
+        </w:rPr>
+        <w:t xml:space="preserve"> </w:t>
+      </w:r>
+      <w:proofErr w:type="spellStart"/>
+      <w:r>
+        <w:rPr>
+          <w:rFonts w:ascii="Times New Roman" w:hAnsi="Times New Roman" w:cs="Times New Roman"/>
+          <w:sz w:val="24"/>
+          <w:szCs w:val="24"/>
+        </w:rPr>
+        <w:t>gim</w:t>
+      </w:r>
+      <w:proofErr w:type="spellEnd"/>
+      <w:r>
+        <w:rPr>
+          <w:rFonts w:ascii="Times New Roman" w:hAnsi="Times New Roman" w:cs="Times New Roman"/>
+          <w:sz w:val="24"/>
+          <w:szCs w:val="24"/>
+        </w:rPr>
+        <w:t>.</w:t>
       </w:r>
     </w:p>
     <w:p>
@@ -766,13 +4388,203 @@
         </w:rPr>
         <w:tab/>
       </w:r>
-      <w:r>
-        <w:rPr>
-          <w:rFonts w:ascii="Times New Roman" w:hAnsi="Times New Roman" w:cs="Times New Roman"/>
-          <w:sz w:val="24"/>
-          <w:szCs w:val="24"/>
-        </w:rPr>
-        <w:t>Rintangan ditambah lagi modelnya dan intensitas yang muncul bagi pemain ‘Mahir’ diatur lebih intens.</w:t>
+      <w:proofErr w:type="spellStart"/>
+      <w:r>
+        <w:rPr>
+          <w:rFonts w:ascii="Times New Roman" w:hAnsi="Times New Roman" w:cs="Times New Roman"/>
+          <w:sz w:val="24"/>
+          <w:szCs w:val="24"/>
+        </w:rPr>
+        <w:t>Rintangan</w:t>
+      </w:r>
+      <w:proofErr w:type="spellEnd"/>
+      <w:r>
+        <w:rPr>
+          <w:rFonts w:ascii="Times New Roman" w:hAnsi="Times New Roman" w:cs="Times New Roman"/>
+          <w:sz w:val="24"/>
+          <w:szCs w:val="24"/>
+        </w:rPr>
+        <w:t xml:space="preserve"> </w:t>
+      </w:r>
+      <w:proofErr w:type="spellStart"/>
+      <w:r>
+        <w:rPr>
+          <w:rFonts w:ascii="Times New Roman" w:hAnsi="Times New Roman" w:cs="Times New Roman"/>
+          <w:sz w:val="24"/>
+          <w:szCs w:val="24"/>
+        </w:rPr>
+        <w:t>ditambah</w:t>
+      </w:r>
+      <w:proofErr w:type="spellEnd"/>
+      <w:r>
+        <w:rPr>
+          <w:rFonts w:ascii="Times New Roman" w:hAnsi="Times New Roman" w:cs="Times New Roman"/>
+          <w:sz w:val="24"/>
+          <w:szCs w:val="24"/>
+        </w:rPr>
+        <w:t xml:space="preserve"> </w:t>
+      </w:r>
+      <w:proofErr w:type="spellStart"/>
+      <w:r>
+        <w:rPr>
+          <w:rFonts w:ascii="Times New Roman" w:hAnsi="Times New Roman" w:cs="Times New Roman"/>
+          <w:sz w:val="24"/>
+          <w:szCs w:val="24"/>
+        </w:rPr>
+        <w:t>lagi</w:t>
+      </w:r>
+      <w:proofErr w:type="spellEnd"/>
+      <w:r>
+        <w:rPr>
+          <w:rFonts w:ascii="Times New Roman" w:hAnsi="Times New Roman" w:cs="Times New Roman"/>
+          <w:sz w:val="24"/>
+          <w:szCs w:val="24"/>
+        </w:rPr>
+        <w:t xml:space="preserve"> </w:t>
+      </w:r>
+      <w:proofErr w:type="spellStart"/>
+      <w:r>
+        <w:rPr>
+          <w:rFonts w:ascii="Times New Roman" w:hAnsi="Times New Roman" w:cs="Times New Roman"/>
+          <w:sz w:val="24"/>
+          <w:szCs w:val="24"/>
+        </w:rPr>
+        <w:t>modelnya</w:t>
+      </w:r>
+      <w:proofErr w:type="spellEnd"/>
+      <w:r>
+        <w:rPr>
+          <w:rFonts w:ascii="Times New Roman" w:hAnsi="Times New Roman" w:cs="Times New Roman"/>
+          <w:sz w:val="24"/>
+          <w:szCs w:val="24"/>
+        </w:rPr>
+        <w:t xml:space="preserve"> dan </w:t>
+      </w:r>
+      <w:proofErr w:type="spellStart"/>
+      <w:r>
+        <w:rPr>
+          <w:rFonts w:ascii="Times New Roman" w:hAnsi="Times New Roman" w:cs="Times New Roman"/>
+          <w:sz w:val="24"/>
+          <w:szCs w:val="24"/>
+        </w:rPr>
+        <w:t>intensitas</w:t>
+      </w:r>
+      <w:proofErr w:type="spellEnd"/>
+      <w:r>
+        <w:rPr>
+          <w:rFonts w:ascii="Times New Roman" w:hAnsi="Times New Roman" w:cs="Times New Roman"/>
+          <w:sz w:val="24"/>
+          <w:szCs w:val="24"/>
+        </w:rPr>
+        <w:t xml:space="preserve"> yang </w:t>
+      </w:r>
+      <w:proofErr w:type="spellStart"/>
+      <w:r>
+        <w:rPr>
+          <w:rFonts w:ascii="Times New Roman" w:hAnsi="Times New Roman" w:cs="Times New Roman"/>
+          <w:sz w:val="24"/>
+          <w:szCs w:val="24"/>
+        </w:rPr>
+        <w:t>muncul</w:t>
+      </w:r>
+      <w:proofErr w:type="spellEnd"/>
+      <w:r>
+        <w:rPr>
+          <w:rFonts w:ascii="Times New Roman" w:hAnsi="Times New Roman" w:cs="Times New Roman"/>
+          <w:sz w:val="24"/>
+          <w:szCs w:val="24"/>
+        </w:rPr>
+        <w:t xml:space="preserve"> </w:t>
+      </w:r>
+      <w:proofErr w:type="spellStart"/>
+      <w:r>
+        <w:rPr>
+          <w:rFonts w:ascii="Times New Roman" w:hAnsi="Times New Roman" w:cs="Times New Roman"/>
+          <w:sz w:val="24"/>
+          <w:szCs w:val="24"/>
+        </w:rPr>
+        <w:t>bagi</w:t>
+      </w:r>
+      <w:proofErr w:type="spellEnd"/>
+      <w:r>
+        <w:rPr>
+          <w:rFonts w:ascii="Times New Roman" w:hAnsi="Times New Roman" w:cs="Times New Roman"/>
+          <w:sz w:val="24"/>
+          <w:szCs w:val="24"/>
+        </w:rPr>
+        <w:t xml:space="preserve"> </w:t>
+      </w:r>
+      <w:proofErr w:type="spellStart"/>
+      <w:r>
+        <w:rPr>
+          <w:rFonts w:ascii="Times New Roman" w:hAnsi="Times New Roman" w:cs="Times New Roman"/>
+          <w:sz w:val="24"/>
+          <w:szCs w:val="24"/>
+        </w:rPr>
+        <w:t>pemain</w:t>
+      </w:r>
+      <w:proofErr w:type="spellEnd"/>
+      <w:r>
+        <w:rPr>
+          <w:rFonts w:ascii="Times New Roman" w:hAnsi="Times New Roman" w:cs="Times New Roman"/>
+          <w:sz w:val="24"/>
+          <w:szCs w:val="24"/>
+        </w:rPr>
+        <w:t xml:space="preserve"> ‘Mahir’ </w:t>
+      </w:r>
+      <w:proofErr w:type="spellStart"/>
+      <w:r>
+        <w:rPr>
+          <w:rFonts w:ascii="Times New Roman" w:hAnsi="Times New Roman" w:cs="Times New Roman"/>
+          <w:sz w:val="24"/>
+          <w:szCs w:val="24"/>
+        </w:rPr>
+        <w:t>diatur</w:t>
+      </w:r>
+      <w:proofErr w:type="spellEnd"/>
+      <w:r>
+        <w:rPr>
+          <w:rFonts w:ascii="Times New Roman" w:hAnsi="Times New Roman" w:cs="Times New Roman"/>
+          <w:sz w:val="24"/>
+          <w:szCs w:val="24"/>
+        </w:rPr>
+        <w:t xml:space="preserve"> </w:t>
+      </w:r>
+      <w:proofErr w:type="spellStart"/>
+      <w:r>
+        <w:rPr>
+          <w:rFonts w:ascii="Times New Roman" w:hAnsi="Times New Roman" w:cs="Times New Roman"/>
+          <w:sz w:val="24"/>
+          <w:szCs w:val="24"/>
+        </w:rPr>
+        <w:t>lebih</w:t>
+      </w:r>
+      <w:proofErr w:type="spellEnd"/>
+      <w:r>
+        <w:rPr>
+          <w:rFonts w:ascii="Times New Roman" w:hAnsi="Times New Roman" w:cs="Times New Roman"/>
+          <w:sz w:val="24"/>
+          <w:szCs w:val="24"/>
+        </w:rPr>
+        <w:t xml:space="preserve"> </w:t>
+      </w:r>
+      <w:proofErr w:type="spellStart"/>
+      <w:r>
+        <w:rPr>
+          <w:rFonts w:ascii="Times New Roman" w:hAnsi="Times New Roman" w:cs="Times New Roman"/>
+          <w:sz w:val="24"/>
+          <w:szCs w:val="24"/>
+        </w:rPr>
+        <w:t>intens</w:t>
+      </w:r>
+      <w:proofErr w:type="spellEnd"/>
+      <w:r>
+        <w:rPr>
+          <w:rFonts w:ascii="Times New Roman" w:hAnsi="Times New Roman" w:cs="Times New Roman"/>
+          <w:sz w:val="24"/>
+          <w:szCs w:val="24"/>
+        </w:rPr>
+        <w:t>.</w:t>
       </w:r>
     </w:p>
     <w:p>
@@ -801,7 +4613,186 @@
           <w:szCs w:val="24"/>
         </w:rPr>
         <w:tab/>
-        <w:t>Perbaikan kualitas grafik terutama pada bagian kabut yang kadang mengganggu visibilitas pemain.</w:t>
+      </w:r>
+      <w:proofErr w:type="spellStart"/>
+      <w:r>
+        <w:rPr>
+          <w:rFonts w:ascii="Times New Roman" w:hAnsi="Times New Roman" w:cs="Times New Roman"/>
+          <w:sz w:val="24"/>
+          <w:szCs w:val="24"/>
+        </w:rPr>
+        <w:t>Perbaikan</w:t>
+      </w:r>
+      <w:proofErr w:type="spellEnd"/>
+      <w:r>
+        <w:rPr>
+          <w:rFonts w:ascii="Times New Roman" w:hAnsi="Times New Roman" w:cs="Times New Roman"/>
+          <w:sz w:val="24"/>
+          <w:szCs w:val="24"/>
+        </w:rPr>
+        <w:t xml:space="preserve"> </w:t>
+      </w:r>
+      <w:proofErr w:type="spellStart"/>
+      <w:r>
+        <w:rPr>
+          <w:rFonts w:ascii="Times New Roman" w:hAnsi="Times New Roman" w:cs="Times New Roman"/>
+          <w:sz w:val="24"/>
+          <w:szCs w:val="24"/>
+        </w:rPr>
+        <w:t>kualitas</w:t>
+      </w:r>
+      <w:proofErr w:type="spellEnd"/>
+      <w:r>
+        <w:rPr>
+          <w:rFonts w:ascii="Times New Roman" w:hAnsi="Times New Roman" w:cs="Times New Roman"/>
+          <w:sz w:val="24"/>
+          <w:szCs w:val="24"/>
+        </w:rPr>
+        <w:t xml:space="preserve"> </w:t>
+      </w:r>
+      <w:proofErr w:type="spellStart"/>
+      <w:r>
+        <w:rPr>
+          <w:rFonts w:ascii="Times New Roman" w:hAnsi="Times New Roman" w:cs="Times New Roman"/>
+          <w:sz w:val="24"/>
+          <w:szCs w:val="24"/>
+        </w:rPr>
+        <w:t>grafik</w:t>
+      </w:r>
+      <w:proofErr w:type="spellEnd"/>
+      <w:r>
+        <w:rPr>
+          <w:rFonts w:ascii="Times New Roman" w:hAnsi="Times New Roman" w:cs="Times New Roman"/>
+          <w:sz w:val="24"/>
+          <w:szCs w:val="24"/>
+        </w:rPr>
+        <w:t xml:space="preserve"> </w:t>
+      </w:r>
+      <w:proofErr w:type="spellStart"/>
+      <w:r>
+        <w:rPr>
+          <w:rFonts w:ascii="Times New Roman" w:hAnsi="Times New Roman" w:cs="Times New Roman"/>
+          <w:sz w:val="24"/>
+          <w:szCs w:val="24"/>
+        </w:rPr>
+        <w:t>terutama</w:t>
+      </w:r>
+      <w:proofErr w:type="spellEnd"/>
+      <w:r>
+        <w:rPr>
+          <w:rFonts w:ascii="Times New Roman" w:hAnsi="Times New Roman" w:cs="Times New Roman"/>
+          <w:sz w:val="24"/>
+          <w:szCs w:val="24"/>
+        </w:rPr>
+        <w:t xml:space="preserve"> pada </w:t>
+      </w:r>
+      <w:proofErr w:type="spellStart"/>
+      <w:r>
+        <w:rPr>
+          <w:rFonts w:ascii="Times New Roman" w:hAnsi="Times New Roman" w:cs="Times New Roman"/>
+          <w:sz w:val="24"/>
+          <w:szCs w:val="24"/>
+        </w:rPr>
+        <w:t>bagian</w:t>
+      </w:r>
+      <w:proofErr w:type="spellEnd"/>
+      <w:r>
+        <w:rPr>
+          <w:rFonts w:ascii="Times New Roman" w:hAnsi="Times New Roman" w:cs="Times New Roman"/>
+          <w:sz w:val="24"/>
+          <w:szCs w:val="24"/>
+        </w:rPr>
+        <w:t xml:space="preserve"> </w:t>
+      </w:r>
+      <w:proofErr w:type="spellStart"/>
+      <w:r>
+        <w:rPr>
+          <w:rFonts w:ascii="Times New Roman" w:hAnsi="Times New Roman" w:cs="Times New Roman"/>
+          <w:sz w:val="24"/>
+          <w:szCs w:val="24"/>
+        </w:rPr>
+        <w:t>kabut</w:t>
+      </w:r>
+      <w:proofErr w:type="spellEnd"/>
+      <w:r>
+        <w:rPr>
+          <w:rFonts w:ascii="Times New Roman" w:hAnsi="Times New Roman" w:cs="Times New Roman"/>
+          <w:sz w:val="24"/>
+          <w:szCs w:val="24"/>
+        </w:rPr>
+        <w:t xml:space="preserve"> yang </w:t>
+      </w:r>
+      <w:proofErr w:type="spellStart"/>
+      <w:r>
+        <w:rPr>
+          <w:rFonts w:ascii="Times New Roman" w:hAnsi="Times New Roman" w:cs="Times New Roman"/>
+          <w:sz w:val="24"/>
+          <w:szCs w:val="24"/>
+        </w:rPr>
+        <w:t>kadang</w:t>
+      </w:r>
+      <w:proofErr w:type="spellEnd"/>
+      <w:r>
+        <w:rPr>
+          <w:rFonts w:ascii="Times New Roman" w:hAnsi="Times New Roman" w:cs="Times New Roman"/>
+          <w:sz w:val="24"/>
+          <w:szCs w:val="24"/>
+        </w:rPr>
+        <w:t xml:space="preserve"> </w:t>
+      </w:r>
+      <w:proofErr w:type="spellStart"/>
+      <w:r>
+        <w:rPr>
+          <w:rFonts w:ascii="Times New Roman" w:hAnsi="Times New Roman" w:cs="Times New Roman"/>
+          <w:sz w:val="24"/>
+          <w:szCs w:val="24"/>
+        </w:rPr>
+        <w:t>mengganggu</w:t>
+      </w:r>
+      <w:proofErr w:type="spellEnd"/>
+      <w:r>
+        <w:rPr>
+          <w:rFonts w:ascii="Times New Roman" w:hAnsi="Times New Roman" w:cs="Times New Roman"/>
+          <w:sz w:val="24"/>
+          <w:szCs w:val="24"/>
+        </w:rPr>
+        <w:t xml:space="preserve"> </w:t>
+      </w:r>
+      <w:proofErr w:type="spellStart"/>
+      <w:r>
+        <w:rPr>
+          <w:rFonts w:ascii="Times New Roman" w:hAnsi="Times New Roman" w:cs="Times New Roman"/>
+          <w:sz w:val="24"/>
+          <w:szCs w:val="24"/>
+        </w:rPr>
+        <w:t>visibilitas</w:t>
+      </w:r>
+      <w:proofErr w:type="spellEnd"/>
+      <w:r>
+        <w:rPr>
+          <w:rFonts w:ascii="Times New Roman" w:hAnsi="Times New Roman" w:cs="Times New Roman"/>
+          <w:sz w:val="24"/>
+          <w:szCs w:val="24"/>
+        </w:rPr>
+        <w:t xml:space="preserve"> </w:t>
+      </w:r>
+      <w:proofErr w:type="spellStart"/>
+      <w:r>
+        <w:rPr>
+          <w:rFonts w:ascii="Times New Roman" w:hAnsi="Times New Roman" w:cs="Times New Roman"/>
+          <w:sz w:val="24"/>
+          <w:szCs w:val="24"/>
+        </w:rPr>
+        <w:t>pemain</w:t>
+      </w:r>
+      <w:proofErr w:type="spellEnd"/>
+      <w:r>
+        <w:rPr>
+          <w:rFonts w:ascii="Times New Roman" w:hAnsi="Times New Roman" w:cs="Times New Roman"/>
+          <w:sz w:val="24"/>
+          <w:szCs w:val="24"/>
+        </w:rPr>
+        <w:t>.</w:t>
       </w:r>
     </w:p>
     <w:p>
@@ -830,15 +4821,104 @@
           <w:szCs w:val="24"/>
         </w:rPr>
         <w:tab/>
-        <w:t xml:space="preserve">Deteksi emosi tambahan seperti </w:t>
-      </w:r>
-      <w:r>
-        <w:rPr>
-          <w:rFonts w:ascii="Times New Roman" w:hAnsi="Times New Roman" w:cs="Times New Roman"/>
-          <w:sz w:val="24"/>
-          <w:szCs w:val="24"/>
-        </w:rPr>
-        <w:t>‘Senang’</w:t>
+      </w:r>
+      <w:proofErr w:type="spellStart"/>
+      <w:r>
+        <w:rPr>
+          <w:rFonts w:ascii="Times New Roman" w:hAnsi="Times New Roman" w:cs="Times New Roman"/>
+          <w:sz w:val="24"/>
+          <w:szCs w:val="24"/>
+        </w:rPr>
+        <w:t>Deteksi</w:t>
+      </w:r>
+      <w:proofErr w:type="spellEnd"/>
+      <w:r>
+        <w:rPr>
+          <w:rFonts w:ascii="Times New Roman" w:hAnsi="Times New Roman" w:cs="Times New Roman"/>
+          <w:sz w:val="24"/>
+          <w:szCs w:val="24"/>
+        </w:rPr>
+        <w:t xml:space="preserve"> </w:t>
+      </w:r>
+      <w:proofErr w:type="spellStart"/>
+      <w:r>
+        <w:rPr>
+          <w:rFonts w:ascii="Times New Roman" w:hAnsi="Times New Roman" w:cs="Times New Roman"/>
+          <w:sz w:val="24"/>
+          <w:szCs w:val="24"/>
+        </w:rPr>
+        <w:t>emosi</w:t>
+      </w:r>
+      <w:proofErr w:type="spellEnd"/>
+      <w:r>
+        <w:rPr>
+          <w:rFonts w:ascii="Times New Roman" w:hAnsi="Times New Roman" w:cs="Times New Roman"/>
+          <w:sz w:val="24"/>
+          <w:szCs w:val="24"/>
+        </w:rPr>
+        <w:t xml:space="preserve"> </w:t>
+      </w:r>
+      <w:proofErr w:type="spellStart"/>
+      <w:r>
+        <w:rPr>
+          <w:rFonts w:ascii="Times New Roman" w:hAnsi="Times New Roman" w:cs="Times New Roman"/>
+          <w:sz w:val="24"/>
+          <w:szCs w:val="24"/>
+        </w:rPr>
+        <w:t>tambahan</w:t>
+      </w:r>
+      <w:proofErr w:type="spellEnd"/>
+      <w:r>
+        <w:rPr>
+          <w:rFonts w:ascii="Times New Roman" w:hAnsi="Times New Roman" w:cs="Times New Roman"/>
+          <w:sz w:val="24"/>
+          <w:szCs w:val="24"/>
+        </w:rPr>
+        <w:t xml:space="preserve"> </w:t>
+      </w:r>
+      <w:proofErr w:type="spellStart"/>
+      <w:r>
+        <w:rPr>
+          <w:rFonts w:ascii="Times New Roman" w:hAnsi="Times New Roman" w:cs="Times New Roman"/>
+          <w:sz w:val="24"/>
+          <w:szCs w:val="24"/>
+        </w:rPr>
+        <w:t>seperti</w:t>
+      </w:r>
+      <w:proofErr w:type="spellEnd"/>
+      <w:r>
+        <w:rPr>
+          <w:rFonts w:ascii="Times New Roman" w:hAnsi="Times New Roman" w:cs="Times New Roman"/>
+          <w:sz w:val="24"/>
+          <w:szCs w:val="24"/>
+        </w:rPr>
+        <w:t xml:space="preserve"> </w:t>
+      </w:r>
+      <w:r>
+        <w:rPr>
+          <w:rFonts w:ascii="Times New Roman" w:hAnsi="Times New Roman" w:cs="Times New Roman"/>
+          <w:sz w:val="24"/>
+          <w:szCs w:val="24"/>
+        </w:rPr>
+        <w:t>‘</w:t>
+      </w:r>
+      <w:proofErr w:type="spellStart"/>
+      <w:r>
+        <w:rPr>
+          <w:rFonts w:ascii="Times New Roman" w:hAnsi="Times New Roman" w:cs="Times New Roman"/>
+          <w:sz w:val="24"/>
+          <w:szCs w:val="24"/>
+        </w:rPr>
+        <w:t>Senang</w:t>
+      </w:r>
+      <w:proofErr w:type="spellEnd"/>
+      <w:r>
+        <w:rPr>
+          <w:rFonts w:ascii="Times New Roman" w:hAnsi="Times New Roman" w:cs="Times New Roman"/>
+          <w:sz w:val="24"/>
+          <w:szCs w:val="24"/>
+        </w:rPr>
+        <w:t>’</w:t>
       </w:r>
       <w:r>
         <w:rPr>
@@ -862,7 +4942,61 @@
           <w:sz w:val="24"/>
           <w:szCs w:val="24"/>
         </w:rPr>
-        <w:t>, dan lainnya sesuai support library MoodMe.</w:t>
+        <w:t xml:space="preserve">, dan </w:t>
+      </w:r>
+      <w:proofErr w:type="spellStart"/>
+      <w:r>
+        <w:rPr>
+          <w:rFonts w:ascii="Times New Roman" w:hAnsi="Times New Roman" w:cs="Times New Roman"/>
+          <w:sz w:val="24"/>
+          <w:szCs w:val="24"/>
+        </w:rPr>
+        <w:t>lainnya</w:t>
+      </w:r>
+      <w:proofErr w:type="spellEnd"/>
+      <w:r>
+        <w:rPr>
+          <w:rFonts w:ascii="Times New Roman" w:hAnsi="Times New Roman" w:cs="Times New Roman"/>
+          <w:sz w:val="24"/>
+          <w:szCs w:val="24"/>
+        </w:rPr>
+        <w:t xml:space="preserve"> </w:t>
+      </w:r>
+      <w:proofErr w:type="spellStart"/>
+      <w:r>
+        <w:rPr>
+          <w:rFonts w:ascii="Times New Roman" w:hAnsi="Times New Roman" w:cs="Times New Roman"/>
+          <w:sz w:val="24"/>
+          <w:szCs w:val="24"/>
+        </w:rPr>
+        <w:t>sesuai</w:t>
+      </w:r>
+      <w:proofErr w:type="spellEnd"/>
+      <w:r>
+        <w:rPr>
+          <w:rFonts w:ascii="Times New Roman" w:hAnsi="Times New Roman" w:cs="Times New Roman"/>
+          <w:sz w:val="24"/>
+          <w:szCs w:val="24"/>
+        </w:rPr>
+        <w:t xml:space="preserve"> support library </w:t>
+      </w:r>
+      <w:proofErr w:type="spellStart"/>
+      <w:r>
+        <w:rPr>
+          <w:rFonts w:ascii="Times New Roman" w:hAnsi="Times New Roman" w:cs="Times New Roman"/>
+          <w:sz w:val="24"/>
+          <w:szCs w:val="24"/>
+        </w:rPr>
+        <w:t>MoodMe</w:t>
+      </w:r>
+      <w:proofErr w:type="spellEnd"/>
+      <w:r>
+        <w:rPr>
+          <w:rFonts w:ascii="Times New Roman" w:hAnsi="Times New Roman" w:cs="Times New Roman"/>
+          <w:sz w:val="24"/>
+          <w:szCs w:val="24"/>
+        </w:rPr>
+        <w:t>.</w:t>
       </w:r>
     </w:p>
     <w:p>
@@ -882,7 +5016,7 @@
       <w:footerReference w:type="first" r:id="rId9"/>
       <w:pgSz w:w="11906" w:h="16838"/>
       <w:pgMar w:top="2268" w:right="1701" w:bottom="1701" w:left="2268" w:header="1417" w:footer="850" w:gutter="0"/>
-      <w:pgNumType w:start="119"/>
+      <w:pgNumType w:start="120"/>
       <w:cols w:space="708"/>
       <w:titlePg/>
       <w:docGrid w:linePitch="360"/>
@@ -892,7 +5026,7 @@
 </file>
 
 <file path=word/endnotes.xml><?xml version="1.0" encoding="utf-8"?>
-<w:endnotes xmlns:wpc="http://schemas.microsoft.com/office/word/2010/wordprocessingCanvas" xmlns:cx="http://schemas.microsoft.com/office/drawing/2014/chartex" xmlns:cx1="http://schemas.microsoft.com/office/drawing/2015/9/8/chartex" xmlns:cx2="http://schemas.microsoft.com/office/drawing/2015/10/21/chartex" xmlns:cx3="http://schemas.microsoft.com/office/drawing/2016/5/9/chartex" xmlns:cx4="http://schemas.microsoft.com/office/drawing/2016/5/10/chartex" xmlns:cx5="http://schemas.microsoft.com/office/drawing/2016/5/11/chartex" xmlns:cx6="http://schemas.microsoft.com/office/drawing/2016/5/12/chartex" xmlns:cx7="http://schemas.microsoft.com/office/drawing/2016/5/13/chartex" xmlns:cx8="http://schemas.microsoft.com/office/drawing/2016/5/14/chartex" xmlns:mc="http://schemas.openxmlformats.org/markup-compatibility/2006" xmlns:aink="http://schemas.microsoft.com/office/drawing/2016/ink" xmlns:am3d="http://schemas.microsoft.com/office/drawing/2017/model3d" xmlns:o="urn:schemas-microsoft-com:office:office" xmlns:r="http://schemas.openxmlformats.org/officeDocument/2006/relationships" xmlns:m="http://schemas.openxmlformats.org/officeDocument/2006/math" xmlns:v="urn:schemas-microsoft-com:vml" xmlns:wp14="http://schemas.microsoft.com/office/word/2010/wordprocessingDrawing" xmlns:wp="http://schemas.openxmlformats.org/drawingml/2006/wordprocessingDrawing" xmlns:w10="urn:schemas-microsoft-com:office:word" xmlns:w="http://schemas.openxmlformats.org/wordprocessingml/2006/main" xmlns:w14="http://schemas.microsoft.com/office/word/2010/wordml" xmlns:w15="http://schemas.microsoft.com/office/word/2012/wordml" xmlns:w16cex="http://schemas.microsoft.com/office/word/2018/wordml/cex" xmlns:w16cid="http://schemas.microsoft.com/office/word/2016/wordml/cid" xmlns:w16="http://schemas.microsoft.com/office/word/2018/wordml" xmlns:w16sdtdh="http://schemas.microsoft.com/office/word/2020/wordml/sdtdatahash" xmlns:w16se="http://schemas.microsoft.com/office/word/2015/wordml/symex" xmlns:wpg="http://schemas.microsoft.com/office/word/2010/wordprocessingGroup" xmlns:wpi="http://schemas.microsoft.com/office/word/2010/wordprocessingInk" xmlns:wne="http://schemas.microsoft.com/office/word/2006/wordml" xmlns:wps="http://schemas.microsoft.com/office/word/2010/wordprocessingShape" mc:Ignorable="w14 w15 w16se w16cid w16 w16cex w16sdtdh wp14">
+<w:endnotes xmlns:wpc="http://schemas.microsoft.com/office/word/2010/wordprocessingCanvas" xmlns:cx="http://schemas.microsoft.com/office/drawing/2014/chartex" xmlns:cx1="http://schemas.microsoft.com/office/drawing/2015/9/8/chartex" xmlns:cx2="http://schemas.microsoft.com/office/drawing/2015/10/21/chartex" xmlns:cx3="http://schemas.microsoft.com/office/drawing/2016/5/9/chartex" xmlns:cx4="http://schemas.microsoft.com/office/drawing/2016/5/10/chartex" xmlns:cx5="http://schemas.microsoft.com/office/drawing/2016/5/11/chartex" xmlns:cx6="http://schemas.microsoft.com/office/drawing/2016/5/12/chartex" xmlns:cx7="http://schemas.microsoft.com/office/drawing/2016/5/13/chartex" xmlns:cx8="http://schemas.microsoft.com/office/drawing/2016/5/14/chartex" xmlns:mc="http://schemas.openxmlformats.org/markup-compatibility/2006" xmlns:aink="http://schemas.microsoft.com/office/drawing/2016/ink" xmlns:am3d="http://schemas.microsoft.com/office/drawing/2017/model3d" xmlns:o="urn:schemas-microsoft-com:office:office" xmlns:oel="http://schemas.microsoft.com/office/2019/extlst" xmlns:r="http://schemas.openxmlformats.org/officeDocument/2006/relationships" xmlns:m="http://schemas.openxmlformats.org/officeDocument/2006/math" xmlns:v="urn:schemas-microsoft-com:vml" xmlns:wp14="http://schemas.microsoft.com/office/word/2010/wordprocessingDrawing" xmlns:wp="http://schemas.openxmlformats.org/drawingml/2006/wordprocessingDrawing" xmlns:w10="urn:schemas-microsoft-com:office:word" xmlns:w="http://schemas.openxmlformats.org/wordprocessingml/2006/main" xmlns:w14="http://schemas.microsoft.com/office/word/2010/wordml" xmlns:w15="http://schemas.microsoft.com/office/word/2012/wordml" xmlns:w16cex="http://schemas.microsoft.com/office/word/2018/wordml/cex" xmlns:w16cid="http://schemas.microsoft.com/office/word/2016/wordml/cid" xmlns:w16="http://schemas.microsoft.com/office/word/2018/wordml" xmlns:w16sdtdh="http://schemas.microsoft.com/office/word/2020/wordml/sdtdatahash" xmlns:w16se="http://schemas.microsoft.com/office/word/2015/wordml/symex" xmlns:wpg="http://schemas.microsoft.com/office/word/2010/wordprocessingGroup" xmlns:wpi="http://schemas.microsoft.com/office/word/2010/wordprocessingInk" xmlns:wne="http://schemas.microsoft.com/office/word/2006/wordml" xmlns:wps="http://schemas.microsoft.com/office/word/2010/wordprocessingShape" mc:Ignorable="w14 w15 w16se w16cid w16 w16cex w16sdtdh wp14">
   <w:endnote w:type="separator" w:id="-1">
     <w:p>
       <w:pPr>
@@ -917,7 +5051,7 @@
 </file>
 
 <file path=word/footer1.xml><?xml version="1.0" encoding="utf-8"?>
-<w:ftr xmlns:wpc="http://schemas.microsoft.com/office/word/2010/wordprocessingCanvas" xmlns:cx="http://schemas.microsoft.com/office/drawing/2014/chartex" xmlns:cx1="http://schemas.microsoft.com/office/drawing/2015/9/8/chartex" xmlns:cx2="http://schemas.microsoft.com/office/drawing/2015/10/21/chartex" xmlns:cx3="http://schemas.microsoft.com/office/drawing/2016/5/9/chartex" xmlns:cx4="http://schemas.microsoft.com/office/drawing/2016/5/10/chartex" xmlns:cx5="http://schemas.microsoft.com/office/drawing/2016/5/11/chartex" xmlns:cx6="http://schemas.microsoft.com/office/drawing/2016/5/12/chartex" xmlns:cx7="http://schemas.microsoft.com/office/drawing/2016/5/13/chartex" xmlns:cx8="http://schemas.microsoft.com/office/drawing/2016/5/14/chartex" xmlns:mc="http://schemas.openxmlformats.org/markup-compatibility/2006" xmlns:aink="http://schemas.microsoft.com/office/drawing/2016/ink" xmlns:am3d="http://schemas.microsoft.com/office/drawing/2017/model3d" xmlns:o="urn:schemas-microsoft-com:office:office" xmlns:r="http://schemas.openxmlformats.org/officeDocument/2006/relationships" xmlns:m="http://schemas.openxmlformats.org/officeDocument/2006/math" xmlns:v="urn:schemas-microsoft-com:vml" xmlns:wp14="http://schemas.microsoft.com/office/word/2010/wordprocessingDrawing" xmlns:wp="http://schemas.openxmlformats.org/drawingml/2006/wordprocessingDrawing" xmlns:w10="urn:schemas-microsoft-com:office:word" xmlns:w="http://schemas.openxmlformats.org/wordprocessingml/2006/main" xmlns:w14="http://schemas.microsoft.com/office/word/2010/wordml" xmlns:w15="http://schemas.microsoft.com/office/word/2012/wordml" xmlns:w16cex="http://schemas.microsoft.com/office/word/2018/wordml/cex" xmlns:w16cid="http://schemas.microsoft.com/office/word/2016/wordml/cid" xmlns:w16="http://schemas.microsoft.com/office/word/2018/wordml" xmlns:w16sdtdh="http://schemas.microsoft.com/office/word/2020/wordml/sdtdatahash" xmlns:w16se="http://schemas.microsoft.com/office/word/2015/wordml/symex" xmlns:wpg="http://schemas.microsoft.com/office/word/2010/wordprocessingGroup" xmlns:wpi="http://schemas.microsoft.com/office/word/2010/wordprocessingInk" xmlns:wne="http://schemas.microsoft.com/office/word/2006/wordml" xmlns:wps="http://schemas.microsoft.com/office/word/2010/wordprocessingShape" mc:Ignorable="w14 w15 w16se w16cid w16 w16cex w16sdtdh wp14">
+<w:ftr xmlns:wpc="http://schemas.microsoft.com/office/word/2010/wordprocessingCanvas" xmlns:cx="http://schemas.microsoft.com/office/drawing/2014/chartex" xmlns:cx1="http://schemas.microsoft.com/office/drawing/2015/9/8/chartex" xmlns:cx2="http://schemas.microsoft.com/office/drawing/2015/10/21/chartex" xmlns:cx3="http://schemas.microsoft.com/office/drawing/2016/5/9/chartex" xmlns:cx4="http://schemas.microsoft.com/office/drawing/2016/5/10/chartex" xmlns:cx5="http://schemas.microsoft.com/office/drawing/2016/5/11/chartex" xmlns:cx6="http://schemas.microsoft.com/office/drawing/2016/5/12/chartex" xmlns:cx7="http://schemas.microsoft.com/office/drawing/2016/5/13/chartex" xmlns:cx8="http://schemas.microsoft.com/office/drawing/2016/5/14/chartex" xmlns:mc="http://schemas.openxmlformats.org/markup-compatibility/2006" xmlns:aink="http://schemas.microsoft.com/office/drawing/2016/ink" xmlns:am3d="http://schemas.microsoft.com/office/drawing/2017/model3d" xmlns:o="urn:schemas-microsoft-com:office:office" xmlns:oel="http://schemas.microsoft.com/office/2019/extlst" xmlns:r="http://schemas.openxmlformats.org/officeDocument/2006/relationships" xmlns:m="http://schemas.openxmlformats.org/officeDocument/2006/math" xmlns:v="urn:schemas-microsoft-com:vml" xmlns:wp14="http://schemas.microsoft.com/office/word/2010/wordprocessingDrawing" xmlns:wp="http://schemas.openxmlformats.org/drawingml/2006/wordprocessingDrawing" xmlns:w10="urn:schemas-microsoft-com:office:word" xmlns:w="http://schemas.openxmlformats.org/wordprocessingml/2006/main" xmlns:w14="http://schemas.microsoft.com/office/word/2010/wordml" xmlns:w15="http://schemas.microsoft.com/office/word/2012/wordml" xmlns:w16cex="http://schemas.microsoft.com/office/word/2018/wordml/cex" xmlns:w16cid="http://schemas.microsoft.com/office/word/2016/wordml/cid" xmlns:w16="http://schemas.microsoft.com/office/word/2018/wordml" xmlns:w16sdtdh="http://schemas.microsoft.com/office/word/2020/wordml/sdtdatahash" xmlns:w16se="http://schemas.microsoft.com/office/word/2015/wordml/symex" xmlns:wpg="http://schemas.microsoft.com/office/word/2010/wordprocessingGroup" xmlns:wpi="http://schemas.microsoft.com/office/word/2010/wordprocessingInk" xmlns:wne="http://schemas.microsoft.com/office/word/2006/wordml" xmlns:wps="http://schemas.microsoft.com/office/word/2010/wordprocessingShape" mc:Ignorable="w14 w15 w16se w16cid w16 w16cex w16sdtdh wp14">
   <w:sdt>
     <w:sdtPr>
       <w:id w:val="1593586172"/>
@@ -989,7 +5123,7 @@
 </file>
 
 <file path=word/footnotes.xml><?xml version="1.0" encoding="utf-8"?>
-<w:footnotes xmlns:wpc="http://schemas.microsoft.com/office/word/2010/wordprocessingCanvas" xmlns:cx="http://schemas.microsoft.com/office/drawing/2014/chartex" xmlns:cx1="http://schemas.microsoft.com/office/drawing/2015/9/8/chartex" xmlns:cx2="http://schemas.microsoft.com/office/drawing/2015/10/21/chartex" xmlns:cx3="http://schemas.microsoft.com/office/drawing/2016/5/9/chartex" xmlns:cx4="http://schemas.microsoft.com/office/drawing/2016/5/10/chartex" xmlns:cx5="http://schemas.microsoft.com/office/drawing/2016/5/11/chartex" xmlns:cx6="http://schemas.microsoft.com/office/drawing/2016/5/12/chartex" xmlns:cx7="http://schemas.microsoft.com/office/drawing/2016/5/13/chartex" xmlns:cx8="http://schemas.microsoft.com/office/drawing/2016/5/14/chartex" xmlns:mc="http://schemas.openxmlformats.org/markup-compatibility/2006" xmlns:aink="http://schemas.microsoft.com/office/drawing/2016/ink" xmlns:am3d="http://schemas.microsoft.com/office/drawing/2017/model3d" xmlns:o="urn:schemas-microsoft-com:office:office" xmlns:r="http://schemas.openxmlformats.org/officeDocument/2006/relationships" xmlns:m="http://schemas.openxmlformats.org/officeDocument/2006/math" xmlns:v="urn:schemas-microsoft-com:vml" xmlns:wp14="http://schemas.microsoft.com/office/word/2010/wordprocessingDrawing" xmlns:wp="http://schemas.openxmlformats.org/drawingml/2006/wordprocessingDrawing" xmlns:w10="urn:schemas-microsoft-com:office:word" xmlns:w="http://schemas.openxmlformats.org/wordprocessingml/2006/main" xmlns:w14="http://schemas.microsoft.com/office/word/2010/wordml" xmlns:w15="http://schemas.microsoft.com/office/word/2012/wordml" xmlns:w16cex="http://schemas.microsoft.com/office/word/2018/wordml/cex" xmlns:w16cid="http://schemas.microsoft.com/office/word/2016/wordml/cid" xmlns:w16="http://schemas.microsoft.com/office/word/2018/wordml" xmlns:w16sdtdh="http://schemas.microsoft.com/office/word/2020/wordml/sdtdatahash" xmlns:w16se="http://schemas.microsoft.com/office/word/2015/wordml/symex" xmlns:wpg="http://schemas.microsoft.com/office/word/2010/wordprocessingGroup" xmlns:wpi="http://schemas.microsoft.com/office/word/2010/wordprocessingInk" xmlns:wne="http://schemas.microsoft.com/office/word/2006/wordml" xmlns:wps="http://schemas.microsoft.com/office/word/2010/wordprocessingShape" mc:Ignorable="w14 w15 w16se w16cid w16 w16cex w16sdtdh wp14">
+<w:footnotes xmlns:wpc="http://schemas.microsoft.com/office/word/2010/wordprocessingCanvas" xmlns:cx="http://schemas.microsoft.com/office/drawing/2014/chartex" xmlns:cx1="http://schemas.microsoft.com/office/drawing/2015/9/8/chartex" xmlns:cx2="http://schemas.microsoft.com/office/drawing/2015/10/21/chartex" xmlns:cx3="http://schemas.microsoft.com/office/drawing/2016/5/9/chartex" xmlns:cx4="http://schemas.microsoft.com/office/drawing/2016/5/10/chartex" xmlns:cx5="http://schemas.microsoft.com/office/drawing/2016/5/11/chartex" xmlns:cx6="http://schemas.microsoft.com/office/drawing/2016/5/12/chartex" xmlns:cx7="http://schemas.microsoft.com/office/drawing/2016/5/13/chartex" xmlns:cx8="http://schemas.microsoft.com/office/drawing/2016/5/14/chartex" xmlns:mc="http://schemas.openxmlformats.org/markup-compatibility/2006" xmlns:aink="http://schemas.microsoft.com/office/drawing/2016/ink" xmlns:am3d="http://schemas.microsoft.com/office/drawing/2017/model3d" xmlns:o="urn:schemas-microsoft-com:office:office" xmlns:oel="http://schemas.microsoft.com/office/2019/extlst" xmlns:r="http://schemas.openxmlformats.org/officeDocument/2006/relationships" xmlns:m="http://schemas.openxmlformats.org/officeDocument/2006/math" xmlns:v="urn:schemas-microsoft-com:vml" xmlns:wp14="http://schemas.microsoft.com/office/word/2010/wordprocessingDrawing" xmlns:wp="http://schemas.openxmlformats.org/drawingml/2006/wordprocessingDrawing" xmlns:w10="urn:schemas-microsoft-com:office:word" xmlns:w="http://schemas.openxmlformats.org/wordprocessingml/2006/main" xmlns:w14="http://schemas.microsoft.com/office/word/2010/wordml" xmlns:w15="http://schemas.microsoft.com/office/word/2012/wordml" xmlns:w16cex="http://schemas.microsoft.com/office/word/2018/wordml/cex" xmlns:w16cid="http://schemas.microsoft.com/office/word/2016/wordml/cid" xmlns:w16="http://schemas.microsoft.com/office/word/2018/wordml" xmlns:w16sdtdh="http://schemas.microsoft.com/office/word/2020/wordml/sdtdatahash" xmlns:w16se="http://schemas.microsoft.com/office/word/2015/wordml/symex" xmlns:wpg="http://schemas.microsoft.com/office/word/2010/wordprocessingGroup" xmlns:wpi="http://schemas.microsoft.com/office/word/2010/wordprocessingInk" xmlns:wne="http://schemas.microsoft.com/office/word/2006/wordml" xmlns:wps="http://schemas.microsoft.com/office/word/2010/wordprocessingShape" mc:Ignorable="w14 w15 w16se w16cid w16 w16cex w16sdtdh wp14">
   <w:footnote w:type="separator" w:id="-1">
     <w:p>
       <w:pPr>
@@ -1014,7 +5148,7 @@
 </file>
 
 <file path=word/header1.xml><?xml version="1.0" encoding="utf-8"?>
-<w:hdr xmlns:wpc="http://schemas.microsoft.com/office/word/2010/wordprocessingCanvas" xmlns:cx="http://schemas.microsoft.com/office/drawing/2014/chartex" xmlns:cx1="http://schemas.microsoft.com/office/drawing/2015/9/8/chartex" xmlns:cx2="http://schemas.microsoft.com/office/drawing/2015/10/21/chartex" xmlns:cx3="http://schemas.microsoft.com/office/drawing/2016/5/9/chartex" xmlns:cx4="http://schemas.microsoft.com/office/drawing/2016/5/10/chartex" xmlns:cx5="http://schemas.microsoft.com/office/drawing/2016/5/11/chartex" xmlns:cx6="http://schemas.microsoft.com/office/drawing/2016/5/12/chartex" xmlns:cx7="http://schemas.microsoft.com/office/drawing/2016/5/13/chartex" xmlns:cx8="http://schemas.microsoft.com/office/drawing/2016/5/14/chartex" xmlns:mc="http://schemas.openxmlformats.org/markup-compatibility/2006" xmlns:aink="http://schemas.microsoft.com/office/drawing/2016/ink" xmlns:am3d="http://schemas.microsoft.com/office/drawing/2017/model3d" xmlns:o="urn:schemas-microsoft-com:office:office" xmlns:r="http://schemas.openxmlformats.org/officeDocument/2006/relationships" xmlns:m="http://schemas.openxmlformats.org/officeDocument/2006/math" xmlns:v="urn:schemas-microsoft-com:vml" xmlns:wp14="http://schemas.microsoft.com/office/word/2010/wordprocessingDrawing" xmlns:wp="http://schemas.openxmlformats.org/drawingml/2006/wordprocessingDrawing" xmlns:w10="urn:schemas-microsoft-com:office:word" xmlns:w="http://schemas.openxmlformats.org/wordprocessingml/2006/main" xmlns:w14="http://schemas.microsoft.com/office/word/2010/wordml" xmlns:w15="http://schemas.microsoft.com/office/word/2012/wordml" xmlns:w16cex="http://schemas.microsoft.com/office/word/2018/wordml/cex" xmlns:w16cid="http://schemas.microsoft.com/office/word/2016/wordml/cid" xmlns:w16="http://schemas.microsoft.com/office/word/2018/wordml" xmlns:w16sdtdh="http://schemas.microsoft.com/office/word/2020/wordml/sdtdatahash" xmlns:w16se="http://schemas.microsoft.com/office/word/2015/wordml/symex" xmlns:wpg="http://schemas.microsoft.com/office/word/2010/wordprocessingGroup" xmlns:wpi="http://schemas.microsoft.com/office/word/2010/wordprocessingInk" xmlns:wne="http://schemas.microsoft.com/office/word/2006/wordml" xmlns:wps="http://schemas.microsoft.com/office/word/2010/wordprocessingShape" mc:Ignorable="w14 w15 w16se w16cid w16 w16cex w16sdtdh wp14">
+<w:hdr xmlns:wpc="http://schemas.microsoft.com/office/word/2010/wordprocessingCanvas" xmlns:cx="http://schemas.microsoft.com/office/drawing/2014/chartex" xmlns:cx1="http://schemas.microsoft.com/office/drawing/2015/9/8/chartex" xmlns:cx2="http://schemas.microsoft.com/office/drawing/2015/10/21/chartex" xmlns:cx3="http://schemas.microsoft.com/office/drawing/2016/5/9/chartex" xmlns:cx4="http://schemas.microsoft.com/office/drawing/2016/5/10/chartex" xmlns:cx5="http://schemas.microsoft.com/office/drawing/2016/5/11/chartex" xmlns:cx6="http://schemas.microsoft.com/office/drawing/2016/5/12/chartex" xmlns:cx7="http://schemas.microsoft.com/office/drawing/2016/5/13/chartex" xmlns:cx8="http://schemas.microsoft.com/office/drawing/2016/5/14/chartex" xmlns:mc="http://schemas.openxmlformats.org/markup-compatibility/2006" xmlns:aink="http://schemas.microsoft.com/office/drawing/2016/ink" xmlns:am3d="http://schemas.microsoft.com/office/drawing/2017/model3d" xmlns:o="urn:schemas-microsoft-com:office:office" xmlns:oel="http://schemas.microsoft.com/office/2019/extlst" xmlns:r="http://schemas.openxmlformats.org/officeDocument/2006/relationships" xmlns:m="http://schemas.openxmlformats.org/officeDocument/2006/math" xmlns:v="urn:schemas-microsoft-com:vml" xmlns:wp14="http://schemas.microsoft.com/office/word/2010/wordprocessingDrawing" xmlns:wp="http://schemas.openxmlformats.org/drawingml/2006/wordprocessingDrawing" xmlns:w10="urn:schemas-microsoft-com:office:word" xmlns:w="http://schemas.openxmlformats.org/wordprocessingml/2006/main" xmlns:w14="http://schemas.microsoft.com/office/word/2010/wordml" xmlns:w15="http://schemas.microsoft.com/office/word/2012/wordml" xmlns:w16cex="http://schemas.microsoft.com/office/word/2018/wordml/cex" xmlns:w16cid="http://schemas.microsoft.com/office/word/2016/wordml/cid" xmlns:w16="http://schemas.microsoft.com/office/word/2018/wordml" xmlns:w16sdtdh="http://schemas.microsoft.com/office/word/2020/wordml/sdtdatahash" xmlns:w16se="http://schemas.microsoft.com/office/word/2015/wordml/symex" xmlns:wpg="http://schemas.microsoft.com/office/word/2010/wordprocessingGroup" xmlns:wpi="http://schemas.microsoft.com/office/word/2010/wordprocessingInk" xmlns:wne="http://schemas.microsoft.com/office/word/2006/wordml" xmlns:wps="http://schemas.microsoft.com/office/word/2010/wordprocessingShape" mc:Ignorable="w14 w15 w16se w16cid w16 w16cex w16sdtdh wp14">
   <w:sdt>
     <w:sdtPr>
       <w:id w:val="-1985074244"/>
@@ -1091,7 +5225,7 @@
 </file>
 
 <file path=word/numbering.xml><?xml version="1.0" encoding="utf-8"?>
-<w:numbering xmlns:wpc="http://schemas.microsoft.com/office/word/2010/wordprocessingCanvas" xmlns:cx="http://schemas.microsoft.com/office/drawing/2014/chartex" xmlns:cx1="http://schemas.microsoft.com/office/drawing/2015/9/8/chartex" xmlns:cx2="http://schemas.microsoft.com/office/drawing/2015/10/21/chartex" xmlns:cx3="http://schemas.microsoft.com/office/drawing/2016/5/9/chartex" xmlns:cx4="http://schemas.microsoft.com/office/drawing/2016/5/10/chartex" xmlns:cx5="http://schemas.microsoft.com/office/drawing/2016/5/11/chartex" xmlns:cx6="http://schemas.microsoft.com/office/drawing/2016/5/12/chartex" xmlns:cx7="http://schemas.microsoft.com/office/drawing/2016/5/13/chartex" xmlns:cx8="http://schemas.microsoft.com/office/drawing/2016/5/14/chartex" xmlns:mc="http://schemas.openxmlformats.org/markup-compatibility/2006" xmlns:aink="http://schemas.microsoft.com/office/drawing/2016/ink" xmlns:am3d="http://schemas.microsoft.com/office/drawing/2017/model3d" xmlns:o="urn:schemas-microsoft-com:office:office" xmlns:r="http://schemas.openxmlformats.org/officeDocument/2006/relationships" xmlns:m="http://schemas.openxmlformats.org/officeDocument/2006/math" xmlns:v="urn:schemas-microsoft-com:vml" xmlns:wp14="http://schemas.microsoft.com/office/word/2010/wordprocessingDrawing" xmlns:wp="http://schemas.openxmlformats.org/drawingml/2006/wordprocessingDrawing" xmlns:w10="urn:schemas-microsoft-com:office:word" xmlns:w="http://schemas.openxmlformats.org/wordprocessingml/2006/main" xmlns:w14="http://schemas.microsoft.com/office/word/2010/wordml" xmlns:w15="http://schemas.microsoft.com/office/word/2012/wordml" xmlns:w16cex="http://schemas.microsoft.com/office/word/2018/wordml/cex" xmlns:w16cid="http://schemas.microsoft.com/office/word/2016/wordml/cid" xmlns:w16="http://schemas.microsoft.com/office/word/2018/wordml" xmlns:w16sdtdh="http://schemas.microsoft.com/office/word/2020/wordml/sdtdatahash" xmlns:w16se="http://schemas.microsoft.com/office/word/2015/wordml/symex" xmlns:wpg="http://schemas.microsoft.com/office/word/2010/wordprocessingGroup" xmlns:wpi="http://schemas.microsoft.com/office/word/2010/wordprocessingInk" xmlns:wne="http://schemas.microsoft.com/office/word/2006/wordml" xmlns:wps="http://schemas.microsoft.com/office/word/2010/wordprocessingShape" mc:Ignorable="w14 w15 w16se w16cid w16 w16cex w16sdtdh wp14">
+<w:numbering xmlns:wpc="http://schemas.microsoft.com/office/word/2010/wordprocessingCanvas" xmlns:cx="http://schemas.microsoft.com/office/drawing/2014/chartex" xmlns:cx1="http://schemas.microsoft.com/office/drawing/2015/9/8/chartex" xmlns:cx2="http://schemas.microsoft.com/office/drawing/2015/10/21/chartex" xmlns:cx3="http://schemas.microsoft.com/office/drawing/2016/5/9/chartex" xmlns:cx4="http://schemas.microsoft.com/office/drawing/2016/5/10/chartex" xmlns:cx5="http://schemas.microsoft.com/office/drawing/2016/5/11/chartex" xmlns:cx6="http://schemas.microsoft.com/office/drawing/2016/5/12/chartex" xmlns:cx7="http://schemas.microsoft.com/office/drawing/2016/5/13/chartex" xmlns:cx8="http://schemas.microsoft.com/office/drawing/2016/5/14/chartex" xmlns:mc="http://schemas.openxmlformats.org/markup-compatibility/2006" xmlns:aink="http://schemas.microsoft.com/office/drawing/2016/ink" xmlns:am3d="http://schemas.microsoft.com/office/drawing/2017/model3d" xmlns:o="urn:schemas-microsoft-com:office:office" xmlns:oel="http://schemas.microsoft.com/office/2019/extlst" xmlns:r="http://schemas.openxmlformats.org/officeDocument/2006/relationships" xmlns:m="http://schemas.openxmlformats.org/officeDocument/2006/math" xmlns:v="urn:schemas-microsoft-com:vml" xmlns:wp14="http://schemas.microsoft.com/office/word/2010/wordprocessingDrawing" xmlns:wp="http://schemas.openxmlformats.org/drawingml/2006/wordprocessingDrawing" xmlns:w10="urn:schemas-microsoft-com:office:word" xmlns:w="http://schemas.openxmlformats.org/wordprocessingml/2006/main" xmlns:w14="http://schemas.microsoft.com/office/word/2010/wordml" xmlns:w15="http://schemas.microsoft.com/office/word/2012/wordml" xmlns:w16cex="http://schemas.microsoft.com/office/word/2018/wordml/cex" xmlns:w16cid="http://schemas.microsoft.com/office/word/2016/wordml/cid" xmlns:w16="http://schemas.microsoft.com/office/word/2018/wordml" xmlns:w16sdtdh="http://schemas.microsoft.com/office/word/2020/wordml/sdtdatahash" xmlns:w16se="http://schemas.microsoft.com/office/word/2015/wordml/symex" xmlns:wpg="http://schemas.microsoft.com/office/word/2010/wordprocessingGroup" xmlns:wpi="http://schemas.microsoft.com/office/word/2010/wordprocessingInk" xmlns:wne="http://schemas.microsoft.com/office/word/2006/wordml" xmlns:wps="http://schemas.microsoft.com/office/word/2010/wordprocessingShape" mc:Ignorable="w14 w15 w16se w16cid w16 w16cex w16sdtdh wp14">
   <w:abstractNum w:abstractNumId="0" w15:restartNumberingAfterBreak="0">
     <w:nsid w:val="31F66B71"/>
     <w:multiLevelType w:val="hybridMultilevel"/>
@@ -1674,22 +5808,22 @@
       </w:rPr>
     </w:lvl>
   </w:abstractNum>
-  <w:num w:numId="1">
+  <w:num w:numId="1" w16cid:durableId="1136263605">
     <w:abstractNumId w:val="5"/>
   </w:num>
-  <w:num w:numId="2">
+  <w:num w:numId="2" w16cid:durableId="1769811530">
     <w:abstractNumId w:val="0"/>
   </w:num>
-  <w:num w:numId="3">
+  <w:num w:numId="3" w16cid:durableId="1516770617">
     <w:abstractNumId w:val="2"/>
   </w:num>
-  <w:num w:numId="4">
+  <w:num w:numId="4" w16cid:durableId="2086291860">
     <w:abstractNumId w:val="4"/>
   </w:num>
-  <w:num w:numId="5">
+  <w:num w:numId="5" w16cid:durableId="136462642">
     <w:abstractNumId w:val="3"/>
   </w:num>
-  <w:num w:numId="6">
+  <w:num w:numId="6" w16cid:durableId="2144619420">
     <w:abstractNumId w:val="1"/>
   </w:num>
   <w:numIdMacAtCleanup w:val="3"/>

</xml_diff>

<commit_message>
Update 12 Maret 2024
Cicil daftar isi, kurang bagian gambar dsb. Halaman bab sudah ok
</commit_message>
<xml_diff>
--- a/13. BAB VII - KESIMPULAN.docx
+++ b/13. BAB VII - KESIMPULAN.docx
@@ -3743,6 +3743,1542 @@
           <w:sz w:val="24"/>
           <w:szCs w:val="24"/>
         </w:rPr>
+        <w:t>Selama</w:t>
+      </w:r>
+      <w:proofErr w:type="spellEnd"/>
+      <w:r>
+        <w:rPr>
+          <w:rFonts w:ascii="Times New Roman" w:hAnsi="Times New Roman" w:cs="Times New Roman"/>
+          <w:sz w:val="24"/>
+          <w:szCs w:val="24"/>
+        </w:rPr>
+        <w:t xml:space="preserve"> </w:t>
+      </w:r>
+      <w:proofErr w:type="spellStart"/>
+      <w:r>
+        <w:rPr>
+          <w:rFonts w:ascii="Times New Roman" w:hAnsi="Times New Roman" w:cs="Times New Roman"/>
+          <w:sz w:val="24"/>
+          <w:szCs w:val="24"/>
+        </w:rPr>
+        <w:t>pengerjaan</w:t>
+      </w:r>
+      <w:proofErr w:type="spellEnd"/>
+      <w:r>
+        <w:rPr>
+          <w:rFonts w:ascii="Times New Roman" w:hAnsi="Times New Roman" w:cs="Times New Roman"/>
+          <w:sz w:val="24"/>
+          <w:szCs w:val="24"/>
+        </w:rPr>
+        <w:t xml:space="preserve"> </w:t>
+      </w:r>
+      <w:proofErr w:type="spellStart"/>
+      <w:r>
+        <w:rPr>
+          <w:rFonts w:ascii="Times New Roman" w:hAnsi="Times New Roman" w:cs="Times New Roman"/>
+          <w:sz w:val="24"/>
+          <w:szCs w:val="24"/>
+        </w:rPr>
+        <w:t>Tugas</w:t>
+      </w:r>
+      <w:proofErr w:type="spellEnd"/>
+      <w:r>
+        <w:rPr>
+          <w:rFonts w:ascii="Times New Roman" w:hAnsi="Times New Roman" w:cs="Times New Roman"/>
+          <w:sz w:val="24"/>
+          <w:szCs w:val="24"/>
+        </w:rPr>
+        <w:t xml:space="preserve"> Akhir </w:t>
+      </w:r>
+      <w:proofErr w:type="spellStart"/>
+      <w:r>
+        <w:rPr>
+          <w:rFonts w:ascii="Times New Roman" w:hAnsi="Times New Roman" w:cs="Times New Roman"/>
+          <w:sz w:val="24"/>
+          <w:szCs w:val="24"/>
+        </w:rPr>
+        <w:t>ini</w:t>
+      </w:r>
+      <w:proofErr w:type="spellEnd"/>
+      <w:r>
+        <w:rPr>
+          <w:rFonts w:ascii="Times New Roman" w:hAnsi="Times New Roman" w:cs="Times New Roman"/>
+          <w:sz w:val="24"/>
+          <w:szCs w:val="24"/>
+        </w:rPr>
+        <w:t xml:space="preserve"> </w:t>
+      </w:r>
+      <w:proofErr w:type="spellStart"/>
+      <w:r>
+        <w:rPr>
+          <w:rFonts w:ascii="Times New Roman" w:hAnsi="Times New Roman" w:cs="Times New Roman"/>
+          <w:sz w:val="24"/>
+          <w:szCs w:val="24"/>
+        </w:rPr>
+        <w:t>terdapat</w:t>
+      </w:r>
+      <w:proofErr w:type="spellEnd"/>
+      <w:r>
+        <w:rPr>
+          <w:rFonts w:ascii="Times New Roman" w:hAnsi="Times New Roman" w:cs="Times New Roman"/>
+          <w:sz w:val="24"/>
+          <w:szCs w:val="24"/>
+        </w:rPr>
+        <w:t xml:space="preserve"> </w:t>
+      </w:r>
+      <w:proofErr w:type="spellStart"/>
+      <w:r>
+        <w:rPr>
+          <w:rFonts w:ascii="Times New Roman" w:hAnsi="Times New Roman" w:cs="Times New Roman"/>
+          <w:sz w:val="24"/>
+          <w:szCs w:val="24"/>
+        </w:rPr>
+        <w:t>beberapa</w:t>
+      </w:r>
+      <w:proofErr w:type="spellEnd"/>
+      <w:r>
+        <w:rPr>
+          <w:rFonts w:ascii="Times New Roman" w:hAnsi="Times New Roman" w:cs="Times New Roman"/>
+          <w:sz w:val="24"/>
+          <w:szCs w:val="24"/>
+        </w:rPr>
+        <w:t xml:space="preserve"> </w:t>
+      </w:r>
+      <w:proofErr w:type="spellStart"/>
+      <w:r>
+        <w:rPr>
+          <w:rFonts w:ascii="Times New Roman" w:hAnsi="Times New Roman" w:cs="Times New Roman"/>
+          <w:sz w:val="24"/>
+          <w:szCs w:val="24"/>
+        </w:rPr>
+        <w:t>kekurangan</w:t>
+      </w:r>
+      <w:proofErr w:type="spellEnd"/>
+      <w:r>
+        <w:rPr>
+          <w:rFonts w:ascii="Times New Roman" w:hAnsi="Times New Roman" w:cs="Times New Roman"/>
+          <w:sz w:val="24"/>
+          <w:szCs w:val="24"/>
+        </w:rPr>
+        <w:t xml:space="preserve"> dan </w:t>
+      </w:r>
+      <w:proofErr w:type="spellStart"/>
+      <w:r>
+        <w:rPr>
+          <w:rFonts w:ascii="Times New Roman" w:hAnsi="Times New Roman" w:cs="Times New Roman"/>
+          <w:sz w:val="24"/>
+          <w:szCs w:val="24"/>
+        </w:rPr>
+        <w:t>kendala</w:t>
+      </w:r>
+      <w:proofErr w:type="spellEnd"/>
+      <w:r>
+        <w:rPr>
+          <w:rFonts w:ascii="Times New Roman" w:hAnsi="Times New Roman" w:cs="Times New Roman"/>
+          <w:sz w:val="24"/>
+          <w:szCs w:val="24"/>
+        </w:rPr>
+        <w:t xml:space="preserve"> yang </w:t>
+      </w:r>
+      <w:proofErr w:type="spellStart"/>
+      <w:r>
+        <w:rPr>
+          <w:rFonts w:ascii="Times New Roman" w:hAnsi="Times New Roman" w:cs="Times New Roman"/>
+          <w:sz w:val="24"/>
+          <w:szCs w:val="24"/>
+        </w:rPr>
+        <w:t>ditemui</w:t>
+      </w:r>
+      <w:proofErr w:type="spellEnd"/>
+      <w:r>
+        <w:rPr>
+          <w:rFonts w:ascii="Times New Roman" w:hAnsi="Times New Roman" w:cs="Times New Roman"/>
+          <w:sz w:val="24"/>
+          <w:szCs w:val="24"/>
+        </w:rPr>
+        <w:t xml:space="preserve"> oleh </w:t>
+      </w:r>
+      <w:proofErr w:type="spellStart"/>
+      <w:r>
+        <w:rPr>
+          <w:rFonts w:ascii="Times New Roman" w:hAnsi="Times New Roman" w:cs="Times New Roman"/>
+          <w:sz w:val="24"/>
+          <w:szCs w:val="24"/>
+        </w:rPr>
+        <w:t>penulis</w:t>
+      </w:r>
+      <w:proofErr w:type="spellEnd"/>
+      <w:r>
+        <w:rPr>
+          <w:rFonts w:ascii="Times New Roman" w:hAnsi="Times New Roman" w:cs="Times New Roman"/>
+          <w:sz w:val="24"/>
+          <w:szCs w:val="24"/>
+        </w:rPr>
+        <w:t xml:space="preserve">. </w:t>
+      </w:r>
+      <w:proofErr w:type="spellStart"/>
+      <w:r>
+        <w:rPr>
+          <w:rFonts w:ascii="Times New Roman" w:hAnsi="Times New Roman" w:cs="Times New Roman"/>
+          <w:sz w:val="24"/>
+          <w:szCs w:val="24"/>
+        </w:rPr>
+        <w:t>Kendala</w:t>
+      </w:r>
+      <w:proofErr w:type="spellEnd"/>
+      <w:r>
+        <w:rPr>
+          <w:rFonts w:ascii="Times New Roman" w:hAnsi="Times New Roman" w:cs="Times New Roman"/>
+          <w:sz w:val="24"/>
+          <w:szCs w:val="24"/>
+        </w:rPr>
+        <w:t xml:space="preserve"> dan </w:t>
+      </w:r>
+      <w:proofErr w:type="spellStart"/>
+      <w:r>
+        <w:rPr>
+          <w:rFonts w:ascii="Times New Roman" w:hAnsi="Times New Roman" w:cs="Times New Roman"/>
+          <w:sz w:val="24"/>
+          <w:szCs w:val="24"/>
+        </w:rPr>
+        <w:t>kekurangan</w:t>
+      </w:r>
+      <w:proofErr w:type="spellEnd"/>
+      <w:r>
+        <w:rPr>
+          <w:rFonts w:ascii="Times New Roman" w:hAnsi="Times New Roman" w:cs="Times New Roman"/>
+          <w:sz w:val="24"/>
+          <w:szCs w:val="24"/>
+        </w:rPr>
+        <w:t xml:space="preserve"> yang </w:t>
+      </w:r>
+      <w:proofErr w:type="spellStart"/>
+      <w:r>
+        <w:rPr>
+          <w:rFonts w:ascii="Times New Roman" w:hAnsi="Times New Roman" w:cs="Times New Roman"/>
+          <w:sz w:val="24"/>
+          <w:szCs w:val="24"/>
+        </w:rPr>
+        <w:t>ada</w:t>
+      </w:r>
+      <w:proofErr w:type="spellEnd"/>
+      <w:r>
+        <w:rPr>
+          <w:rFonts w:ascii="Times New Roman" w:hAnsi="Times New Roman" w:cs="Times New Roman"/>
+          <w:sz w:val="24"/>
+          <w:szCs w:val="24"/>
+        </w:rPr>
+        <w:t xml:space="preserve"> pada </w:t>
+      </w:r>
+      <w:proofErr w:type="spellStart"/>
+      <w:r>
+        <w:rPr>
+          <w:rFonts w:ascii="Times New Roman" w:hAnsi="Times New Roman" w:cs="Times New Roman"/>
+          <w:sz w:val="24"/>
+          <w:szCs w:val="24"/>
+        </w:rPr>
+        <w:t>pembuatan</w:t>
+      </w:r>
+      <w:proofErr w:type="spellEnd"/>
+      <w:r>
+        <w:rPr>
+          <w:rFonts w:ascii="Times New Roman" w:hAnsi="Times New Roman" w:cs="Times New Roman"/>
+          <w:sz w:val="24"/>
+          <w:szCs w:val="24"/>
+        </w:rPr>
+        <w:t xml:space="preserve"> </w:t>
+      </w:r>
+      <w:proofErr w:type="spellStart"/>
+      <w:r>
+        <w:rPr>
+          <w:rFonts w:ascii="Times New Roman" w:hAnsi="Times New Roman" w:cs="Times New Roman"/>
+          <w:sz w:val="24"/>
+          <w:szCs w:val="24"/>
+        </w:rPr>
+        <w:t>Tugas</w:t>
+      </w:r>
+      <w:proofErr w:type="spellEnd"/>
+      <w:r>
+        <w:rPr>
+          <w:rFonts w:ascii="Times New Roman" w:hAnsi="Times New Roman" w:cs="Times New Roman"/>
+          <w:sz w:val="24"/>
+          <w:szCs w:val="24"/>
+        </w:rPr>
+        <w:t xml:space="preserve"> Akhir </w:t>
+      </w:r>
+      <w:proofErr w:type="spellStart"/>
+      <w:r>
+        <w:rPr>
+          <w:rFonts w:ascii="Times New Roman" w:hAnsi="Times New Roman" w:cs="Times New Roman"/>
+          <w:sz w:val="24"/>
+          <w:szCs w:val="24"/>
+        </w:rPr>
+        <w:t>ini</w:t>
+      </w:r>
+      <w:proofErr w:type="spellEnd"/>
+      <w:r>
+        <w:rPr>
+          <w:rFonts w:ascii="Times New Roman" w:hAnsi="Times New Roman" w:cs="Times New Roman"/>
+          <w:sz w:val="24"/>
+          <w:szCs w:val="24"/>
+        </w:rPr>
+        <w:t xml:space="preserve"> </w:t>
+      </w:r>
+      <w:proofErr w:type="spellStart"/>
+      <w:proofErr w:type="gramStart"/>
+      <w:r>
+        <w:rPr>
+          <w:rFonts w:ascii="Times New Roman" w:hAnsi="Times New Roman" w:cs="Times New Roman"/>
+          <w:sz w:val="24"/>
+          <w:szCs w:val="24"/>
+        </w:rPr>
+        <w:t>yaitu</w:t>
+      </w:r>
+      <w:proofErr w:type="spellEnd"/>
+      <w:r>
+        <w:rPr>
+          <w:rFonts w:ascii="Times New Roman" w:hAnsi="Times New Roman" w:cs="Times New Roman"/>
+          <w:sz w:val="24"/>
+          <w:szCs w:val="24"/>
+        </w:rPr>
+        <w:t xml:space="preserve"> :</w:t>
+      </w:r>
+      <w:proofErr w:type="gramEnd"/>
+    </w:p>
+    <w:p>
+      <w:pPr>
+        <w:pStyle w:val="ListParagraph"/>
+        <w:numPr>
+          <w:ilvl w:val="0"/>
+          <w:numId w:val="8"/>
+        </w:numPr>
+        <w:spacing w:after="0" w:line="360" w:lineRule="auto"/>
+        <w:ind w:left="426" w:hanging="426"/>
+        <w:jc w:val="both"/>
+        <w:rPr>
+          <w:rFonts w:ascii="Times New Roman" w:hAnsi="Times New Roman" w:cs="Times New Roman"/>
+          <w:sz w:val="24"/>
+          <w:szCs w:val="24"/>
+        </w:rPr>
+      </w:pPr>
+      <w:r>
+        <w:rPr>
+          <w:rFonts w:ascii="Times New Roman" w:hAnsi="Times New Roman" w:cs="Times New Roman"/>
+          <w:sz w:val="24"/>
+          <w:szCs w:val="24"/>
+        </w:rPr>
+        <w:t>Ga</w:t>
+      </w:r>
+      <w:r>
+        <w:rPr>
+          <w:rFonts w:ascii="Times New Roman" w:hAnsi="Times New Roman" w:cs="Times New Roman"/>
+          <w:sz w:val="24"/>
+          <w:szCs w:val="24"/>
+        </w:rPr>
+        <w:t xml:space="preserve">me </w:t>
+      </w:r>
+      <w:proofErr w:type="spellStart"/>
+      <w:r>
+        <w:rPr>
+          <w:rFonts w:ascii="Times New Roman" w:hAnsi="Times New Roman" w:cs="Times New Roman"/>
+          <w:sz w:val="24"/>
+          <w:szCs w:val="24"/>
+        </w:rPr>
+        <w:t>terkadang</w:t>
+      </w:r>
+      <w:proofErr w:type="spellEnd"/>
+      <w:r>
+        <w:rPr>
+          <w:rFonts w:ascii="Times New Roman" w:hAnsi="Times New Roman" w:cs="Times New Roman"/>
+          <w:sz w:val="24"/>
+          <w:szCs w:val="24"/>
+        </w:rPr>
+        <w:t xml:space="preserve"> </w:t>
+      </w:r>
+      <w:proofErr w:type="spellStart"/>
+      <w:r>
+        <w:rPr>
+          <w:rFonts w:ascii="Times New Roman" w:hAnsi="Times New Roman" w:cs="Times New Roman"/>
+          <w:sz w:val="24"/>
+          <w:szCs w:val="24"/>
+        </w:rPr>
+        <w:t>dapat</w:t>
+      </w:r>
+      <w:proofErr w:type="spellEnd"/>
+      <w:r>
+        <w:rPr>
+          <w:rFonts w:ascii="Times New Roman" w:hAnsi="Times New Roman" w:cs="Times New Roman"/>
+          <w:sz w:val="24"/>
+          <w:szCs w:val="24"/>
+        </w:rPr>
+        <w:t xml:space="preserve"> </w:t>
+      </w:r>
+      <w:proofErr w:type="spellStart"/>
+      <w:r>
+        <w:rPr>
+          <w:rFonts w:ascii="Times New Roman" w:hAnsi="Times New Roman" w:cs="Times New Roman"/>
+          <w:sz w:val="24"/>
+          <w:szCs w:val="24"/>
+        </w:rPr>
+        <w:t>merandom</w:t>
+      </w:r>
+      <w:proofErr w:type="spellEnd"/>
+      <w:r>
+        <w:rPr>
+          <w:rFonts w:ascii="Times New Roman" w:hAnsi="Times New Roman" w:cs="Times New Roman"/>
+          <w:sz w:val="24"/>
+          <w:szCs w:val="24"/>
+        </w:rPr>
+        <w:t xml:space="preserve"> </w:t>
+      </w:r>
+      <w:proofErr w:type="spellStart"/>
+      <w:r>
+        <w:rPr>
+          <w:rFonts w:ascii="Times New Roman" w:hAnsi="Times New Roman" w:cs="Times New Roman"/>
+          <w:sz w:val="24"/>
+          <w:szCs w:val="24"/>
+        </w:rPr>
+        <w:t>sebagian</w:t>
+      </w:r>
+      <w:proofErr w:type="spellEnd"/>
+      <w:r>
+        <w:rPr>
+          <w:rFonts w:ascii="Times New Roman" w:hAnsi="Times New Roman" w:cs="Times New Roman"/>
+          <w:sz w:val="24"/>
+          <w:szCs w:val="24"/>
+        </w:rPr>
+        <w:t xml:space="preserve"> </w:t>
+      </w:r>
+      <w:proofErr w:type="spellStart"/>
+      <w:r>
+        <w:rPr>
+          <w:rFonts w:ascii="Times New Roman" w:hAnsi="Times New Roman" w:cs="Times New Roman"/>
+          <w:sz w:val="24"/>
+          <w:szCs w:val="24"/>
+        </w:rPr>
+        <w:t>besar</w:t>
+      </w:r>
+      <w:proofErr w:type="spellEnd"/>
+      <w:r>
+        <w:rPr>
+          <w:rFonts w:ascii="Times New Roman" w:hAnsi="Times New Roman" w:cs="Times New Roman"/>
+          <w:sz w:val="24"/>
+          <w:szCs w:val="24"/>
+        </w:rPr>
+        <w:t xml:space="preserve"> level </w:t>
+      </w:r>
+      <w:proofErr w:type="spellStart"/>
+      <w:r>
+        <w:rPr>
+          <w:rFonts w:ascii="Times New Roman" w:hAnsi="Times New Roman" w:cs="Times New Roman"/>
+          <w:sz w:val="24"/>
+          <w:szCs w:val="24"/>
+        </w:rPr>
+        <w:t>dengan</w:t>
+      </w:r>
+      <w:proofErr w:type="spellEnd"/>
+      <w:r>
+        <w:rPr>
+          <w:rFonts w:ascii="Times New Roman" w:hAnsi="Times New Roman" w:cs="Times New Roman"/>
+          <w:sz w:val="24"/>
+          <w:szCs w:val="24"/>
+        </w:rPr>
+        <w:t xml:space="preserve"> </w:t>
+      </w:r>
+      <w:proofErr w:type="spellStart"/>
+      <w:r>
+        <w:rPr>
+          <w:rFonts w:ascii="Times New Roman" w:hAnsi="Times New Roman" w:cs="Times New Roman"/>
+          <w:sz w:val="24"/>
+          <w:szCs w:val="24"/>
+        </w:rPr>
+        <w:t>jumlah</w:t>
+      </w:r>
+      <w:proofErr w:type="spellEnd"/>
+      <w:r>
+        <w:rPr>
+          <w:rFonts w:ascii="Times New Roman" w:hAnsi="Times New Roman" w:cs="Times New Roman"/>
+          <w:sz w:val="24"/>
+          <w:szCs w:val="24"/>
+        </w:rPr>
+        <w:t xml:space="preserve"> air yang </w:t>
+      </w:r>
+      <w:proofErr w:type="spellStart"/>
+      <w:r>
+        <w:rPr>
+          <w:rFonts w:ascii="Times New Roman" w:hAnsi="Times New Roman" w:cs="Times New Roman"/>
+          <w:sz w:val="24"/>
+          <w:szCs w:val="24"/>
+        </w:rPr>
+        <w:t>terlalu</w:t>
+      </w:r>
+      <w:proofErr w:type="spellEnd"/>
+      <w:r>
+        <w:rPr>
+          <w:rFonts w:ascii="Times New Roman" w:hAnsi="Times New Roman" w:cs="Times New Roman"/>
+          <w:sz w:val="24"/>
+          <w:szCs w:val="24"/>
+        </w:rPr>
+        <w:t xml:space="preserve"> </w:t>
+      </w:r>
+      <w:proofErr w:type="spellStart"/>
+      <w:r>
+        <w:rPr>
+          <w:rFonts w:ascii="Times New Roman" w:hAnsi="Times New Roman" w:cs="Times New Roman"/>
+          <w:sz w:val="24"/>
+          <w:szCs w:val="24"/>
+        </w:rPr>
+        <w:t>banyak</w:t>
+      </w:r>
+      <w:proofErr w:type="spellEnd"/>
+      <w:r>
+        <w:rPr>
+          <w:rFonts w:ascii="Times New Roman" w:hAnsi="Times New Roman" w:cs="Times New Roman"/>
+          <w:sz w:val="24"/>
+          <w:szCs w:val="24"/>
+        </w:rPr>
+        <w:t>.</w:t>
+      </w:r>
+    </w:p>
+    <w:p>
+      <w:pPr>
+        <w:pStyle w:val="ListParagraph"/>
+        <w:numPr>
+          <w:ilvl w:val="0"/>
+          <w:numId w:val="8"/>
+        </w:numPr>
+        <w:spacing w:after="0" w:line="360" w:lineRule="auto"/>
+        <w:ind w:left="426" w:hanging="426"/>
+        <w:jc w:val="both"/>
+        <w:rPr>
+          <w:rFonts w:ascii="Times New Roman" w:hAnsi="Times New Roman" w:cs="Times New Roman"/>
+          <w:sz w:val="24"/>
+          <w:szCs w:val="24"/>
+        </w:rPr>
+      </w:pPr>
+      <w:proofErr w:type="spellStart"/>
+      <w:r>
+        <w:rPr>
+          <w:rFonts w:ascii="Times New Roman" w:hAnsi="Times New Roman" w:cs="Times New Roman"/>
+          <w:sz w:val="24"/>
+          <w:szCs w:val="24"/>
+        </w:rPr>
+        <w:t>Pendeteksian</w:t>
+      </w:r>
+      <w:proofErr w:type="spellEnd"/>
+      <w:r>
+        <w:rPr>
+          <w:rFonts w:ascii="Times New Roman" w:hAnsi="Times New Roman" w:cs="Times New Roman"/>
+          <w:sz w:val="24"/>
+          <w:szCs w:val="24"/>
+        </w:rPr>
+        <w:t xml:space="preserve"> </w:t>
+      </w:r>
+      <w:proofErr w:type="spellStart"/>
+      <w:r>
+        <w:rPr>
+          <w:rFonts w:ascii="Times New Roman" w:hAnsi="Times New Roman" w:cs="Times New Roman"/>
+          <w:sz w:val="24"/>
+          <w:szCs w:val="24"/>
+        </w:rPr>
+        <w:t>wajah</w:t>
+      </w:r>
+      <w:proofErr w:type="spellEnd"/>
+      <w:r>
+        <w:rPr>
+          <w:rFonts w:ascii="Times New Roman" w:hAnsi="Times New Roman" w:cs="Times New Roman"/>
+          <w:sz w:val="24"/>
+          <w:szCs w:val="24"/>
+        </w:rPr>
+        <w:t xml:space="preserve"> </w:t>
+      </w:r>
+      <w:proofErr w:type="spellStart"/>
+      <w:r>
+        <w:rPr>
+          <w:rFonts w:ascii="Times New Roman" w:hAnsi="Times New Roman" w:cs="Times New Roman"/>
+          <w:sz w:val="24"/>
+          <w:szCs w:val="24"/>
+        </w:rPr>
+        <w:t>kurang</w:t>
+      </w:r>
+      <w:proofErr w:type="spellEnd"/>
+      <w:r>
+        <w:rPr>
+          <w:rFonts w:ascii="Times New Roman" w:hAnsi="Times New Roman" w:cs="Times New Roman"/>
+          <w:sz w:val="24"/>
+          <w:szCs w:val="24"/>
+        </w:rPr>
+        <w:t xml:space="preserve"> </w:t>
+      </w:r>
+      <w:proofErr w:type="spellStart"/>
+      <w:r>
+        <w:rPr>
+          <w:rFonts w:ascii="Times New Roman" w:hAnsi="Times New Roman" w:cs="Times New Roman"/>
+          <w:sz w:val="24"/>
+          <w:szCs w:val="24"/>
+        </w:rPr>
+        <w:t>akurat</w:t>
+      </w:r>
+      <w:proofErr w:type="spellEnd"/>
+      <w:r>
+        <w:rPr>
+          <w:rFonts w:ascii="Times New Roman" w:hAnsi="Times New Roman" w:cs="Times New Roman"/>
+          <w:sz w:val="24"/>
+          <w:szCs w:val="24"/>
+        </w:rPr>
+        <w:t xml:space="preserve"> </w:t>
+      </w:r>
+      <w:proofErr w:type="spellStart"/>
+      <w:r>
+        <w:rPr>
+          <w:rFonts w:ascii="Times New Roman" w:hAnsi="Times New Roman" w:cs="Times New Roman"/>
+          <w:sz w:val="24"/>
+          <w:szCs w:val="24"/>
+        </w:rPr>
+        <w:t>jika</w:t>
+      </w:r>
+      <w:proofErr w:type="spellEnd"/>
+      <w:r>
+        <w:rPr>
+          <w:rFonts w:ascii="Times New Roman" w:hAnsi="Times New Roman" w:cs="Times New Roman"/>
+          <w:sz w:val="24"/>
+          <w:szCs w:val="24"/>
+        </w:rPr>
+        <w:t xml:space="preserve"> </w:t>
+      </w:r>
+      <w:proofErr w:type="spellStart"/>
+      <w:r>
+        <w:rPr>
+          <w:rFonts w:ascii="Times New Roman" w:hAnsi="Times New Roman" w:cs="Times New Roman"/>
+          <w:sz w:val="24"/>
+          <w:szCs w:val="24"/>
+        </w:rPr>
+        <w:t>menggunakan</w:t>
+      </w:r>
+      <w:proofErr w:type="spellEnd"/>
+      <w:r>
+        <w:rPr>
+          <w:rFonts w:ascii="Times New Roman" w:hAnsi="Times New Roman" w:cs="Times New Roman"/>
+          <w:sz w:val="24"/>
+          <w:szCs w:val="24"/>
+        </w:rPr>
+        <w:t xml:space="preserve"> </w:t>
+      </w:r>
+      <w:proofErr w:type="spellStart"/>
+      <w:r>
+        <w:rPr>
+          <w:rFonts w:ascii="Times New Roman" w:hAnsi="Times New Roman" w:cs="Times New Roman"/>
+          <w:sz w:val="24"/>
+          <w:szCs w:val="24"/>
+        </w:rPr>
+        <w:t>kamera</w:t>
+      </w:r>
+      <w:proofErr w:type="spellEnd"/>
+      <w:r>
+        <w:rPr>
+          <w:rFonts w:ascii="Times New Roman" w:hAnsi="Times New Roman" w:cs="Times New Roman"/>
+          <w:sz w:val="24"/>
+          <w:szCs w:val="24"/>
+        </w:rPr>
+        <w:t xml:space="preserve"> yang </w:t>
+      </w:r>
+      <w:proofErr w:type="spellStart"/>
+      <w:r>
+        <w:rPr>
+          <w:rFonts w:ascii="Times New Roman" w:hAnsi="Times New Roman" w:cs="Times New Roman"/>
+          <w:sz w:val="24"/>
+          <w:szCs w:val="24"/>
+        </w:rPr>
+        <w:t>kurang</w:t>
+      </w:r>
+      <w:proofErr w:type="spellEnd"/>
+      <w:r>
+        <w:rPr>
+          <w:rFonts w:ascii="Times New Roman" w:hAnsi="Times New Roman" w:cs="Times New Roman"/>
+          <w:sz w:val="24"/>
+          <w:szCs w:val="24"/>
+        </w:rPr>
+        <w:t xml:space="preserve"> </w:t>
+      </w:r>
+      <w:proofErr w:type="spellStart"/>
+      <w:r>
+        <w:rPr>
+          <w:rFonts w:ascii="Times New Roman" w:hAnsi="Times New Roman" w:cs="Times New Roman"/>
+          <w:sz w:val="24"/>
+          <w:szCs w:val="24"/>
+        </w:rPr>
+        <w:t>bagus</w:t>
+      </w:r>
+      <w:proofErr w:type="spellEnd"/>
+      <w:r>
+        <w:rPr>
+          <w:rFonts w:ascii="Times New Roman" w:hAnsi="Times New Roman" w:cs="Times New Roman"/>
+          <w:sz w:val="24"/>
+          <w:szCs w:val="24"/>
+        </w:rPr>
+        <w:t xml:space="preserve">, </w:t>
+      </w:r>
+      <w:proofErr w:type="spellStart"/>
+      <w:r>
+        <w:rPr>
+          <w:rFonts w:ascii="Times New Roman" w:hAnsi="Times New Roman" w:cs="Times New Roman"/>
+          <w:sz w:val="24"/>
+          <w:szCs w:val="24"/>
+        </w:rPr>
+        <w:t>atau</w:t>
+      </w:r>
+      <w:proofErr w:type="spellEnd"/>
+      <w:r>
+        <w:rPr>
+          <w:rFonts w:ascii="Times New Roman" w:hAnsi="Times New Roman" w:cs="Times New Roman"/>
+          <w:sz w:val="24"/>
+          <w:szCs w:val="24"/>
+        </w:rPr>
+        <w:t xml:space="preserve"> </w:t>
+      </w:r>
+      <w:proofErr w:type="spellStart"/>
+      <w:r>
+        <w:rPr>
+          <w:rFonts w:ascii="Times New Roman" w:hAnsi="Times New Roman" w:cs="Times New Roman"/>
+          <w:sz w:val="24"/>
+          <w:szCs w:val="24"/>
+        </w:rPr>
+        <w:t>berada</w:t>
+      </w:r>
+      <w:proofErr w:type="spellEnd"/>
+      <w:r>
+        <w:rPr>
+          <w:rFonts w:ascii="Times New Roman" w:hAnsi="Times New Roman" w:cs="Times New Roman"/>
+          <w:sz w:val="24"/>
+          <w:szCs w:val="24"/>
+        </w:rPr>
+        <w:t xml:space="preserve"> pada </w:t>
+      </w:r>
+      <w:proofErr w:type="spellStart"/>
+      <w:r>
+        <w:rPr>
+          <w:rFonts w:ascii="Times New Roman" w:hAnsi="Times New Roman" w:cs="Times New Roman"/>
+          <w:sz w:val="24"/>
+          <w:szCs w:val="24"/>
+        </w:rPr>
+        <w:t>kondisi</w:t>
+      </w:r>
+      <w:proofErr w:type="spellEnd"/>
+      <w:r>
+        <w:rPr>
+          <w:rFonts w:ascii="Times New Roman" w:hAnsi="Times New Roman" w:cs="Times New Roman"/>
+          <w:sz w:val="24"/>
+          <w:szCs w:val="24"/>
+        </w:rPr>
+        <w:t xml:space="preserve"> </w:t>
+      </w:r>
+      <w:proofErr w:type="spellStart"/>
+      <w:r>
+        <w:rPr>
+          <w:rFonts w:ascii="Times New Roman" w:hAnsi="Times New Roman" w:cs="Times New Roman"/>
+          <w:sz w:val="24"/>
+          <w:szCs w:val="24"/>
+        </w:rPr>
+        <w:t>kurang</w:t>
+      </w:r>
+      <w:proofErr w:type="spellEnd"/>
+      <w:r>
+        <w:rPr>
+          <w:rFonts w:ascii="Times New Roman" w:hAnsi="Times New Roman" w:cs="Times New Roman"/>
+          <w:sz w:val="24"/>
+          <w:szCs w:val="24"/>
+        </w:rPr>
+        <w:t xml:space="preserve"> </w:t>
+      </w:r>
+      <w:proofErr w:type="spellStart"/>
+      <w:r>
+        <w:rPr>
+          <w:rFonts w:ascii="Times New Roman" w:hAnsi="Times New Roman" w:cs="Times New Roman"/>
+          <w:sz w:val="24"/>
+          <w:szCs w:val="24"/>
+        </w:rPr>
+        <w:t>cahaya</w:t>
+      </w:r>
+      <w:proofErr w:type="spellEnd"/>
+      <w:r>
+        <w:rPr>
+          <w:rFonts w:ascii="Times New Roman" w:hAnsi="Times New Roman" w:cs="Times New Roman"/>
+          <w:sz w:val="24"/>
+          <w:szCs w:val="24"/>
+        </w:rPr>
+        <w:t>.</w:t>
+      </w:r>
+    </w:p>
+    <w:p>
+      <w:pPr>
+        <w:pStyle w:val="ListParagraph"/>
+        <w:numPr>
+          <w:ilvl w:val="0"/>
+          <w:numId w:val="8"/>
+        </w:numPr>
+        <w:spacing w:after="0" w:line="360" w:lineRule="auto"/>
+        <w:ind w:left="426" w:hanging="426"/>
+        <w:jc w:val="both"/>
+        <w:rPr>
+          <w:rFonts w:ascii="Times New Roman" w:hAnsi="Times New Roman" w:cs="Times New Roman"/>
+          <w:sz w:val="24"/>
+          <w:szCs w:val="24"/>
+        </w:rPr>
+      </w:pPr>
+      <w:proofErr w:type="spellStart"/>
+      <w:r>
+        <w:rPr>
+          <w:rFonts w:ascii="Times New Roman" w:hAnsi="Times New Roman" w:cs="Times New Roman"/>
+          <w:sz w:val="24"/>
+          <w:szCs w:val="24"/>
+        </w:rPr>
+        <w:t>Pembentukan</w:t>
+      </w:r>
+      <w:proofErr w:type="spellEnd"/>
+      <w:r>
+        <w:rPr>
+          <w:rFonts w:ascii="Times New Roman" w:hAnsi="Times New Roman" w:cs="Times New Roman"/>
+          <w:sz w:val="24"/>
+          <w:szCs w:val="24"/>
+        </w:rPr>
+        <w:t xml:space="preserve"> </w:t>
+      </w:r>
+      <w:proofErr w:type="spellStart"/>
+      <w:r>
+        <w:rPr>
+          <w:rFonts w:ascii="Times New Roman" w:hAnsi="Times New Roman" w:cs="Times New Roman"/>
+          <w:sz w:val="24"/>
+          <w:szCs w:val="24"/>
+        </w:rPr>
+        <w:t>atmosfer</w:t>
+      </w:r>
+      <w:proofErr w:type="spellEnd"/>
+      <w:r>
+        <w:rPr>
+          <w:rFonts w:ascii="Times New Roman" w:hAnsi="Times New Roman" w:cs="Times New Roman"/>
+          <w:sz w:val="24"/>
+          <w:szCs w:val="24"/>
+        </w:rPr>
+        <w:t xml:space="preserve"> </w:t>
+      </w:r>
+      <w:proofErr w:type="spellStart"/>
+      <w:r>
+        <w:rPr>
+          <w:rFonts w:ascii="Times New Roman" w:hAnsi="Times New Roman" w:cs="Times New Roman"/>
+          <w:sz w:val="24"/>
+          <w:szCs w:val="24"/>
+        </w:rPr>
+        <w:t>menakut</w:t>
+      </w:r>
+      <w:r>
+        <w:rPr>
+          <w:rFonts w:ascii="Times New Roman" w:hAnsi="Times New Roman" w:cs="Times New Roman"/>
+          <w:sz w:val="24"/>
+          <w:szCs w:val="24"/>
+        </w:rPr>
+        <w:t>-nakuti</w:t>
+      </w:r>
+      <w:proofErr w:type="spellEnd"/>
+      <w:r>
+        <w:rPr>
+          <w:rFonts w:ascii="Times New Roman" w:hAnsi="Times New Roman" w:cs="Times New Roman"/>
+          <w:sz w:val="24"/>
+          <w:szCs w:val="24"/>
+        </w:rPr>
+        <w:t xml:space="preserve"> </w:t>
+      </w:r>
+      <w:proofErr w:type="spellStart"/>
+      <w:r>
+        <w:rPr>
+          <w:rFonts w:ascii="Times New Roman" w:hAnsi="Times New Roman" w:cs="Times New Roman"/>
+          <w:sz w:val="24"/>
+          <w:szCs w:val="24"/>
+        </w:rPr>
+        <w:t>dirasa</w:t>
+      </w:r>
+      <w:proofErr w:type="spellEnd"/>
+      <w:r>
+        <w:rPr>
+          <w:rFonts w:ascii="Times New Roman" w:hAnsi="Times New Roman" w:cs="Times New Roman"/>
+          <w:sz w:val="24"/>
+          <w:szCs w:val="24"/>
+        </w:rPr>
+        <w:t xml:space="preserve"> </w:t>
+      </w:r>
+      <w:proofErr w:type="spellStart"/>
+      <w:r>
+        <w:rPr>
+          <w:rFonts w:ascii="Times New Roman" w:hAnsi="Times New Roman" w:cs="Times New Roman"/>
+          <w:sz w:val="24"/>
+          <w:szCs w:val="24"/>
+        </w:rPr>
+        <w:t>masih</w:t>
+      </w:r>
+      <w:proofErr w:type="spellEnd"/>
+      <w:r>
+        <w:rPr>
+          <w:rFonts w:ascii="Times New Roman" w:hAnsi="Times New Roman" w:cs="Times New Roman"/>
+          <w:sz w:val="24"/>
+          <w:szCs w:val="24"/>
+        </w:rPr>
+        <w:t xml:space="preserve"> </w:t>
+      </w:r>
+      <w:proofErr w:type="spellStart"/>
+      <w:r>
+        <w:rPr>
+          <w:rFonts w:ascii="Times New Roman" w:hAnsi="Times New Roman" w:cs="Times New Roman"/>
+          <w:sz w:val="24"/>
+          <w:szCs w:val="24"/>
+        </w:rPr>
+        <w:t>kurang</w:t>
+      </w:r>
+      <w:proofErr w:type="spellEnd"/>
+      <w:r>
+        <w:rPr>
+          <w:rFonts w:ascii="Times New Roman" w:hAnsi="Times New Roman" w:cs="Times New Roman"/>
+          <w:sz w:val="24"/>
+          <w:szCs w:val="24"/>
+        </w:rPr>
+        <w:t xml:space="preserve"> </w:t>
+      </w:r>
+      <w:proofErr w:type="spellStart"/>
+      <w:r>
+        <w:rPr>
+          <w:rFonts w:ascii="Times New Roman" w:hAnsi="Times New Roman" w:cs="Times New Roman"/>
+          <w:sz w:val="24"/>
+          <w:szCs w:val="24"/>
+        </w:rPr>
+        <w:t>diterapkan</w:t>
+      </w:r>
+      <w:proofErr w:type="spellEnd"/>
+      <w:r>
+        <w:rPr>
+          <w:rFonts w:ascii="Times New Roman" w:hAnsi="Times New Roman" w:cs="Times New Roman"/>
+          <w:sz w:val="24"/>
+          <w:szCs w:val="24"/>
+        </w:rPr>
+        <w:t xml:space="preserve"> </w:t>
+      </w:r>
+      <w:proofErr w:type="spellStart"/>
+      <w:r>
+        <w:rPr>
+          <w:rFonts w:ascii="Times New Roman" w:hAnsi="Times New Roman" w:cs="Times New Roman"/>
+          <w:sz w:val="24"/>
+          <w:szCs w:val="24"/>
+        </w:rPr>
+        <w:t>didalam</w:t>
+      </w:r>
+      <w:proofErr w:type="spellEnd"/>
+      <w:r>
+        <w:rPr>
+          <w:rFonts w:ascii="Times New Roman" w:hAnsi="Times New Roman" w:cs="Times New Roman"/>
+          <w:sz w:val="24"/>
+          <w:szCs w:val="24"/>
+        </w:rPr>
+        <w:t xml:space="preserve"> game, </w:t>
+      </w:r>
+      <w:proofErr w:type="spellStart"/>
+      <w:r>
+        <w:rPr>
+          <w:rFonts w:ascii="Times New Roman" w:hAnsi="Times New Roman" w:cs="Times New Roman"/>
+          <w:sz w:val="24"/>
+          <w:szCs w:val="24"/>
+        </w:rPr>
+        <w:t>sehingga</w:t>
+      </w:r>
+      <w:proofErr w:type="spellEnd"/>
+      <w:r>
+        <w:rPr>
+          <w:rFonts w:ascii="Times New Roman" w:hAnsi="Times New Roman" w:cs="Times New Roman"/>
+          <w:sz w:val="24"/>
+          <w:szCs w:val="24"/>
+        </w:rPr>
+        <w:t xml:space="preserve"> </w:t>
+      </w:r>
+      <w:proofErr w:type="spellStart"/>
+      <w:r>
+        <w:rPr>
+          <w:rFonts w:ascii="Times New Roman" w:hAnsi="Times New Roman" w:cs="Times New Roman"/>
+          <w:sz w:val="24"/>
+          <w:szCs w:val="24"/>
+        </w:rPr>
+        <w:t>beberapa</w:t>
+      </w:r>
+      <w:proofErr w:type="spellEnd"/>
+      <w:r>
+        <w:rPr>
+          <w:rFonts w:ascii="Times New Roman" w:hAnsi="Times New Roman" w:cs="Times New Roman"/>
+          <w:sz w:val="24"/>
+          <w:szCs w:val="24"/>
+        </w:rPr>
+        <w:t xml:space="preserve"> </w:t>
+      </w:r>
+      <w:proofErr w:type="spellStart"/>
+      <w:r>
+        <w:rPr>
+          <w:rFonts w:ascii="Times New Roman" w:hAnsi="Times New Roman" w:cs="Times New Roman"/>
+          <w:sz w:val="24"/>
+          <w:szCs w:val="24"/>
+        </w:rPr>
+        <w:t>pemain</w:t>
+      </w:r>
+      <w:proofErr w:type="spellEnd"/>
+      <w:r>
+        <w:rPr>
+          <w:rFonts w:ascii="Times New Roman" w:hAnsi="Times New Roman" w:cs="Times New Roman"/>
+          <w:sz w:val="24"/>
+          <w:szCs w:val="24"/>
+        </w:rPr>
+        <w:t xml:space="preserve"> </w:t>
+      </w:r>
+      <w:proofErr w:type="spellStart"/>
+      <w:r>
+        <w:rPr>
+          <w:rFonts w:ascii="Times New Roman" w:hAnsi="Times New Roman" w:cs="Times New Roman"/>
+          <w:sz w:val="24"/>
+          <w:szCs w:val="24"/>
+        </w:rPr>
+        <w:t>tidak</w:t>
+      </w:r>
+      <w:proofErr w:type="spellEnd"/>
+      <w:r>
+        <w:rPr>
+          <w:rFonts w:ascii="Times New Roman" w:hAnsi="Times New Roman" w:cs="Times New Roman"/>
+          <w:sz w:val="24"/>
+          <w:szCs w:val="24"/>
+        </w:rPr>
+        <w:t xml:space="preserve"> </w:t>
+      </w:r>
+      <w:proofErr w:type="spellStart"/>
+      <w:r>
+        <w:rPr>
+          <w:rFonts w:ascii="Times New Roman" w:hAnsi="Times New Roman" w:cs="Times New Roman"/>
+          <w:sz w:val="24"/>
+          <w:szCs w:val="24"/>
+        </w:rPr>
+        <w:t>merasa</w:t>
+      </w:r>
+      <w:proofErr w:type="spellEnd"/>
+      <w:r>
+        <w:rPr>
+          <w:rFonts w:ascii="Times New Roman" w:hAnsi="Times New Roman" w:cs="Times New Roman"/>
+          <w:sz w:val="24"/>
+          <w:szCs w:val="24"/>
+        </w:rPr>
+        <w:t xml:space="preserve"> </w:t>
+      </w:r>
+      <w:proofErr w:type="spellStart"/>
+      <w:r>
+        <w:rPr>
+          <w:rFonts w:ascii="Times New Roman" w:hAnsi="Times New Roman" w:cs="Times New Roman"/>
+          <w:sz w:val="24"/>
+          <w:szCs w:val="24"/>
+        </w:rPr>
+        <w:t>ditakuti-takuti</w:t>
+      </w:r>
+      <w:proofErr w:type="spellEnd"/>
+      <w:r>
+        <w:rPr>
+          <w:rFonts w:ascii="Times New Roman" w:hAnsi="Times New Roman" w:cs="Times New Roman"/>
+          <w:sz w:val="24"/>
+          <w:szCs w:val="24"/>
+        </w:rPr>
+        <w:t xml:space="preserve"> </w:t>
+      </w:r>
+      <w:proofErr w:type="spellStart"/>
+      <w:r>
+        <w:rPr>
+          <w:rFonts w:ascii="Times New Roman" w:hAnsi="Times New Roman" w:cs="Times New Roman"/>
+          <w:sz w:val="24"/>
+          <w:szCs w:val="24"/>
+        </w:rPr>
+        <w:t>terlebih</w:t>
+      </w:r>
+      <w:proofErr w:type="spellEnd"/>
+      <w:r>
+        <w:rPr>
+          <w:rFonts w:ascii="Times New Roman" w:hAnsi="Times New Roman" w:cs="Times New Roman"/>
+          <w:sz w:val="24"/>
+          <w:szCs w:val="24"/>
+        </w:rPr>
+        <w:t xml:space="preserve"> </w:t>
+      </w:r>
+      <w:proofErr w:type="spellStart"/>
+      <w:r>
+        <w:rPr>
+          <w:rFonts w:ascii="Times New Roman" w:hAnsi="Times New Roman" w:cs="Times New Roman"/>
+          <w:sz w:val="24"/>
+          <w:szCs w:val="24"/>
+        </w:rPr>
+        <w:t>dahulu</w:t>
+      </w:r>
+      <w:proofErr w:type="spellEnd"/>
+      <w:r>
+        <w:rPr>
+          <w:rFonts w:ascii="Times New Roman" w:hAnsi="Times New Roman" w:cs="Times New Roman"/>
+          <w:sz w:val="24"/>
+          <w:szCs w:val="24"/>
+        </w:rPr>
+        <w:t>.</w:t>
+      </w:r>
+    </w:p>
+    <w:p>
+      <w:pPr>
+        <w:pStyle w:val="ListParagraph"/>
+        <w:numPr>
+          <w:ilvl w:val="0"/>
+          <w:numId w:val="8"/>
+        </w:numPr>
+        <w:spacing w:after="0" w:line="360" w:lineRule="auto"/>
+        <w:ind w:left="426" w:hanging="426"/>
+        <w:jc w:val="both"/>
+        <w:rPr>
+          <w:rFonts w:ascii="Times New Roman" w:hAnsi="Times New Roman" w:cs="Times New Roman"/>
+          <w:sz w:val="24"/>
+          <w:szCs w:val="24"/>
+        </w:rPr>
+      </w:pPr>
+      <w:proofErr w:type="spellStart"/>
+      <w:r>
+        <w:rPr>
+          <w:rFonts w:ascii="Times New Roman" w:hAnsi="Times New Roman" w:cs="Times New Roman"/>
+          <w:sz w:val="24"/>
+          <w:szCs w:val="24"/>
+        </w:rPr>
+        <w:t>Susunan</w:t>
+      </w:r>
+      <w:proofErr w:type="spellEnd"/>
+      <w:r>
+        <w:rPr>
+          <w:rFonts w:ascii="Times New Roman" w:hAnsi="Times New Roman" w:cs="Times New Roman"/>
+          <w:sz w:val="24"/>
+          <w:szCs w:val="24"/>
+        </w:rPr>
+        <w:t xml:space="preserve"> </w:t>
+      </w:r>
+      <w:proofErr w:type="spellStart"/>
+      <w:r>
+        <w:rPr>
+          <w:rFonts w:ascii="Times New Roman" w:hAnsi="Times New Roman" w:cs="Times New Roman"/>
+          <w:sz w:val="24"/>
+          <w:szCs w:val="24"/>
+        </w:rPr>
+        <w:t>rintangan</w:t>
+      </w:r>
+      <w:proofErr w:type="spellEnd"/>
+      <w:r>
+        <w:rPr>
+          <w:rFonts w:ascii="Times New Roman" w:hAnsi="Times New Roman" w:cs="Times New Roman"/>
+          <w:sz w:val="24"/>
+          <w:szCs w:val="24"/>
+        </w:rPr>
+        <w:t xml:space="preserve"> yang </w:t>
+      </w:r>
+      <w:proofErr w:type="spellStart"/>
+      <w:r>
+        <w:rPr>
+          <w:rFonts w:ascii="Times New Roman" w:hAnsi="Times New Roman" w:cs="Times New Roman"/>
+          <w:sz w:val="24"/>
+          <w:szCs w:val="24"/>
+        </w:rPr>
+        <w:t>dibuat</w:t>
+      </w:r>
+      <w:proofErr w:type="spellEnd"/>
+      <w:r>
+        <w:rPr>
+          <w:rFonts w:ascii="Times New Roman" w:hAnsi="Times New Roman" w:cs="Times New Roman"/>
+          <w:sz w:val="24"/>
+          <w:szCs w:val="24"/>
+        </w:rPr>
+        <w:t xml:space="preserve"> </w:t>
+      </w:r>
+      <w:proofErr w:type="spellStart"/>
+      <w:r>
+        <w:rPr>
+          <w:rFonts w:ascii="Times New Roman" w:hAnsi="Times New Roman" w:cs="Times New Roman"/>
+          <w:sz w:val="24"/>
+          <w:szCs w:val="24"/>
+        </w:rPr>
+        <w:t>terkadang</w:t>
+      </w:r>
+      <w:proofErr w:type="spellEnd"/>
+      <w:r>
+        <w:rPr>
+          <w:rFonts w:ascii="Times New Roman" w:hAnsi="Times New Roman" w:cs="Times New Roman"/>
+          <w:sz w:val="24"/>
+          <w:szCs w:val="24"/>
+        </w:rPr>
+        <w:t xml:space="preserve"> </w:t>
+      </w:r>
+      <w:proofErr w:type="spellStart"/>
+      <w:r>
+        <w:rPr>
+          <w:rFonts w:ascii="Times New Roman" w:hAnsi="Times New Roman" w:cs="Times New Roman"/>
+          <w:sz w:val="24"/>
+          <w:szCs w:val="24"/>
+        </w:rPr>
+        <w:t>kurang</w:t>
+      </w:r>
+      <w:proofErr w:type="spellEnd"/>
+      <w:r>
+        <w:rPr>
+          <w:rFonts w:ascii="Times New Roman" w:hAnsi="Times New Roman" w:cs="Times New Roman"/>
+          <w:sz w:val="24"/>
+          <w:szCs w:val="24"/>
+        </w:rPr>
+        <w:t xml:space="preserve"> </w:t>
+      </w:r>
+      <w:proofErr w:type="spellStart"/>
+      <w:r>
+        <w:rPr>
+          <w:rFonts w:ascii="Times New Roman" w:hAnsi="Times New Roman" w:cs="Times New Roman"/>
+          <w:sz w:val="24"/>
+          <w:szCs w:val="24"/>
+        </w:rPr>
+        <w:t>terasa</w:t>
+      </w:r>
+      <w:proofErr w:type="spellEnd"/>
+      <w:r>
+        <w:rPr>
+          <w:rFonts w:ascii="Times New Roman" w:hAnsi="Times New Roman" w:cs="Times New Roman"/>
+          <w:sz w:val="24"/>
+          <w:szCs w:val="24"/>
+        </w:rPr>
+        <w:t xml:space="preserve"> </w:t>
+      </w:r>
+      <w:proofErr w:type="spellStart"/>
+      <w:r>
+        <w:rPr>
+          <w:rFonts w:ascii="Times New Roman" w:hAnsi="Times New Roman" w:cs="Times New Roman"/>
+          <w:sz w:val="24"/>
+          <w:szCs w:val="24"/>
+        </w:rPr>
+        <w:t>perbedaannya</w:t>
+      </w:r>
+      <w:proofErr w:type="spellEnd"/>
+      <w:r>
+        <w:rPr>
+          <w:rFonts w:ascii="Times New Roman" w:hAnsi="Times New Roman" w:cs="Times New Roman"/>
+          <w:sz w:val="24"/>
+          <w:szCs w:val="24"/>
+        </w:rPr>
+        <w:t xml:space="preserve"> </w:t>
+      </w:r>
+      <w:proofErr w:type="spellStart"/>
+      <w:r>
+        <w:rPr>
+          <w:rFonts w:ascii="Times New Roman" w:hAnsi="Times New Roman" w:cs="Times New Roman"/>
+          <w:sz w:val="24"/>
+          <w:szCs w:val="24"/>
+        </w:rPr>
+        <w:t>bagi</w:t>
+      </w:r>
+      <w:proofErr w:type="spellEnd"/>
+      <w:r>
+        <w:rPr>
+          <w:rFonts w:ascii="Times New Roman" w:hAnsi="Times New Roman" w:cs="Times New Roman"/>
+          <w:sz w:val="24"/>
+          <w:szCs w:val="24"/>
+        </w:rPr>
+        <w:t xml:space="preserve"> </w:t>
+      </w:r>
+      <w:proofErr w:type="spellStart"/>
+      <w:r>
+        <w:rPr>
+          <w:rFonts w:ascii="Times New Roman" w:hAnsi="Times New Roman" w:cs="Times New Roman"/>
+          <w:sz w:val="24"/>
+          <w:szCs w:val="24"/>
+        </w:rPr>
+        <w:t>sebagian</w:t>
+      </w:r>
+      <w:proofErr w:type="spellEnd"/>
+      <w:r>
+        <w:rPr>
+          <w:rFonts w:ascii="Times New Roman" w:hAnsi="Times New Roman" w:cs="Times New Roman"/>
+          <w:sz w:val="24"/>
+          <w:szCs w:val="24"/>
+        </w:rPr>
+        <w:t xml:space="preserve"> </w:t>
+      </w:r>
+      <w:proofErr w:type="spellStart"/>
+      <w:r>
+        <w:rPr>
+          <w:rFonts w:ascii="Times New Roman" w:hAnsi="Times New Roman" w:cs="Times New Roman"/>
+          <w:sz w:val="24"/>
+          <w:szCs w:val="24"/>
+        </w:rPr>
+        <w:t>pemain</w:t>
+      </w:r>
+      <w:proofErr w:type="spellEnd"/>
+      <w:r>
+        <w:rPr>
+          <w:rFonts w:ascii="Times New Roman" w:hAnsi="Times New Roman" w:cs="Times New Roman"/>
+          <w:sz w:val="24"/>
+          <w:szCs w:val="24"/>
+        </w:rPr>
+        <w:t xml:space="preserve"> </w:t>
+      </w:r>
+      <w:proofErr w:type="spellStart"/>
+      <w:r>
+        <w:rPr>
+          <w:rFonts w:ascii="Times New Roman" w:hAnsi="Times New Roman" w:cs="Times New Roman"/>
+          <w:sz w:val="24"/>
+          <w:szCs w:val="24"/>
+        </w:rPr>
+        <w:t>dikarenakan</w:t>
+      </w:r>
+      <w:proofErr w:type="spellEnd"/>
+      <w:r>
+        <w:rPr>
+          <w:rFonts w:ascii="Times New Roman" w:hAnsi="Times New Roman" w:cs="Times New Roman"/>
+          <w:sz w:val="24"/>
+          <w:szCs w:val="24"/>
+        </w:rPr>
+        <w:t xml:space="preserve"> </w:t>
+      </w:r>
+      <w:proofErr w:type="spellStart"/>
+      <w:r>
+        <w:rPr>
+          <w:rFonts w:ascii="Times New Roman" w:hAnsi="Times New Roman" w:cs="Times New Roman"/>
+          <w:sz w:val="24"/>
+          <w:szCs w:val="24"/>
+        </w:rPr>
+        <w:t>jumlah</w:t>
+      </w:r>
+      <w:proofErr w:type="spellEnd"/>
+      <w:r>
+        <w:rPr>
+          <w:rFonts w:ascii="Times New Roman" w:hAnsi="Times New Roman" w:cs="Times New Roman"/>
+          <w:sz w:val="24"/>
+          <w:szCs w:val="24"/>
+        </w:rPr>
+        <w:t xml:space="preserve"> </w:t>
+      </w:r>
+      <w:proofErr w:type="spellStart"/>
+      <w:r>
+        <w:rPr>
+          <w:rFonts w:ascii="Times New Roman" w:hAnsi="Times New Roman" w:cs="Times New Roman"/>
+          <w:sz w:val="24"/>
+          <w:szCs w:val="24"/>
+        </w:rPr>
+        <w:t>pengaturan</w:t>
+      </w:r>
+      <w:proofErr w:type="spellEnd"/>
+      <w:r>
+        <w:rPr>
+          <w:rFonts w:ascii="Times New Roman" w:hAnsi="Times New Roman" w:cs="Times New Roman"/>
+          <w:sz w:val="24"/>
+          <w:szCs w:val="24"/>
+        </w:rPr>
+        <w:t xml:space="preserve"> weight ceiling yang </w:t>
+      </w:r>
+      <w:proofErr w:type="spellStart"/>
+      <w:r>
+        <w:rPr>
+          <w:rFonts w:ascii="Times New Roman" w:hAnsi="Times New Roman" w:cs="Times New Roman"/>
+          <w:sz w:val="24"/>
+          <w:szCs w:val="24"/>
+        </w:rPr>
+        <w:t>agak</w:t>
+      </w:r>
+      <w:proofErr w:type="spellEnd"/>
+      <w:r>
+        <w:rPr>
+          <w:rFonts w:ascii="Times New Roman" w:hAnsi="Times New Roman" w:cs="Times New Roman"/>
+          <w:sz w:val="24"/>
+          <w:szCs w:val="24"/>
+        </w:rPr>
+        <w:t xml:space="preserve"> </w:t>
+      </w:r>
+      <w:proofErr w:type="spellStart"/>
+      <w:r>
+        <w:rPr>
+          <w:rFonts w:ascii="Times New Roman" w:hAnsi="Times New Roman" w:cs="Times New Roman"/>
+          <w:sz w:val="24"/>
+          <w:szCs w:val="24"/>
+        </w:rPr>
+        <w:t>kecil</w:t>
+      </w:r>
+      <w:proofErr w:type="spellEnd"/>
+      <w:r>
+        <w:rPr>
+          <w:rFonts w:ascii="Times New Roman" w:hAnsi="Times New Roman" w:cs="Times New Roman"/>
+          <w:sz w:val="24"/>
+          <w:szCs w:val="24"/>
+        </w:rPr>
+        <w:t xml:space="preserve"> </w:t>
+      </w:r>
+      <w:r>
+        <w:rPr>
+          <w:rFonts w:ascii="Times New Roman" w:hAnsi="Times New Roman" w:cs="Times New Roman"/>
+          <w:sz w:val="24"/>
+          <w:szCs w:val="24"/>
+        </w:rPr>
+        <w:t xml:space="preserve">yang </w:t>
+      </w:r>
+      <w:proofErr w:type="spellStart"/>
+      <w:r>
+        <w:rPr>
+          <w:rFonts w:ascii="Times New Roman" w:hAnsi="Times New Roman" w:cs="Times New Roman"/>
+          <w:sz w:val="24"/>
+          <w:szCs w:val="24"/>
+        </w:rPr>
+        <w:t>dibuat</w:t>
+      </w:r>
+      <w:proofErr w:type="spellEnd"/>
+      <w:r>
+        <w:rPr>
+          <w:rFonts w:ascii="Times New Roman" w:hAnsi="Times New Roman" w:cs="Times New Roman"/>
+          <w:sz w:val="24"/>
+          <w:szCs w:val="24"/>
+        </w:rPr>
+        <w:t xml:space="preserve"> </w:t>
+      </w:r>
+      <w:proofErr w:type="spellStart"/>
+      <w:r>
+        <w:rPr>
+          <w:rFonts w:ascii="Times New Roman" w:hAnsi="Times New Roman" w:cs="Times New Roman"/>
+          <w:sz w:val="24"/>
+          <w:szCs w:val="24"/>
+        </w:rPr>
+        <w:t>sedemikian</w:t>
+      </w:r>
+      <w:proofErr w:type="spellEnd"/>
+      <w:r>
+        <w:rPr>
+          <w:rFonts w:ascii="Times New Roman" w:hAnsi="Times New Roman" w:cs="Times New Roman"/>
+          <w:sz w:val="24"/>
+          <w:szCs w:val="24"/>
+        </w:rPr>
+        <w:t xml:space="preserve"> </w:t>
+      </w:r>
+      <w:proofErr w:type="spellStart"/>
+      <w:r>
+        <w:rPr>
+          <w:rFonts w:ascii="Times New Roman" w:hAnsi="Times New Roman" w:cs="Times New Roman"/>
+          <w:sz w:val="24"/>
+          <w:szCs w:val="24"/>
+        </w:rPr>
+        <w:t>rupa</w:t>
+      </w:r>
+      <w:proofErr w:type="spellEnd"/>
+      <w:r>
+        <w:rPr>
+          <w:rFonts w:ascii="Times New Roman" w:hAnsi="Times New Roman" w:cs="Times New Roman"/>
+          <w:sz w:val="24"/>
+          <w:szCs w:val="24"/>
+        </w:rPr>
+        <w:t xml:space="preserve"> </w:t>
+      </w:r>
+      <w:proofErr w:type="spellStart"/>
+      <w:r>
+        <w:rPr>
+          <w:rFonts w:ascii="Times New Roman" w:hAnsi="Times New Roman" w:cs="Times New Roman"/>
+          <w:sz w:val="24"/>
+          <w:szCs w:val="24"/>
+        </w:rPr>
+        <w:t>menyesuaikan</w:t>
+      </w:r>
+      <w:proofErr w:type="spellEnd"/>
+      <w:r>
+        <w:rPr>
+          <w:rFonts w:ascii="Times New Roman" w:hAnsi="Times New Roman" w:cs="Times New Roman"/>
+          <w:sz w:val="24"/>
+          <w:szCs w:val="24"/>
+        </w:rPr>
+        <w:t xml:space="preserve"> </w:t>
+      </w:r>
+      <w:proofErr w:type="spellStart"/>
+      <w:r>
+        <w:rPr>
+          <w:rFonts w:ascii="Times New Roman" w:hAnsi="Times New Roman" w:cs="Times New Roman"/>
+          <w:sz w:val="24"/>
+          <w:szCs w:val="24"/>
+        </w:rPr>
+        <w:t>dengan</w:t>
+      </w:r>
+      <w:proofErr w:type="spellEnd"/>
+      <w:r>
+        <w:rPr>
+          <w:rFonts w:ascii="Times New Roman" w:hAnsi="Times New Roman" w:cs="Times New Roman"/>
+          <w:sz w:val="24"/>
+          <w:szCs w:val="24"/>
+        </w:rPr>
+        <w:t xml:space="preserve"> </w:t>
+      </w:r>
+      <w:proofErr w:type="spellStart"/>
+      <w:r>
+        <w:rPr>
+          <w:rFonts w:ascii="Times New Roman" w:hAnsi="Times New Roman" w:cs="Times New Roman"/>
+          <w:sz w:val="24"/>
+          <w:szCs w:val="24"/>
+        </w:rPr>
+        <w:t>panjang</w:t>
+      </w:r>
+      <w:proofErr w:type="spellEnd"/>
+      <w:r>
+        <w:rPr>
+          <w:rFonts w:ascii="Times New Roman" w:hAnsi="Times New Roman" w:cs="Times New Roman"/>
+          <w:sz w:val="24"/>
+          <w:szCs w:val="24"/>
+        </w:rPr>
+        <w:t xml:space="preserve"> dan </w:t>
+      </w:r>
+      <w:proofErr w:type="spellStart"/>
+      <w:r>
+        <w:rPr>
+          <w:rFonts w:ascii="Times New Roman" w:hAnsi="Times New Roman" w:cs="Times New Roman"/>
+          <w:sz w:val="24"/>
+          <w:szCs w:val="24"/>
+        </w:rPr>
+        <w:t>waktu</w:t>
+      </w:r>
+      <w:proofErr w:type="spellEnd"/>
+      <w:r>
+        <w:rPr>
+          <w:rFonts w:ascii="Times New Roman" w:hAnsi="Times New Roman" w:cs="Times New Roman"/>
+          <w:sz w:val="24"/>
+          <w:szCs w:val="24"/>
+        </w:rPr>
+        <w:t xml:space="preserve"> level yang </w:t>
+      </w:r>
+      <w:proofErr w:type="spellStart"/>
+      <w:r>
+        <w:rPr>
+          <w:rFonts w:ascii="Times New Roman" w:hAnsi="Times New Roman" w:cs="Times New Roman"/>
+          <w:sz w:val="24"/>
+          <w:szCs w:val="24"/>
+        </w:rPr>
+        <w:t>terbatas</w:t>
+      </w:r>
+      <w:proofErr w:type="spellEnd"/>
+      <w:r>
+        <w:rPr>
+          <w:rFonts w:ascii="Times New Roman" w:hAnsi="Times New Roman" w:cs="Times New Roman"/>
+          <w:sz w:val="24"/>
+          <w:szCs w:val="24"/>
+        </w:rPr>
+        <w:t>.</w:t>
+      </w:r>
+    </w:p>
+    <w:p>
+      <w:pPr>
+        <w:spacing w:after="0" w:line="360" w:lineRule="auto"/>
+        <w:ind w:firstLine="709"/>
+        <w:jc w:val="both"/>
+        <w:rPr>
+          <w:rFonts w:ascii="Times New Roman" w:hAnsi="Times New Roman" w:cs="Times New Roman"/>
+          <w:sz w:val="24"/>
+          <w:szCs w:val="24"/>
+        </w:rPr>
+      </w:pPr>
+      <w:proofErr w:type="spellStart"/>
+      <w:r>
+        <w:rPr>
+          <w:rFonts w:ascii="Times New Roman" w:hAnsi="Times New Roman" w:cs="Times New Roman"/>
+          <w:sz w:val="24"/>
+          <w:szCs w:val="24"/>
+        </w:rPr>
         <w:t>Kesimpulannya</w:t>
       </w:r>
       <w:proofErr w:type="spellEnd"/>
@@ -3754,16 +5290,14 @@
         </w:rPr>
         <w:t xml:space="preserve">, </w:t>
       </w:r>
-      <w:proofErr w:type="spellStart"/>
-      <w:r>
-        <w:rPr>
-          <w:rFonts w:ascii="Times New Roman" w:hAnsi="Times New Roman" w:cs="Times New Roman"/>
-          <w:sz w:val="24"/>
-          <w:szCs w:val="24"/>
-        </w:rPr>
-        <w:t>permainan</w:t>
-      </w:r>
-      <w:proofErr w:type="spellEnd"/>
+      <w:r>
+        <w:rPr>
+          <w:rFonts w:ascii="Times New Roman" w:hAnsi="Times New Roman" w:cs="Times New Roman"/>
+          <w:sz w:val="24"/>
+          <w:szCs w:val="24"/>
+        </w:rPr>
+        <w:t>game</w:t>
+      </w:r>
       <w:r>
         <w:rPr>
           <w:rFonts w:ascii="Times New Roman" w:hAnsi="Times New Roman" w:cs="Times New Roman"/>
@@ -4391,176 +5925,6 @@
           <w:szCs w:val="24"/>
         </w:rPr>
         <w:t xml:space="preserve"> </w:t>
-      </w:r>
-      <w:proofErr w:type="spellStart"/>
-      <w:r>
-        <w:rPr>
-          <w:rFonts w:ascii="Times New Roman" w:hAnsi="Times New Roman" w:cs="Times New Roman"/>
-          <w:sz w:val="24"/>
-          <w:szCs w:val="24"/>
-        </w:rPr>
-        <w:t>Dengan</w:t>
-      </w:r>
-      <w:proofErr w:type="spellEnd"/>
-      <w:r>
-        <w:rPr>
-          <w:rFonts w:ascii="Times New Roman" w:hAnsi="Times New Roman" w:cs="Times New Roman"/>
-          <w:sz w:val="24"/>
-          <w:szCs w:val="24"/>
-        </w:rPr>
-        <w:t xml:space="preserve"> </w:t>
-      </w:r>
-      <w:proofErr w:type="spellStart"/>
-      <w:r>
-        <w:rPr>
-          <w:rFonts w:ascii="Times New Roman" w:hAnsi="Times New Roman" w:cs="Times New Roman"/>
-          <w:sz w:val="24"/>
-          <w:szCs w:val="24"/>
-        </w:rPr>
-        <w:t>d</w:t>
-      </w:r>
-      <w:r>
-        <w:rPr>
-          <w:rFonts w:ascii="Times New Roman" w:hAnsi="Times New Roman" w:cs="Times New Roman"/>
-          <w:sz w:val="24"/>
-          <w:szCs w:val="24"/>
-        </w:rPr>
-        <w:t>emikian</w:t>
-      </w:r>
-      <w:proofErr w:type="spellEnd"/>
-      <w:r>
-        <w:rPr>
-          <w:rFonts w:ascii="Times New Roman" w:hAnsi="Times New Roman" w:cs="Times New Roman"/>
-          <w:sz w:val="24"/>
-          <w:szCs w:val="24"/>
-        </w:rPr>
-        <w:t xml:space="preserve"> </w:t>
-      </w:r>
-      <w:proofErr w:type="spellStart"/>
-      <w:r>
-        <w:rPr>
-          <w:rFonts w:ascii="Times New Roman" w:hAnsi="Times New Roman" w:cs="Times New Roman"/>
-          <w:sz w:val="24"/>
-          <w:szCs w:val="24"/>
-        </w:rPr>
-        <w:t>tujuan</w:t>
-      </w:r>
-      <w:proofErr w:type="spellEnd"/>
-      <w:r>
-        <w:rPr>
-          <w:rFonts w:ascii="Times New Roman" w:hAnsi="Times New Roman" w:cs="Times New Roman"/>
-          <w:sz w:val="24"/>
-          <w:szCs w:val="24"/>
-        </w:rPr>
-        <w:t xml:space="preserve"> </w:t>
-      </w:r>
-      <w:proofErr w:type="spellStart"/>
-      <w:r>
-        <w:rPr>
-          <w:rFonts w:ascii="Times New Roman" w:hAnsi="Times New Roman" w:cs="Times New Roman"/>
-          <w:sz w:val="24"/>
-          <w:szCs w:val="24"/>
-        </w:rPr>
-        <w:t>dari</w:t>
-      </w:r>
-      <w:proofErr w:type="spellEnd"/>
-      <w:r>
-        <w:rPr>
-          <w:rFonts w:ascii="Times New Roman" w:hAnsi="Times New Roman" w:cs="Times New Roman"/>
-          <w:sz w:val="24"/>
-          <w:szCs w:val="24"/>
-        </w:rPr>
-        <w:t xml:space="preserve"> </w:t>
-      </w:r>
-      <w:proofErr w:type="spellStart"/>
-      <w:r>
-        <w:rPr>
-          <w:rFonts w:ascii="Times New Roman" w:hAnsi="Times New Roman" w:cs="Times New Roman"/>
-          <w:sz w:val="24"/>
-          <w:szCs w:val="24"/>
-        </w:rPr>
-        <w:t>pembuatan</w:t>
-      </w:r>
-      <w:proofErr w:type="spellEnd"/>
-      <w:r>
-        <w:rPr>
-          <w:rFonts w:ascii="Times New Roman" w:hAnsi="Times New Roman" w:cs="Times New Roman"/>
-          <w:sz w:val="24"/>
-          <w:szCs w:val="24"/>
-        </w:rPr>
-        <w:t xml:space="preserve"> </w:t>
-      </w:r>
-      <w:proofErr w:type="spellStart"/>
-      <w:r>
-        <w:rPr>
-          <w:rFonts w:ascii="Times New Roman" w:hAnsi="Times New Roman" w:cs="Times New Roman"/>
-          <w:sz w:val="24"/>
-          <w:szCs w:val="24"/>
-        </w:rPr>
-        <w:t>tugas</w:t>
-      </w:r>
-      <w:proofErr w:type="spellEnd"/>
-      <w:r>
-        <w:rPr>
-          <w:rFonts w:ascii="Times New Roman" w:hAnsi="Times New Roman" w:cs="Times New Roman"/>
-          <w:sz w:val="24"/>
-          <w:szCs w:val="24"/>
-        </w:rPr>
-        <w:t xml:space="preserve"> </w:t>
-      </w:r>
-      <w:proofErr w:type="spellStart"/>
-      <w:r>
-        <w:rPr>
-          <w:rFonts w:ascii="Times New Roman" w:hAnsi="Times New Roman" w:cs="Times New Roman"/>
-          <w:sz w:val="24"/>
-          <w:szCs w:val="24"/>
-        </w:rPr>
-        <w:t>ini</w:t>
-      </w:r>
-      <w:proofErr w:type="spellEnd"/>
-      <w:r>
-        <w:rPr>
-          <w:rFonts w:ascii="Times New Roman" w:hAnsi="Times New Roman" w:cs="Times New Roman"/>
-          <w:sz w:val="24"/>
-          <w:szCs w:val="24"/>
-        </w:rPr>
-        <w:t xml:space="preserve"> </w:t>
-      </w:r>
-      <w:proofErr w:type="spellStart"/>
-      <w:r>
-        <w:rPr>
-          <w:rFonts w:ascii="Times New Roman" w:hAnsi="Times New Roman" w:cs="Times New Roman"/>
-          <w:sz w:val="24"/>
-          <w:szCs w:val="24"/>
-        </w:rPr>
-        <w:t>terpenuhi</w:t>
-      </w:r>
-      <w:proofErr w:type="spellEnd"/>
-      <w:r>
-        <w:rPr>
-          <w:rFonts w:ascii="Times New Roman" w:hAnsi="Times New Roman" w:cs="Times New Roman"/>
-          <w:sz w:val="24"/>
-          <w:szCs w:val="24"/>
-        </w:rPr>
-        <w:t xml:space="preserve"> </w:t>
-      </w:r>
-      <w:proofErr w:type="spellStart"/>
-      <w:r>
-        <w:rPr>
-          <w:rFonts w:ascii="Times New Roman" w:hAnsi="Times New Roman" w:cs="Times New Roman"/>
-          <w:sz w:val="24"/>
-          <w:szCs w:val="24"/>
-        </w:rPr>
-        <w:t>seluruhnya</w:t>
-      </w:r>
-      <w:proofErr w:type="spellEnd"/>
-      <w:r>
-        <w:rPr>
-          <w:rFonts w:ascii="Times New Roman" w:hAnsi="Times New Roman" w:cs="Times New Roman"/>
-          <w:sz w:val="24"/>
-          <w:szCs w:val="24"/>
-        </w:rPr>
-        <w:t>.</w:t>
       </w:r>
     </w:p>
     <w:p>
@@ -4994,6 +6358,7 @@
           <w:sz w:val="24"/>
           <w:szCs w:val="24"/>
         </w:rPr>
+        <w:lastRenderedPageBreak/>
         <w:t xml:space="preserve">1. </w:t>
       </w:r>
       <w:r>
@@ -6687,7 +8052,6 @@
           <w:sz w:val="24"/>
           <w:szCs w:val="24"/>
         </w:rPr>
-        <w:lastRenderedPageBreak/>
         <w:t>9.</w:t>
       </w:r>
       <w:r>
@@ -8187,6 +9551,92 @@
     </w:lvl>
   </w:abstractNum>
   <w:abstractNum w:abstractNumId="1" w15:restartNumberingAfterBreak="0">
+    <w:nsid w:val="27650305"/>
+    <w:multiLevelType w:val="hybridMultilevel"/>
+    <w:tmpl w:val="19FE64B8"/>
+    <w:lvl w:ilvl="0" w:tplc="3809000F">
+      <w:start w:val="1"/>
+      <w:numFmt w:val="decimal"/>
+      <w:lvlText w:val="%1."/>
+      <w:lvlJc w:val="left"/>
+      <w:pPr>
+        <w:ind w:left="360" w:hanging="360"/>
+      </w:pPr>
+    </w:lvl>
+    <w:lvl w:ilvl="1" w:tplc="38090019" w:tentative="1">
+      <w:start w:val="1"/>
+      <w:numFmt w:val="lowerLetter"/>
+      <w:lvlText w:val="%2."/>
+      <w:lvlJc w:val="left"/>
+      <w:pPr>
+        <w:ind w:left="1080" w:hanging="360"/>
+      </w:pPr>
+    </w:lvl>
+    <w:lvl w:ilvl="2" w:tplc="3809001B" w:tentative="1">
+      <w:start w:val="1"/>
+      <w:numFmt w:val="lowerRoman"/>
+      <w:lvlText w:val="%3."/>
+      <w:lvlJc w:val="right"/>
+      <w:pPr>
+        <w:ind w:left="1800" w:hanging="180"/>
+      </w:pPr>
+    </w:lvl>
+    <w:lvl w:ilvl="3" w:tplc="3809000F" w:tentative="1">
+      <w:start w:val="1"/>
+      <w:numFmt w:val="decimal"/>
+      <w:lvlText w:val="%4."/>
+      <w:lvlJc w:val="left"/>
+      <w:pPr>
+        <w:ind w:left="2520" w:hanging="360"/>
+      </w:pPr>
+    </w:lvl>
+    <w:lvl w:ilvl="4" w:tplc="38090019" w:tentative="1">
+      <w:start w:val="1"/>
+      <w:numFmt w:val="lowerLetter"/>
+      <w:lvlText w:val="%5."/>
+      <w:lvlJc w:val="left"/>
+      <w:pPr>
+        <w:ind w:left="3240" w:hanging="360"/>
+      </w:pPr>
+    </w:lvl>
+    <w:lvl w:ilvl="5" w:tplc="3809001B" w:tentative="1">
+      <w:start w:val="1"/>
+      <w:numFmt w:val="lowerRoman"/>
+      <w:lvlText w:val="%6."/>
+      <w:lvlJc w:val="right"/>
+      <w:pPr>
+        <w:ind w:left="3960" w:hanging="180"/>
+      </w:pPr>
+    </w:lvl>
+    <w:lvl w:ilvl="6" w:tplc="3809000F" w:tentative="1">
+      <w:start w:val="1"/>
+      <w:numFmt w:val="decimal"/>
+      <w:lvlText w:val="%7."/>
+      <w:lvlJc w:val="left"/>
+      <w:pPr>
+        <w:ind w:left="4680" w:hanging="360"/>
+      </w:pPr>
+    </w:lvl>
+    <w:lvl w:ilvl="7" w:tplc="38090019" w:tentative="1">
+      <w:start w:val="1"/>
+      <w:numFmt w:val="lowerLetter"/>
+      <w:lvlText w:val="%8."/>
+      <w:lvlJc w:val="left"/>
+      <w:pPr>
+        <w:ind w:left="5400" w:hanging="360"/>
+      </w:pPr>
+    </w:lvl>
+    <w:lvl w:ilvl="8" w:tplc="3809001B" w:tentative="1">
+      <w:start w:val="1"/>
+      <w:numFmt w:val="lowerRoman"/>
+      <w:lvlText w:val="%9."/>
+      <w:lvlJc w:val="right"/>
+      <w:pPr>
+        <w:ind w:left="6120" w:hanging="180"/>
+      </w:pPr>
+    </w:lvl>
+  </w:abstractNum>
+  <w:abstractNum w:abstractNumId="2" w15:restartNumberingAfterBreak="0">
     <w:nsid w:val="31F66B71"/>
     <w:multiLevelType w:val="hybridMultilevel"/>
     <w:tmpl w:val="EE886BF0"/>
@@ -8279,7 +9729,7 @@
       </w:pPr>
     </w:lvl>
   </w:abstractNum>
-  <w:abstractNum w:abstractNumId="2" w15:restartNumberingAfterBreak="0">
+  <w:abstractNum w:abstractNumId="3" w15:restartNumberingAfterBreak="0">
     <w:nsid w:val="384D1992"/>
     <w:multiLevelType w:val="hybridMultilevel"/>
     <w:tmpl w:val="65584BA2"/>
@@ -8372,7 +9822,7 @@
       </w:pPr>
     </w:lvl>
   </w:abstractNum>
-  <w:abstractNum w:abstractNumId="3" w15:restartNumberingAfterBreak="0">
+  <w:abstractNum w:abstractNumId="4" w15:restartNumberingAfterBreak="0">
     <w:nsid w:val="43054FD8"/>
     <w:multiLevelType w:val="hybridMultilevel"/>
     <w:tmpl w:val="65584BA2"/>
@@ -8465,7 +9915,7 @@
       </w:pPr>
     </w:lvl>
   </w:abstractNum>
-  <w:abstractNum w:abstractNumId="4" w15:restartNumberingAfterBreak="0">
+  <w:abstractNum w:abstractNumId="5" w15:restartNumberingAfterBreak="0">
     <w:nsid w:val="46F31D8F"/>
     <w:multiLevelType w:val="hybridMultilevel"/>
     <w:tmpl w:val="4EEAECAA"/>
@@ -8558,7 +10008,7 @@
       </w:pPr>
     </w:lvl>
   </w:abstractNum>
-  <w:abstractNum w:abstractNumId="5" w15:restartNumberingAfterBreak="0">
+  <w:abstractNum w:abstractNumId="6" w15:restartNumberingAfterBreak="0">
     <w:nsid w:val="55A97559"/>
     <w:multiLevelType w:val="hybridMultilevel"/>
     <w:tmpl w:val="496AED2E"/>
@@ -8651,7 +10101,7 @@
       </w:pPr>
     </w:lvl>
   </w:abstractNum>
-  <w:abstractNum w:abstractNumId="6" w15:restartNumberingAfterBreak="0">
+  <w:abstractNum w:abstractNumId="7" w15:restartNumberingAfterBreak="0">
     <w:nsid w:val="5DBA755F"/>
     <w:multiLevelType w:val="multilevel"/>
     <w:tmpl w:val="67C67216"/>
@@ -8769,25 +10219,28 @@
     </w:lvl>
   </w:abstractNum>
   <w:num w:numId="1">
+    <w:abstractNumId w:val="7"/>
+  </w:num>
+  <w:num w:numId="2">
+    <w:abstractNumId w:val="2"/>
+  </w:num>
+  <w:num w:numId="3">
+    <w:abstractNumId w:val="4"/>
+  </w:num>
+  <w:num w:numId="4">
     <w:abstractNumId w:val="6"/>
   </w:num>
-  <w:num w:numId="2">
-    <w:abstractNumId w:val="1"/>
-  </w:num>
-  <w:num w:numId="3">
-    <w:abstractNumId w:val="3"/>
-  </w:num>
-  <w:num w:numId="4">
+  <w:num w:numId="5">
     <w:abstractNumId w:val="5"/>
   </w:num>
-  <w:num w:numId="5">
-    <w:abstractNumId w:val="4"/>
-  </w:num>
   <w:num w:numId="6">
-    <w:abstractNumId w:val="2"/>
+    <w:abstractNumId w:val="3"/>
   </w:num>
   <w:num w:numId="7">
     <w:abstractNumId w:val="0"/>
+  </w:num>
+  <w:num w:numId="8">
+    <w:abstractNumId w:val="1"/>
   </w:num>
   <w:numIdMacAtCleanup w:val="3"/>
 </w:numbering>

</xml_diff>

<commit_message>
Update 15 April 2024
Update Format Cek Buku Paling Baru
</commit_message>
<xml_diff>
--- a/13. BAB VII - KESIMPULAN.docx
+++ b/13. BAB VII - KESIMPULAN.docx
@@ -1,6 +1,6 @@
 
 <file path=word/document.xml><?xml version="1.0" encoding="utf-8"?>
-<w:document xmlns:wpc="http://schemas.microsoft.com/office/word/2010/wordprocessingCanvas" xmlns:cx="http://schemas.microsoft.com/office/drawing/2014/chartex" xmlns:cx1="http://schemas.microsoft.com/office/drawing/2015/9/8/chartex" xmlns:cx2="http://schemas.microsoft.com/office/drawing/2015/10/21/chartex" xmlns:cx3="http://schemas.microsoft.com/office/drawing/2016/5/9/chartex" xmlns:cx4="http://schemas.microsoft.com/office/drawing/2016/5/10/chartex" xmlns:cx5="http://schemas.microsoft.com/office/drawing/2016/5/11/chartex" xmlns:cx6="http://schemas.microsoft.com/office/drawing/2016/5/12/chartex" xmlns:cx7="http://schemas.microsoft.com/office/drawing/2016/5/13/chartex" xmlns:cx8="http://schemas.microsoft.com/office/drawing/2016/5/14/chartex" xmlns:mc="http://schemas.openxmlformats.org/markup-compatibility/2006" xmlns:aink="http://schemas.microsoft.com/office/drawing/2016/ink" xmlns:am3d="http://schemas.microsoft.com/office/drawing/2017/model3d" xmlns:o="urn:schemas-microsoft-com:office:office" xmlns:oel="http://schemas.microsoft.com/office/2019/extlst" xmlns:r="http://schemas.openxmlformats.org/officeDocument/2006/relationships" xmlns:m="http://schemas.openxmlformats.org/officeDocument/2006/math" xmlns:v="urn:schemas-microsoft-com:vml" xmlns:wp14="http://schemas.microsoft.com/office/word/2010/wordprocessingDrawing" xmlns:wp="http://schemas.openxmlformats.org/drawingml/2006/wordprocessingDrawing" xmlns:w10="urn:schemas-microsoft-com:office:word" xmlns:w="http://schemas.openxmlformats.org/wordprocessingml/2006/main" xmlns:w14="http://schemas.microsoft.com/office/word/2010/wordml" xmlns:w15="http://schemas.microsoft.com/office/word/2012/wordml" xmlns:w16cex="http://schemas.microsoft.com/office/word/2018/wordml/cex" xmlns:w16cid="http://schemas.microsoft.com/office/word/2016/wordml/cid" xmlns:w16="http://schemas.microsoft.com/office/word/2018/wordml" xmlns:w16du="http://schemas.microsoft.com/office/word/2023/wordml/word16du" xmlns:w16sdtdh="http://schemas.microsoft.com/office/word/2020/wordml/sdtdatahash" xmlns:w16se="http://schemas.microsoft.com/office/word/2015/wordml/symex" xmlns:wpg="http://schemas.microsoft.com/office/word/2010/wordprocessingGroup" xmlns:wpi="http://schemas.microsoft.com/office/word/2010/wordprocessingInk" xmlns:wne="http://schemas.microsoft.com/office/word/2006/wordml" xmlns:wps="http://schemas.microsoft.com/office/word/2010/wordprocessingShape" mc:Ignorable="w14 w15 w16se w16cid w16 w16cex w16sdtdh w16du wp14">
+<w:document xmlns:wpc="http://schemas.microsoft.com/office/word/2010/wordprocessingCanvas" xmlns:cx="http://schemas.microsoft.com/office/drawing/2014/chartex" xmlns:cx1="http://schemas.microsoft.com/office/drawing/2015/9/8/chartex" xmlns:cx2="http://schemas.microsoft.com/office/drawing/2015/10/21/chartex" xmlns:cx3="http://schemas.microsoft.com/office/drawing/2016/5/9/chartex" xmlns:cx4="http://schemas.microsoft.com/office/drawing/2016/5/10/chartex" xmlns:cx5="http://schemas.microsoft.com/office/drawing/2016/5/11/chartex" xmlns:cx6="http://schemas.microsoft.com/office/drawing/2016/5/12/chartex" xmlns:cx7="http://schemas.microsoft.com/office/drawing/2016/5/13/chartex" xmlns:cx8="http://schemas.microsoft.com/office/drawing/2016/5/14/chartex" xmlns:mc="http://schemas.openxmlformats.org/markup-compatibility/2006" xmlns:aink="http://schemas.microsoft.com/office/drawing/2016/ink" xmlns:am3d="http://schemas.microsoft.com/office/drawing/2017/model3d" xmlns:o="urn:schemas-microsoft-com:office:office" xmlns:r="http://schemas.openxmlformats.org/officeDocument/2006/relationships" xmlns:m="http://schemas.openxmlformats.org/officeDocument/2006/math" xmlns:v="urn:schemas-microsoft-com:vml" xmlns:wp14="http://schemas.microsoft.com/office/word/2010/wordprocessingDrawing" xmlns:wp="http://schemas.openxmlformats.org/drawingml/2006/wordprocessingDrawing" xmlns:w10="urn:schemas-microsoft-com:office:word" xmlns:w="http://schemas.openxmlformats.org/wordprocessingml/2006/main" xmlns:w14="http://schemas.microsoft.com/office/word/2010/wordml" xmlns:w15="http://schemas.microsoft.com/office/word/2012/wordml" xmlns:w16cex="http://schemas.microsoft.com/office/word/2018/wordml/cex" xmlns:w16cid="http://schemas.microsoft.com/office/word/2016/wordml/cid" xmlns:w16="http://schemas.microsoft.com/office/word/2018/wordml" xmlns:w16sdtdh="http://schemas.microsoft.com/office/word/2020/wordml/sdtdatahash" xmlns:w16se="http://schemas.microsoft.com/office/word/2015/wordml/symex" xmlns:wpg="http://schemas.microsoft.com/office/word/2010/wordprocessingGroup" xmlns:wpi="http://schemas.microsoft.com/office/word/2010/wordprocessingInk" xmlns:wne="http://schemas.microsoft.com/office/word/2006/wordml" xmlns:wps="http://schemas.microsoft.com/office/word/2010/wordprocessingShape" mc:Ignorable="w14 w15 w16se w16cid w16 w16cex w16sdtdh wp14">
   <w:body>
     <w:p>
       <w:pPr>
@@ -94,7 +94,7 @@
     <w:p>
       <w:pPr>
         <w:spacing w:after="0" w:line="360" w:lineRule="auto"/>
-        <w:ind w:firstLine="709"/>
+        <w:ind w:firstLine="720"/>
         <w:jc w:val="both"/>
         <w:rPr>
           <w:rStyle w:val="markedcontent"/>
@@ -687,7 +687,7 @@
     <w:p>
       <w:pPr>
         <w:spacing w:after="0" w:line="360" w:lineRule="auto"/>
-        <w:ind w:firstLine="709"/>
+        <w:ind w:firstLine="720"/>
         <w:jc w:val="both"/>
         <w:rPr>
           <w:rFonts w:ascii="Times New Roman" w:hAnsi="Times New Roman" w:cs="Times New Roman"/>
@@ -1189,13 +1189,23 @@
           <w:szCs w:val="24"/>
         </w:rPr>
       </w:pPr>
-      <w:r>
-        <w:rPr>
-          <w:rFonts w:ascii="Times New Roman" w:hAnsi="Times New Roman" w:cs="Times New Roman"/>
-          <w:sz w:val="24"/>
-          <w:szCs w:val="24"/>
-        </w:rPr>
-        <w:t xml:space="preserve">Daya Tarik: </w:t>
+      <w:proofErr w:type="spellStart"/>
+      <w:r>
+        <w:rPr>
+          <w:rFonts w:ascii="Times New Roman" w:hAnsi="Times New Roman" w:cs="Times New Roman"/>
+          <w:sz w:val="24"/>
+          <w:szCs w:val="24"/>
+        </w:rPr>
+        <w:t>Daya</w:t>
+      </w:r>
+      <w:proofErr w:type="spellEnd"/>
+      <w:r>
+        <w:rPr>
+          <w:rFonts w:ascii="Times New Roman" w:hAnsi="Times New Roman" w:cs="Times New Roman"/>
+          <w:sz w:val="24"/>
+          <w:szCs w:val="24"/>
+        </w:rPr>
+        <w:t xml:space="preserve"> Tarik: </w:t>
       </w:r>
       <w:r>
         <w:rPr>
@@ -3718,7 +3728,7 @@
     <w:p>
       <w:pPr>
         <w:spacing w:after="0" w:line="360" w:lineRule="auto"/>
-        <w:ind w:firstLine="709"/>
+        <w:ind w:firstLine="720"/>
         <w:jc w:val="both"/>
         <w:rPr>
           <w:rFonts w:ascii="Times New Roman" w:hAnsi="Times New Roman" w:cs="Times New Roman"/>
@@ -3904,7 +3914,25 @@
           <w:sz w:val="24"/>
           <w:szCs w:val="24"/>
         </w:rPr>
-        <w:t xml:space="preserve">. Kendala dan </w:t>
+        <w:t xml:space="preserve">. </w:t>
+      </w:r>
+      <w:proofErr w:type="spellStart"/>
+      <w:r>
+        <w:rPr>
+          <w:rFonts w:ascii="Times New Roman" w:hAnsi="Times New Roman" w:cs="Times New Roman"/>
+          <w:sz w:val="24"/>
+          <w:szCs w:val="24"/>
+        </w:rPr>
+        <w:t>Kendala</w:t>
+      </w:r>
+      <w:proofErr w:type="spellEnd"/>
+      <w:r>
+        <w:rPr>
+          <w:rFonts w:ascii="Times New Roman" w:hAnsi="Times New Roman" w:cs="Times New Roman"/>
+          <w:sz w:val="24"/>
+          <w:szCs w:val="24"/>
+        </w:rPr>
+        <w:t xml:space="preserve"> dan </w:t>
       </w:r>
       <w:proofErr w:type="spellStart"/>
       <w:r>
@@ -5236,7 +5264,7 @@
     <w:p>
       <w:pPr>
         <w:spacing w:after="0" w:line="360" w:lineRule="auto"/>
-        <w:ind w:firstLine="709"/>
+        <w:ind w:firstLine="720"/>
         <w:jc w:val="both"/>
         <w:rPr>
           <w:rFonts w:ascii="Times New Roman" w:hAnsi="Times New Roman" w:cs="Times New Roman"/>
@@ -5954,7 +5982,7 @@
     <w:p>
       <w:pPr>
         <w:spacing w:after="0" w:line="360" w:lineRule="auto"/>
-        <w:ind w:firstLine="709"/>
+        <w:ind w:firstLine="720"/>
         <w:jc w:val="both"/>
         <w:rPr>
           <w:rFonts w:ascii="Times New Roman" w:hAnsi="Times New Roman" w:cs="Times New Roman"/>
@@ -5962,23 +5990,13 @@
           <w:szCs w:val="24"/>
         </w:rPr>
       </w:pPr>
-      <w:proofErr w:type="spellStart"/>
-      <w:r>
-        <w:rPr>
-          <w:rFonts w:ascii="Times New Roman" w:hAnsi="Times New Roman" w:cs="Times New Roman"/>
-          <w:sz w:val="24"/>
-          <w:szCs w:val="24"/>
-        </w:rPr>
-        <w:t>Setelah</w:t>
-      </w:r>
-      <w:proofErr w:type="spellEnd"/>
-      <w:r>
-        <w:rPr>
-          <w:rFonts w:ascii="Times New Roman" w:hAnsi="Times New Roman" w:cs="Times New Roman"/>
-          <w:sz w:val="24"/>
-          <w:szCs w:val="24"/>
-        </w:rPr>
-        <w:t xml:space="preserve"> </w:t>
+      <w:r>
+        <w:rPr>
+          <w:rFonts w:ascii="Times New Roman" w:hAnsi="Times New Roman" w:cs="Times New Roman"/>
+          <w:sz w:val="24"/>
+          <w:szCs w:val="24"/>
+        </w:rPr>
+        <w:t xml:space="preserve">Setelah </w:t>
       </w:r>
       <w:proofErr w:type="spellStart"/>
       <w:r>
@@ -6807,7 +6825,25 @@
           <w:sz w:val="24"/>
           <w:szCs w:val="24"/>
         </w:rPr>
-        <w:t xml:space="preserve"> ‘Mahir’ </w:t>
+        <w:t xml:space="preserve"> ‘</w:t>
+      </w:r>
+      <w:proofErr w:type="spellStart"/>
+      <w:r>
+        <w:rPr>
+          <w:rFonts w:ascii="Times New Roman" w:hAnsi="Times New Roman" w:cs="Times New Roman"/>
+          <w:sz w:val="24"/>
+          <w:szCs w:val="24"/>
+        </w:rPr>
+        <w:t>Mahir</w:t>
+      </w:r>
+      <w:proofErr w:type="spellEnd"/>
+      <w:r>
+        <w:rPr>
+          <w:rFonts w:ascii="Times New Roman" w:hAnsi="Times New Roman" w:cs="Times New Roman"/>
+          <w:sz w:val="24"/>
+          <w:szCs w:val="24"/>
+        </w:rPr>
+        <w:t xml:space="preserve">’ </w:t>
       </w:r>
       <w:proofErr w:type="spellStart"/>
       <w:r>
@@ -7211,7 +7247,25 @@
           <w:sz w:val="24"/>
           <w:szCs w:val="24"/>
         </w:rPr>
-        <w:t>‘Sedih’</w:t>
+        <w:t>‘</w:t>
+      </w:r>
+      <w:proofErr w:type="spellStart"/>
+      <w:r>
+        <w:rPr>
+          <w:rFonts w:ascii="Times New Roman" w:hAnsi="Times New Roman" w:cs="Times New Roman"/>
+          <w:sz w:val="24"/>
+          <w:szCs w:val="24"/>
+        </w:rPr>
+        <w:t>Sedih</w:t>
+      </w:r>
+      <w:proofErr w:type="spellEnd"/>
+      <w:r>
+        <w:rPr>
+          <w:rFonts w:ascii="Times New Roman" w:hAnsi="Times New Roman" w:cs="Times New Roman"/>
+          <w:sz w:val="24"/>
+          <w:szCs w:val="24"/>
+        </w:rPr>
+        <w:t>’</w:t>
       </w:r>
       <w:r>
         <w:rPr>
@@ -7548,13 +7602,23 @@
         </w:rPr>
         <w:tab/>
       </w:r>
-      <w:r>
-        <w:rPr>
-          <w:rFonts w:ascii="Times New Roman" w:hAnsi="Times New Roman" w:cs="Times New Roman"/>
-          <w:sz w:val="24"/>
-          <w:szCs w:val="24"/>
-        </w:rPr>
-        <w:t xml:space="preserve">Kalau </w:t>
+      <w:proofErr w:type="spellStart"/>
+      <w:r>
+        <w:rPr>
+          <w:rFonts w:ascii="Times New Roman" w:hAnsi="Times New Roman" w:cs="Times New Roman"/>
+          <w:sz w:val="24"/>
+          <w:szCs w:val="24"/>
+        </w:rPr>
+        <w:t>Kalau</w:t>
+      </w:r>
+      <w:proofErr w:type="spellEnd"/>
+      <w:r>
+        <w:rPr>
+          <w:rFonts w:ascii="Times New Roman" w:hAnsi="Times New Roman" w:cs="Times New Roman"/>
+          <w:sz w:val="24"/>
+          <w:szCs w:val="24"/>
+        </w:rPr>
+        <w:t xml:space="preserve"> </w:t>
       </w:r>
       <w:proofErr w:type="spellStart"/>
       <w:r>
@@ -8206,13 +8270,23 @@
         </w:rPr>
         <w:tab/>
       </w:r>
-      <w:r>
-        <w:rPr>
-          <w:rFonts w:ascii="Times New Roman" w:hAnsi="Times New Roman" w:cs="Times New Roman"/>
-          <w:sz w:val="24"/>
-          <w:szCs w:val="24"/>
-        </w:rPr>
-        <w:t xml:space="preserve">Kalau </w:t>
+      <w:proofErr w:type="spellStart"/>
+      <w:r>
+        <w:rPr>
+          <w:rFonts w:ascii="Times New Roman" w:hAnsi="Times New Roman" w:cs="Times New Roman"/>
+          <w:sz w:val="24"/>
+          <w:szCs w:val="24"/>
+        </w:rPr>
+        <w:t>Kalau</w:t>
+      </w:r>
+      <w:proofErr w:type="spellEnd"/>
+      <w:r>
+        <w:rPr>
+          <w:rFonts w:ascii="Times New Roman" w:hAnsi="Times New Roman" w:cs="Times New Roman"/>
+          <w:sz w:val="24"/>
+          <w:szCs w:val="24"/>
+        </w:rPr>
+        <w:t xml:space="preserve"> </w:t>
       </w:r>
       <w:proofErr w:type="spellStart"/>
       <w:r>
@@ -8623,13 +8697,23 @@
       <w:r>
         <w:t xml:space="preserve">. </w:t>
       </w:r>
-      <w:r>
-        <w:rPr>
-          <w:rFonts w:ascii="Times New Roman" w:hAnsi="Times New Roman" w:cs="Times New Roman"/>
-          <w:sz w:val="24"/>
-          <w:szCs w:val="24"/>
-        </w:rPr>
-        <w:t xml:space="preserve">Kalau </w:t>
+      <w:proofErr w:type="spellStart"/>
+      <w:r>
+        <w:rPr>
+          <w:rFonts w:ascii="Times New Roman" w:hAnsi="Times New Roman" w:cs="Times New Roman"/>
+          <w:sz w:val="24"/>
+          <w:szCs w:val="24"/>
+        </w:rPr>
+        <w:t>Kalau</w:t>
+      </w:r>
+      <w:proofErr w:type="spellEnd"/>
+      <w:r>
+        <w:rPr>
+          <w:rFonts w:ascii="Times New Roman" w:hAnsi="Times New Roman" w:cs="Times New Roman"/>
+          <w:sz w:val="24"/>
+          <w:szCs w:val="24"/>
+        </w:rPr>
+        <w:t xml:space="preserve"> </w:t>
       </w:r>
       <w:proofErr w:type="spellStart"/>
       <w:r>
@@ -9153,7 +9237,7 @@
 </file>
 
 <file path=word/endnotes.xml><?xml version="1.0" encoding="utf-8"?>
-<w:endnotes xmlns:wpc="http://schemas.microsoft.com/office/word/2010/wordprocessingCanvas" xmlns:cx="http://schemas.microsoft.com/office/drawing/2014/chartex" xmlns:cx1="http://schemas.microsoft.com/office/drawing/2015/9/8/chartex" xmlns:cx2="http://schemas.microsoft.com/office/drawing/2015/10/21/chartex" xmlns:cx3="http://schemas.microsoft.com/office/drawing/2016/5/9/chartex" xmlns:cx4="http://schemas.microsoft.com/office/drawing/2016/5/10/chartex" xmlns:cx5="http://schemas.microsoft.com/office/drawing/2016/5/11/chartex" xmlns:cx6="http://schemas.microsoft.com/office/drawing/2016/5/12/chartex" xmlns:cx7="http://schemas.microsoft.com/office/drawing/2016/5/13/chartex" xmlns:cx8="http://schemas.microsoft.com/office/drawing/2016/5/14/chartex" xmlns:mc="http://schemas.openxmlformats.org/markup-compatibility/2006" xmlns:aink="http://schemas.microsoft.com/office/drawing/2016/ink" xmlns:am3d="http://schemas.microsoft.com/office/drawing/2017/model3d" xmlns:o="urn:schemas-microsoft-com:office:office" xmlns:oel="http://schemas.microsoft.com/office/2019/extlst" xmlns:r="http://schemas.openxmlformats.org/officeDocument/2006/relationships" xmlns:m="http://schemas.openxmlformats.org/officeDocument/2006/math" xmlns:v="urn:schemas-microsoft-com:vml" xmlns:wp14="http://schemas.microsoft.com/office/word/2010/wordprocessingDrawing" xmlns:wp="http://schemas.openxmlformats.org/drawingml/2006/wordprocessingDrawing" xmlns:w10="urn:schemas-microsoft-com:office:word" xmlns:w="http://schemas.openxmlformats.org/wordprocessingml/2006/main" xmlns:w14="http://schemas.microsoft.com/office/word/2010/wordml" xmlns:w15="http://schemas.microsoft.com/office/word/2012/wordml" xmlns:w16cex="http://schemas.microsoft.com/office/word/2018/wordml/cex" xmlns:w16cid="http://schemas.microsoft.com/office/word/2016/wordml/cid" xmlns:w16="http://schemas.microsoft.com/office/word/2018/wordml" xmlns:w16du="http://schemas.microsoft.com/office/word/2023/wordml/word16du" xmlns:w16sdtdh="http://schemas.microsoft.com/office/word/2020/wordml/sdtdatahash" xmlns:w16se="http://schemas.microsoft.com/office/word/2015/wordml/symex" xmlns:wpg="http://schemas.microsoft.com/office/word/2010/wordprocessingGroup" xmlns:wpi="http://schemas.microsoft.com/office/word/2010/wordprocessingInk" xmlns:wne="http://schemas.microsoft.com/office/word/2006/wordml" xmlns:wps="http://schemas.microsoft.com/office/word/2010/wordprocessingShape" mc:Ignorable="w14 w15 w16se w16cid w16 w16cex w16sdtdh w16du wp14">
+<w:endnotes xmlns:wpc="http://schemas.microsoft.com/office/word/2010/wordprocessingCanvas" xmlns:cx="http://schemas.microsoft.com/office/drawing/2014/chartex" xmlns:cx1="http://schemas.microsoft.com/office/drawing/2015/9/8/chartex" xmlns:cx2="http://schemas.microsoft.com/office/drawing/2015/10/21/chartex" xmlns:cx3="http://schemas.microsoft.com/office/drawing/2016/5/9/chartex" xmlns:cx4="http://schemas.microsoft.com/office/drawing/2016/5/10/chartex" xmlns:cx5="http://schemas.microsoft.com/office/drawing/2016/5/11/chartex" xmlns:cx6="http://schemas.microsoft.com/office/drawing/2016/5/12/chartex" xmlns:cx7="http://schemas.microsoft.com/office/drawing/2016/5/13/chartex" xmlns:cx8="http://schemas.microsoft.com/office/drawing/2016/5/14/chartex" xmlns:mc="http://schemas.openxmlformats.org/markup-compatibility/2006" xmlns:aink="http://schemas.microsoft.com/office/drawing/2016/ink" xmlns:am3d="http://schemas.microsoft.com/office/drawing/2017/model3d" xmlns:o="urn:schemas-microsoft-com:office:office" xmlns:r="http://schemas.openxmlformats.org/officeDocument/2006/relationships" xmlns:m="http://schemas.openxmlformats.org/officeDocument/2006/math" xmlns:v="urn:schemas-microsoft-com:vml" xmlns:wp14="http://schemas.microsoft.com/office/word/2010/wordprocessingDrawing" xmlns:wp="http://schemas.openxmlformats.org/drawingml/2006/wordprocessingDrawing" xmlns:w10="urn:schemas-microsoft-com:office:word" xmlns:w="http://schemas.openxmlformats.org/wordprocessingml/2006/main" xmlns:w14="http://schemas.microsoft.com/office/word/2010/wordml" xmlns:w15="http://schemas.microsoft.com/office/word/2012/wordml" xmlns:w16cex="http://schemas.microsoft.com/office/word/2018/wordml/cex" xmlns:w16cid="http://schemas.microsoft.com/office/word/2016/wordml/cid" xmlns:w16="http://schemas.microsoft.com/office/word/2018/wordml" xmlns:w16sdtdh="http://schemas.microsoft.com/office/word/2020/wordml/sdtdatahash" xmlns:w16se="http://schemas.microsoft.com/office/word/2015/wordml/symex" xmlns:wpg="http://schemas.microsoft.com/office/word/2010/wordprocessingGroup" xmlns:wpi="http://schemas.microsoft.com/office/word/2010/wordprocessingInk" xmlns:wne="http://schemas.microsoft.com/office/word/2006/wordml" xmlns:wps="http://schemas.microsoft.com/office/word/2010/wordprocessingShape" mc:Ignorable="w14 w15 w16se w16cid w16 w16cex w16sdtdh wp14">
   <w:endnote w:type="separator" w:id="-1">
     <w:p>
       <w:pPr>
@@ -9178,7 +9262,7 @@
 </file>
 
 <file path=word/footer1.xml><?xml version="1.0" encoding="utf-8"?>
-<w:ftr xmlns:wpc="http://schemas.microsoft.com/office/word/2010/wordprocessingCanvas" xmlns:cx="http://schemas.microsoft.com/office/drawing/2014/chartex" xmlns:cx1="http://schemas.microsoft.com/office/drawing/2015/9/8/chartex" xmlns:cx2="http://schemas.microsoft.com/office/drawing/2015/10/21/chartex" xmlns:cx3="http://schemas.microsoft.com/office/drawing/2016/5/9/chartex" xmlns:cx4="http://schemas.microsoft.com/office/drawing/2016/5/10/chartex" xmlns:cx5="http://schemas.microsoft.com/office/drawing/2016/5/11/chartex" xmlns:cx6="http://schemas.microsoft.com/office/drawing/2016/5/12/chartex" xmlns:cx7="http://schemas.microsoft.com/office/drawing/2016/5/13/chartex" xmlns:cx8="http://schemas.microsoft.com/office/drawing/2016/5/14/chartex" xmlns:mc="http://schemas.openxmlformats.org/markup-compatibility/2006" xmlns:aink="http://schemas.microsoft.com/office/drawing/2016/ink" xmlns:am3d="http://schemas.microsoft.com/office/drawing/2017/model3d" xmlns:o="urn:schemas-microsoft-com:office:office" xmlns:oel="http://schemas.microsoft.com/office/2019/extlst" xmlns:r="http://schemas.openxmlformats.org/officeDocument/2006/relationships" xmlns:m="http://schemas.openxmlformats.org/officeDocument/2006/math" xmlns:v="urn:schemas-microsoft-com:vml" xmlns:wp14="http://schemas.microsoft.com/office/word/2010/wordprocessingDrawing" xmlns:wp="http://schemas.openxmlformats.org/drawingml/2006/wordprocessingDrawing" xmlns:w10="urn:schemas-microsoft-com:office:word" xmlns:w="http://schemas.openxmlformats.org/wordprocessingml/2006/main" xmlns:w14="http://schemas.microsoft.com/office/word/2010/wordml" xmlns:w15="http://schemas.microsoft.com/office/word/2012/wordml" xmlns:w16cex="http://schemas.microsoft.com/office/word/2018/wordml/cex" xmlns:w16cid="http://schemas.microsoft.com/office/word/2016/wordml/cid" xmlns:w16="http://schemas.microsoft.com/office/word/2018/wordml" xmlns:w16du="http://schemas.microsoft.com/office/word/2023/wordml/word16du" xmlns:w16sdtdh="http://schemas.microsoft.com/office/word/2020/wordml/sdtdatahash" xmlns:w16se="http://schemas.microsoft.com/office/word/2015/wordml/symex" xmlns:wpg="http://schemas.microsoft.com/office/word/2010/wordprocessingGroup" xmlns:wpi="http://schemas.microsoft.com/office/word/2010/wordprocessingInk" xmlns:wne="http://schemas.microsoft.com/office/word/2006/wordml" xmlns:wps="http://schemas.microsoft.com/office/word/2010/wordprocessingShape" mc:Ignorable="w14 w15 w16se w16cid w16 w16cex w16sdtdh w16du wp14">
+<w:ftr xmlns:wpc="http://schemas.microsoft.com/office/word/2010/wordprocessingCanvas" xmlns:cx="http://schemas.microsoft.com/office/drawing/2014/chartex" xmlns:cx1="http://schemas.microsoft.com/office/drawing/2015/9/8/chartex" xmlns:cx2="http://schemas.microsoft.com/office/drawing/2015/10/21/chartex" xmlns:cx3="http://schemas.microsoft.com/office/drawing/2016/5/9/chartex" xmlns:cx4="http://schemas.microsoft.com/office/drawing/2016/5/10/chartex" xmlns:cx5="http://schemas.microsoft.com/office/drawing/2016/5/11/chartex" xmlns:cx6="http://schemas.microsoft.com/office/drawing/2016/5/12/chartex" xmlns:cx7="http://schemas.microsoft.com/office/drawing/2016/5/13/chartex" xmlns:cx8="http://schemas.microsoft.com/office/drawing/2016/5/14/chartex" xmlns:mc="http://schemas.openxmlformats.org/markup-compatibility/2006" xmlns:aink="http://schemas.microsoft.com/office/drawing/2016/ink" xmlns:am3d="http://schemas.microsoft.com/office/drawing/2017/model3d" xmlns:o="urn:schemas-microsoft-com:office:office" xmlns:r="http://schemas.openxmlformats.org/officeDocument/2006/relationships" xmlns:m="http://schemas.openxmlformats.org/officeDocument/2006/math" xmlns:v="urn:schemas-microsoft-com:vml" xmlns:wp14="http://schemas.microsoft.com/office/word/2010/wordprocessingDrawing" xmlns:wp="http://schemas.openxmlformats.org/drawingml/2006/wordprocessingDrawing" xmlns:w10="urn:schemas-microsoft-com:office:word" xmlns:w="http://schemas.openxmlformats.org/wordprocessingml/2006/main" xmlns:w14="http://schemas.microsoft.com/office/word/2010/wordml" xmlns:w15="http://schemas.microsoft.com/office/word/2012/wordml" xmlns:w16cex="http://schemas.microsoft.com/office/word/2018/wordml/cex" xmlns:w16cid="http://schemas.microsoft.com/office/word/2016/wordml/cid" xmlns:w16="http://schemas.microsoft.com/office/word/2018/wordml" xmlns:w16sdtdh="http://schemas.microsoft.com/office/word/2020/wordml/sdtdatahash" xmlns:w16se="http://schemas.microsoft.com/office/word/2015/wordml/symex" xmlns:wpg="http://schemas.microsoft.com/office/word/2010/wordprocessingGroup" xmlns:wpi="http://schemas.microsoft.com/office/word/2010/wordprocessingInk" xmlns:wne="http://schemas.microsoft.com/office/word/2006/wordml" xmlns:wps="http://schemas.microsoft.com/office/word/2010/wordprocessingShape" mc:Ignorable="w14 w15 w16se w16cid w16 w16cex w16sdtdh wp14">
   <w:sdt>
     <w:sdtPr>
       <w:id w:val="1593586172"/>
@@ -9250,7 +9334,7 @@
 </file>
 
 <file path=word/footnotes.xml><?xml version="1.0" encoding="utf-8"?>
-<w:footnotes xmlns:wpc="http://schemas.microsoft.com/office/word/2010/wordprocessingCanvas" xmlns:cx="http://schemas.microsoft.com/office/drawing/2014/chartex" xmlns:cx1="http://schemas.microsoft.com/office/drawing/2015/9/8/chartex" xmlns:cx2="http://schemas.microsoft.com/office/drawing/2015/10/21/chartex" xmlns:cx3="http://schemas.microsoft.com/office/drawing/2016/5/9/chartex" xmlns:cx4="http://schemas.microsoft.com/office/drawing/2016/5/10/chartex" xmlns:cx5="http://schemas.microsoft.com/office/drawing/2016/5/11/chartex" xmlns:cx6="http://schemas.microsoft.com/office/drawing/2016/5/12/chartex" xmlns:cx7="http://schemas.microsoft.com/office/drawing/2016/5/13/chartex" xmlns:cx8="http://schemas.microsoft.com/office/drawing/2016/5/14/chartex" xmlns:mc="http://schemas.openxmlformats.org/markup-compatibility/2006" xmlns:aink="http://schemas.microsoft.com/office/drawing/2016/ink" xmlns:am3d="http://schemas.microsoft.com/office/drawing/2017/model3d" xmlns:o="urn:schemas-microsoft-com:office:office" xmlns:oel="http://schemas.microsoft.com/office/2019/extlst" xmlns:r="http://schemas.openxmlformats.org/officeDocument/2006/relationships" xmlns:m="http://schemas.openxmlformats.org/officeDocument/2006/math" xmlns:v="urn:schemas-microsoft-com:vml" xmlns:wp14="http://schemas.microsoft.com/office/word/2010/wordprocessingDrawing" xmlns:wp="http://schemas.openxmlformats.org/drawingml/2006/wordprocessingDrawing" xmlns:w10="urn:schemas-microsoft-com:office:word" xmlns:w="http://schemas.openxmlformats.org/wordprocessingml/2006/main" xmlns:w14="http://schemas.microsoft.com/office/word/2010/wordml" xmlns:w15="http://schemas.microsoft.com/office/word/2012/wordml" xmlns:w16cex="http://schemas.microsoft.com/office/word/2018/wordml/cex" xmlns:w16cid="http://schemas.microsoft.com/office/word/2016/wordml/cid" xmlns:w16="http://schemas.microsoft.com/office/word/2018/wordml" xmlns:w16du="http://schemas.microsoft.com/office/word/2023/wordml/word16du" xmlns:w16sdtdh="http://schemas.microsoft.com/office/word/2020/wordml/sdtdatahash" xmlns:w16se="http://schemas.microsoft.com/office/word/2015/wordml/symex" xmlns:wpg="http://schemas.microsoft.com/office/word/2010/wordprocessingGroup" xmlns:wpi="http://schemas.microsoft.com/office/word/2010/wordprocessingInk" xmlns:wne="http://schemas.microsoft.com/office/word/2006/wordml" xmlns:wps="http://schemas.microsoft.com/office/word/2010/wordprocessingShape" mc:Ignorable="w14 w15 w16se w16cid w16 w16cex w16sdtdh w16du wp14">
+<w:footnotes xmlns:wpc="http://schemas.microsoft.com/office/word/2010/wordprocessingCanvas" xmlns:cx="http://schemas.microsoft.com/office/drawing/2014/chartex" xmlns:cx1="http://schemas.microsoft.com/office/drawing/2015/9/8/chartex" xmlns:cx2="http://schemas.microsoft.com/office/drawing/2015/10/21/chartex" xmlns:cx3="http://schemas.microsoft.com/office/drawing/2016/5/9/chartex" xmlns:cx4="http://schemas.microsoft.com/office/drawing/2016/5/10/chartex" xmlns:cx5="http://schemas.microsoft.com/office/drawing/2016/5/11/chartex" xmlns:cx6="http://schemas.microsoft.com/office/drawing/2016/5/12/chartex" xmlns:cx7="http://schemas.microsoft.com/office/drawing/2016/5/13/chartex" xmlns:cx8="http://schemas.microsoft.com/office/drawing/2016/5/14/chartex" xmlns:mc="http://schemas.openxmlformats.org/markup-compatibility/2006" xmlns:aink="http://schemas.microsoft.com/office/drawing/2016/ink" xmlns:am3d="http://schemas.microsoft.com/office/drawing/2017/model3d" xmlns:o="urn:schemas-microsoft-com:office:office" xmlns:r="http://schemas.openxmlformats.org/officeDocument/2006/relationships" xmlns:m="http://schemas.openxmlformats.org/officeDocument/2006/math" xmlns:v="urn:schemas-microsoft-com:vml" xmlns:wp14="http://schemas.microsoft.com/office/word/2010/wordprocessingDrawing" xmlns:wp="http://schemas.openxmlformats.org/drawingml/2006/wordprocessingDrawing" xmlns:w10="urn:schemas-microsoft-com:office:word" xmlns:w="http://schemas.openxmlformats.org/wordprocessingml/2006/main" xmlns:w14="http://schemas.microsoft.com/office/word/2010/wordml" xmlns:w15="http://schemas.microsoft.com/office/word/2012/wordml" xmlns:w16cex="http://schemas.microsoft.com/office/word/2018/wordml/cex" xmlns:w16cid="http://schemas.microsoft.com/office/word/2016/wordml/cid" xmlns:w16="http://schemas.microsoft.com/office/word/2018/wordml" xmlns:w16sdtdh="http://schemas.microsoft.com/office/word/2020/wordml/sdtdatahash" xmlns:w16se="http://schemas.microsoft.com/office/word/2015/wordml/symex" xmlns:wpg="http://schemas.microsoft.com/office/word/2010/wordprocessingGroup" xmlns:wpi="http://schemas.microsoft.com/office/word/2010/wordprocessingInk" xmlns:wne="http://schemas.microsoft.com/office/word/2006/wordml" xmlns:wps="http://schemas.microsoft.com/office/word/2010/wordprocessingShape" mc:Ignorable="w14 w15 w16se w16cid w16 w16cex w16sdtdh wp14">
   <w:footnote w:type="separator" w:id="-1">
     <w:p>
       <w:pPr>
@@ -9275,7 +9359,7 @@
 </file>
 
 <file path=word/header1.xml><?xml version="1.0" encoding="utf-8"?>
-<w:hdr xmlns:wpc="http://schemas.microsoft.com/office/word/2010/wordprocessingCanvas" xmlns:cx="http://schemas.microsoft.com/office/drawing/2014/chartex" xmlns:cx1="http://schemas.microsoft.com/office/drawing/2015/9/8/chartex" xmlns:cx2="http://schemas.microsoft.com/office/drawing/2015/10/21/chartex" xmlns:cx3="http://schemas.microsoft.com/office/drawing/2016/5/9/chartex" xmlns:cx4="http://schemas.microsoft.com/office/drawing/2016/5/10/chartex" xmlns:cx5="http://schemas.microsoft.com/office/drawing/2016/5/11/chartex" xmlns:cx6="http://schemas.microsoft.com/office/drawing/2016/5/12/chartex" xmlns:cx7="http://schemas.microsoft.com/office/drawing/2016/5/13/chartex" xmlns:cx8="http://schemas.microsoft.com/office/drawing/2016/5/14/chartex" xmlns:mc="http://schemas.openxmlformats.org/markup-compatibility/2006" xmlns:aink="http://schemas.microsoft.com/office/drawing/2016/ink" xmlns:am3d="http://schemas.microsoft.com/office/drawing/2017/model3d" xmlns:o="urn:schemas-microsoft-com:office:office" xmlns:oel="http://schemas.microsoft.com/office/2019/extlst" xmlns:r="http://schemas.openxmlformats.org/officeDocument/2006/relationships" xmlns:m="http://schemas.openxmlformats.org/officeDocument/2006/math" xmlns:v="urn:schemas-microsoft-com:vml" xmlns:wp14="http://schemas.microsoft.com/office/word/2010/wordprocessingDrawing" xmlns:wp="http://schemas.openxmlformats.org/drawingml/2006/wordprocessingDrawing" xmlns:w10="urn:schemas-microsoft-com:office:word" xmlns:w="http://schemas.openxmlformats.org/wordprocessingml/2006/main" xmlns:w14="http://schemas.microsoft.com/office/word/2010/wordml" xmlns:w15="http://schemas.microsoft.com/office/word/2012/wordml" xmlns:w16cex="http://schemas.microsoft.com/office/word/2018/wordml/cex" xmlns:w16cid="http://schemas.microsoft.com/office/word/2016/wordml/cid" xmlns:w16="http://schemas.microsoft.com/office/word/2018/wordml" xmlns:w16du="http://schemas.microsoft.com/office/word/2023/wordml/word16du" xmlns:w16sdtdh="http://schemas.microsoft.com/office/word/2020/wordml/sdtdatahash" xmlns:w16se="http://schemas.microsoft.com/office/word/2015/wordml/symex" xmlns:wpg="http://schemas.microsoft.com/office/word/2010/wordprocessingGroup" xmlns:wpi="http://schemas.microsoft.com/office/word/2010/wordprocessingInk" xmlns:wne="http://schemas.microsoft.com/office/word/2006/wordml" xmlns:wps="http://schemas.microsoft.com/office/word/2010/wordprocessingShape" mc:Ignorable="w14 w15 w16se w16cid w16 w16cex w16sdtdh w16du wp14">
+<w:hdr xmlns:wpc="http://schemas.microsoft.com/office/word/2010/wordprocessingCanvas" xmlns:cx="http://schemas.microsoft.com/office/drawing/2014/chartex" xmlns:cx1="http://schemas.microsoft.com/office/drawing/2015/9/8/chartex" xmlns:cx2="http://schemas.microsoft.com/office/drawing/2015/10/21/chartex" xmlns:cx3="http://schemas.microsoft.com/office/drawing/2016/5/9/chartex" xmlns:cx4="http://schemas.microsoft.com/office/drawing/2016/5/10/chartex" xmlns:cx5="http://schemas.microsoft.com/office/drawing/2016/5/11/chartex" xmlns:cx6="http://schemas.microsoft.com/office/drawing/2016/5/12/chartex" xmlns:cx7="http://schemas.microsoft.com/office/drawing/2016/5/13/chartex" xmlns:cx8="http://schemas.microsoft.com/office/drawing/2016/5/14/chartex" xmlns:mc="http://schemas.openxmlformats.org/markup-compatibility/2006" xmlns:aink="http://schemas.microsoft.com/office/drawing/2016/ink" xmlns:am3d="http://schemas.microsoft.com/office/drawing/2017/model3d" xmlns:o="urn:schemas-microsoft-com:office:office" xmlns:r="http://schemas.openxmlformats.org/officeDocument/2006/relationships" xmlns:m="http://schemas.openxmlformats.org/officeDocument/2006/math" xmlns:v="urn:schemas-microsoft-com:vml" xmlns:wp14="http://schemas.microsoft.com/office/word/2010/wordprocessingDrawing" xmlns:wp="http://schemas.openxmlformats.org/drawingml/2006/wordprocessingDrawing" xmlns:w10="urn:schemas-microsoft-com:office:word" xmlns:w="http://schemas.openxmlformats.org/wordprocessingml/2006/main" xmlns:w14="http://schemas.microsoft.com/office/word/2010/wordml" xmlns:w15="http://schemas.microsoft.com/office/word/2012/wordml" xmlns:w16cex="http://schemas.microsoft.com/office/word/2018/wordml/cex" xmlns:w16cid="http://schemas.microsoft.com/office/word/2016/wordml/cid" xmlns:w16="http://schemas.microsoft.com/office/word/2018/wordml" xmlns:w16sdtdh="http://schemas.microsoft.com/office/word/2020/wordml/sdtdatahash" xmlns:w16se="http://schemas.microsoft.com/office/word/2015/wordml/symex" xmlns:wpg="http://schemas.microsoft.com/office/word/2010/wordprocessingGroup" xmlns:wpi="http://schemas.microsoft.com/office/word/2010/wordprocessingInk" xmlns:wne="http://schemas.microsoft.com/office/word/2006/wordml" xmlns:wps="http://schemas.microsoft.com/office/word/2010/wordprocessingShape" mc:Ignorable="w14 w15 w16se w16cid w16 w16cex w16sdtdh wp14">
   <w:sdt>
     <w:sdtPr>
       <w:id w:val="-1985074244"/>
@@ -9352,7 +9436,7 @@
 </file>
 
 <file path=word/numbering.xml><?xml version="1.0" encoding="utf-8"?>
-<w:numbering xmlns:wpc="http://schemas.microsoft.com/office/word/2010/wordprocessingCanvas" xmlns:cx="http://schemas.microsoft.com/office/drawing/2014/chartex" xmlns:cx1="http://schemas.microsoft.com/office/drawing/2015/9/8/chartex" xmlns:cx2="http://schemas.microsoft.com/office/drawing/2015/10/21/chartex" xmlns:cx3="http://schemas.microsoft.com/office/drawing/2016/5/9/chartex" xmlns:cx4="http://schemas.microsoft.com/office/drawing/2016/5/10/chartex" xmlns:cx5="http://schemas.microsoft.com/office/drawing/2016/5/11/chartex" xmlns:cx6="http://schemas.microsoft.com/office/drawing/2016/5/12/chartex" xmlns:cx7="http://schemas.microsoft.com/office/drawing/2016/5/13/chartex" xmlns:cx8="http://schemas.microsoft.com/office/drawing/2016/5/14/chartex" xmlns:mc="http://schemas.openxmlformats.org/markup-compatibility/2006" xmlns:aink="http://schemas.microsoft.com/office/drawing/2016/ink" xmlns:am3d="http://schemas.microsoft.com/office/drawing/2017/model3d" xmlns:o="urn:schemas-microsoft-com:office:office" xmlns:oel="http://schemas.microsoft.com/office/2019/extlst" xmlns:r="http://schemas.openxmlformats.org/officeDocument/2006/relationships" xmlns:m="http://schemas.openxmlformats.org/officeDocument/2006/math" xmlns:v="urn:schemas-microsoft-com:vml" xmlns:wp14="http://schemas.microsoft.com/office/word/2010/wordprocessingDrawing" xmlns:wp="http://schemas.openxmlformats.org/drawingml/2006/wordprocessingDrawing" xmlns:w10="urn:schemas-microsoft-com:office:word" xmlns:w="http://schemas.openxmlformats.org/wordprocessingml/2006/main" xmlns:w14="http://schemas.microsoft.com/office/word/2010/wordml" xmlns:w15="http://schemas.microsoft.com/office/word/2012/wordml" xmlns:w16cex="http://schemas.microsoft.com/office/word/2018/wordml/cex" xmlns:w16cid="http://schemas.microsoft.com/office/word/2016/wordml/cid" xmlns:w16="http://schemas.microsoft.com/office/word/2018/wordml" xmlns:w16du="http://schemas.microsoft.com/office/word/2023/wordml/word16du" xmlns:w16sdtdh="http://schemas.microsoft.com/office/word/2020/wordml/sdtdatahash" xmlns:w16se="http://schemas.microsoft.com/office/word/2015/wordml/symex" xmlns:wpg="http://schemas.microsoft.com/office/word/2010/wordprocessingGroup" xmlns:wpi="http://schemas.microsoft.com/office/word/2010/wordprocessingInk" xmlns:wne="http://schemas.microsoft.com/office/word/2006/wordml" xmlns:wps="http://schemas.microsoft.com/office/word/2010/wordprocessingShape" mc:Ignorable="w14 w15 w16se w16cid w16 w16cex w16sdtdh w16du wp14">
+<w:numbering xmlns:wpc="http://schemas.microsoft.com/office/word/2010/wordprocessingCanvas" xmlns:cx="http://schemas.microsoft.com/office/drawing/2014/chartex" xmlns:cx1="http://schemas.microsoft.com/office/drawing/2015/9/8/chartex" xmlns:cx2="http://schemas.microsoft.com/office/drawing/2015/10/21/chartex" xmlns:cx3="http://schemas.microsoft.com/office/drawing/2016/5/9/chartex" xmlns:cx4="http://schemas.microsoft.com/office/drawing/2016/5/10/chartex" xmlns:cx5="http://schemas.microsoft.com/office/drawing/2016/5/11/chartex" xmlns:cx6="http://schemas.microsoft.com/office/drawing/2016/5/12/chartex" xmlns:cx7="http://schemas.microsoft.com/office/drawing/2016/5/13/chartex" xmlns:cx8="http://schemas.microsoft.com/office/drawing/2016/5/14/chartex" xmlns:mc="http://schemas.openxmlformats.org/markup-compatibility/2006" xmlns:aink="http://schemas.microsoft.com/office/drawing/2016/ink" xmlns:am3d="http://schemas.microsoft.com/office/drawing/2017/model3d" xmlns:o="urn:schemas-microsoft-com:office:office" xmlns:r="http://schemas.openxmlformats.org/officeDocument/2006/relationships" xmlns:m="http://schemas.openxmlformats.org/officeDocument/2006/math" xmlns:v="urn:schemas-microsoft-com:vml" xmlns:wp14="http://schemas.microsoft.com/office/word/2010/wordprocessingDrawing" xmlns:wp="http://schemas.openxmlformats.org/drawingml/2006/wordprocessingDrawing" xmlns:w10="urn:schemas-microsoft-com:office:word" xmlns:w="http://schemas.openxmlformats.org/wordprocessingml/2006/main" xmlns:w14="http://schemas.microsoft.com/office/word/2010/wordml" xmlns:w15="http://schemas.microsoft.com/office/word/2012/wordml" xmlns:w16cex="http://schemas.microsoft.com/office/word/2018/wordml/cex" xmlns:w16cid="http://schemas.microsoft.com/office/word/2016/wordml/cid" xmlns:w16="http://schemas.microsoft.com/office/word/2018/wordml" xmlns:w16sdtdh="http://schemas.microsoft.com/office/word/2020/wordml/sdtdatahash" xmlns:w16se="http://schemas.microsoft.com/office/word/2015/wordml/symex" xmlns:wpg="http://schemas.microsoft.com/office/word/2010/wordprocessingGroup" xmlns:wpi="http://schemas.microsoft.com/office/word/2010/wordprocessingInk" xmlns:wne="http://schemas.microsoft.com/office/word/2006/wordml" xmlns:wps="http://schemas.microsoft.com/office/word/2010/wordprocessingShape" mc:Ignorable="w14 w15 w16se w16cid w16 w16cex w16sdtdh wp14">
   <w:abstractNum w:abstractNumId="0" w15:restartNumberingAfterBreak="0">
     <w:nsid w:val="0F7075DD"/>
     <w:multiLevelType w:val="multilevel"/>
@@ -10134,28 +10218,28 @@
       </w:rPr>
     </w:lvl>
   </w:abstractNum>
-  <w:num w:numId="1" w16cid:durableId="425350051">
+  <w:num w:numId="1">
     <w:abstractNumId w:val="7"/>
   </w:num>
-  <w:num w:numId="2" w16cid:durableId="139932795">
+  <w:num w:numId="2">
     <w:abstractNumId w:val="2"/>
   </w:num>
-  <w:num w:numId="3" w16cid:durableId="35814891">
+  <w:num w:numId="3">
     <w:abstractNumId w:val="4"/>
   </w:num>
-  <w:num w:numId="4" w16cid:durableId="1500191397">
+  <w:num w:numId="4">
     <w:abstractNumId w:val="6"/>
   </w:num>
-  <w:num w:numId="5" w16cid:durableId="1017971243">
+  <w:num w:numId="5">
     <w:abstractNumId w:val="5"/>
   </w:num>
-  <w:num w:numId="6" w16cid:durableId="743800594">
+  <w:num w:numId="6">
     <w:abstractNumId w:val="3"/>
   </w:num>
-  <w:num w:numId="7" w16cid:durableId="1141309683">
+  <w:num w:numId="7">
     <w:abstractNumId w:val="0"/>
   </w:num>
-  <w:num w:numId="8" w16cid:durableId="1000933643">
+  <w:num w:numId="8">
     <w:abstractNumId w:val="1"/>
   </w:num>
   <w:numIdMacAtCleanup w:val="3"/>
@@ -10163,7 +10247,7 @@
 </file>
 
 <file path=word/styles.xml><?xml version="1.0" encoding="utf-8"?>
-<w:styles xmlns:mc="http://schemas.openxmlformats.org/markup-compatibility/2006" xmlns:r="http://schemas.openxmlformats.org/officeDocument/2006/relationships" xmlns:w="http://schemas.openxmlformats.org/wordprocessingml/2006/main" xmlns:w14="http://schemas.microsoft.com/office/word/2010/wordml" xmlns:w15="http://schemas.microsoft.com/office/word/2012/wordml" xmlns:w16cex="http://schemas.microsoft.com/office/word/2018/wordml/cex" xmlns:w16cid="http://schemas.microsoft.com/office/word/2016/wordml/cid" xmlns:w16="http://schemas.microsoft.com/office/word/2018/wordml" xmlns:w16du="http://schemas.microsoft.com/office/word/2023/wordml/word16du" xmlns:w16sdtdh="http://schemas.microsoft.com/office/word/2020/wordml/sdtdatahash" xmlns:w16se="http://schemas.microsoft.com/office/word/2015/wordml/symex" mc:Ignorable="w14 w15 w16se w16cid w16 w16cex w16sdtdh w16du">
+<w:styles xmlns:mc="http://schemas.openxmlformats.org/markup-compatibility/2006" xmlns:r="http://schemas.openxmlformats.org/officeDocument/2006/relationships" xmlns:w="http://schemas.openxmlformats.org/wordprocessingml/2006/main" xmlns:w14="http://schemas.microsoft.com/office/word/2010/wordml" xmlns:w15="http://schemas.microsoft.com/office/word/2012/wordml" xmlns:w16cex="http://schemas.microsoft.com/office/word/2018/wordml/cex" xmlns:w16cid="http://schemas.microsoft.com/office/word/2016/wordml/cid" xmlns:w16="http://schemas.microsoft.com/office/word/2018/wordml" xmlns:w16sdtdh="http://schemas.microsoft.com/office/word/2020/wordml/sdtdatahash" xmlns:w16se="http://schemas.microsoft.com/office/word/2015/wordml/symex" mc:Ignorable="w14 w15 w16se w16cid w16 w16cex w16sdtdh">
   <w:docDefaults>
     <w:rPrDefault>
       <w:rPr>

</xml_diff>